<commit_message>
added approaches to profile
</commit_message>
<xml_diff>
--- a/Section-6-Configuration Management in Microservices.docx
+++ b/Section-6-Configuration Management in Microservices.docx
@@ -5382,6 +5382,9 @@
         <w:jc w:val="center"/>
       </w:pPr>
       <w:r>
+        <w:rPr>
+          <w:noProof/>
+        </w:rPr>
         <w:drawing>
           <wp:inline distT="0" distB="0" distL="0" distR="0" wp14:anchorId="5972F5A4" wp14:editId="616FC97A">
             <wp:extent cx="3818980" cy="2200589"/>
@@ -5569,21 +5572,110 @@
           <w:b/>
           <w:bCs/>
         </w:rPr>
-        <w:t xml:space="preserve">Create a </w:t>
+        <w:t xml:space="preserve">Create a QA profile file  </w:t>
       </w:r>
       <w:r>
         <w:rPr>
           <w:b/>
           <w:bCs/>
         </w:rPr>
-        <w:t>QA</w:t>
-      </w:r>
+        <w:br/>
+      </w:r>
+      <w:r>
+        <w:t>D:\Experiments\Microservices\sb-bank-application\accounts\src\main\resources\application_qa.properties</w:t>
+      </w:r>
+      <w:r>
+        <w:br/>
+      </w:r>
+      <w:r>
+        <w:t>spring.config.activate.on-profile=qa</w:t>
+      </w:r>
+    </w:p>
+    <w:p>
+      <w:pPr>
+        <w:pStyle w:val="NoSpacing"/>
+      </w:pPr>
+    </w:p>
+    <w:p>
+      <w:pPr>
+        <w:pStyle w:val="NoSpacing"/>
+      </w:pPr>
+      <w:r>
+        <w:t xml:space="preserve"># All demo purpose </w:t>
+      </w:r>
+    </w:p>
+    <w:p>
+      <w:pPr>
+        <w:pStyle w:val="NoSpacing"/>
+      </w:pPr>
+      <w:r>
+        <w:t># For @Value annotation</w:t>
+      </w:r>
+    </w:p>
+    <w:p>
+      <w:pPr>
+        <w:pStyle w:val="NoSpacing"/>
+      </w:pPr>
+      <w:r>
+        <w:t>build.version=2.0</w:t>
+      </w:r>
+    </w:p>
+    <w:p>
+      <w:pPr>
+        <w:pStyle w:val="NoSpacing"/>
+      </w:pPr>
+    </w:p>
+    <w:p>
+      <w:pPr>
+        <w:pStyle w:val="NoSpacing"/>
+      </w:pPr>
+      <w:r>
+        <w:t># For @ConfigurationProperties</w:t>
+      </w:r>
+    </w:p>
+    <w:p>
+      <w:pPr>
+        <w:pStyle w:val="NoSpacing"/>
+      </w:pPr>
+      <w:r>
+        <w:t>accounts.message=Welcome to EazyBank accounts related loacal QA APIs</w:t>
+      </w:r>
+    </w:p>
+    <w:p>
+      <w:pPr>
+        <w:pStyle w:val="NoSpacing"/>
+      </w:pPr>
+      <w:r>
+        <w:t>accounts.contactDetails.name=Paolo Vinci - QA Lead</w:t>
+      </w:r>
+    </w:p>
+    <w:p>
+      <w:pPr>
+        <w:pStyle w:val="NoSpacing"/>
+      </w:pPr>
+      <w:r>
+        <w:t>accounts.contactDetails.email=paolo@eazybank.com</w:t>
+      </w:r>
+    </w:p>
+    <w:p>
+      <w:pPr>
+        <w:pStyle w:val="NoSpacing"/>
+      </w:pPr>
+      <w:r>
+        <w:t>accounts.onCallSupport=-(555)555-3333, -(555)523-4444</w:t>
+      </w:r>
+    </w:p>
+    <w:p/>
+    <w:p>
+      <w:pPr>
+        <w:pStyle w:val="NoSpacing"/>
+      </w:pPr>
       <w:r>
         <w:rPr>
           <w:b/>
           <w:bCs/>
         </w:rPr>
-        <w:t xml:space="preserve"> profile file  </w:t>
+        <w:t>Modifications in application.properties</w:t>
       </w:r>
       <w:r>
         <w:rPr>
@@ -5593,109 +5685,6 @@
         <w:br/>
       </w:r>
       <w:r>
-        <w:t>D:\Experiments\Microservices\sb-bank-application\accounts\src\main\resources\application_qa.properties</w:t>
-      </w:r>
-      <w:r>
-        <w:br/>
-      </w:r>
-      <w:r>
-        <w:t>spring.config.activate.on-profile=qa</w:t>
-      </w:r>
-    </w:p>
-    <w:p>
-      <w:pPr>
-        <w:pStyle w:val="NoSpacing"/>
-      </w:pPr>
-    </w:p>
-    <w:p>
-      <w:pPr>
-        <w:pStyle w:val="NoSpacing"/>
-      </w:pPr>
-      <w:r>
-        <w:t xml:space="preserve"># All demo purpose </w:t>
-      </w:r>
-    </w:p>
-    <w:p>
-      <w:pPr>
-        <w:pStyle w:val="NoSpacing"/>
-      </w:pPr>
-      <w:r>
-        <w:t># For @Value annotation</w:t>
-      </w:r>
-    </w:p>
-    <w:p>
-      <w:pPr>
-        <w:pStyle w:val="NoSpacing"/>
-      </w:pPr>
-      <w:r>
-        <w:t>build.version=2.0</w:t>
-      </w:r>
-    </w:p>
-    <w:p>
-      <w:pPr>
-        <w:pStyle w:val="NoSpacing"/>
-      </w:pPr>
-    </w:p>
-    <w:p>
-      <w:pPr>
-        <w:pStyle w:val="NoSpacing"/>
-      </w:pPr>
-      <w:r>
-        <w:t># For @ConfigurationProperties</w:t>
-      </w:r>
-    </w:p>
-    <w:p>
-      <w:pPr>
-        <w:pStyle w:val="NoSpacing"/>
-      </w:pPr>
-      <w:r>
-        <w:t>accounts.message=Welcome to EazyBank accounts related loacal QA APIs</w:t>
-      </w:r>
-    </w:p>
-    <w:p>
-      <w:pPr>
-        <w:pStyle w:val="NoSpacing"/>
-      </w:pPr>
-      <w:r>
-        <w:t>accounts.contactDetails.name=Paolo Vinci - QA Lead</w:t>
-      </w:r>
-    </w:p>
-    <w:p>
-      <w:pPr>
-        <w:pStyle w:val="NoSpacing"/>
-      </w:pPr>
-      <w:r>
-        <w:t>accounts.contactDetails.email=paolo@eazybank.com</w:t>
-      </w:r>
-    </w:p>
-    <w:p>
-      <w:pPr>
-        <w:pStyle w:val="NoSpacing"/>
-      </w:pPr>
-      <w:r>
-        <w:t>accounts.onCallSupport=-(555)555-3333, -(555)523-4444</w:t>
-      </w:r>
-    </w:p>
-    <w:p/>
-    <w:p>
-      <w:pPr>
-        <w:pStyle w:val="NoSpacing"/>
-      </w:pPr>
-      <w:r>
-        <w:rPr>
-          <w:b/>
-          <w:bCs/>
-        </w:rPr>
-        <w:t>Modifications in application.properties</w:t>
-      </w:r>
-      <w:r>
-        <w:rPr>
-          <w:b/>
-          <w:bCs/>
-        </w:rPr>
-        <w:br/>
-      </w:r>
-      <w:r>
         <w:t>….</w:t>
       </w:r>
       <w:r>
@@ -5735,6 +5724,9 @@
         <w:jc w:val="center"/>
       </w:pPr>
       <w:r>
+        <w:rPr>
+          <w:noProof/>
+        </w:rPr>
         <w:drawing>
           <wp:inline distT="0" distB="0" distL="0" distR="0" wp14:anchorId="49BBC13E" wp14:editId="1758EC70">
             <wp:extent cx="4031311" cy="1792786"/>
@@ -5828,6 +5820,9 @@
         <w:br/>
       </w:r>
       <w:r>
+        <w:rPr>
+          <w:noProof/>
+        </w:rPr>
         <w:drawing>
           <wp:inline distT="0" distB="0" distL="0" distR="0" wp14:anchorId="07696EF6" wp14:editId="1C22A8A7">
             <wp:extent cx="3808675" cy="1701371"/>
@@ -5875,6 +5870,9 @@
         <w:pStyle w:val="NoSpacing"/>
       </w:pPr>
       <w:r>
+        <w:rPr>
+          <w:noProof/>
+        </w:rPr>
         <w:drawing>
           <wp:inline distT="0" distB="0" distL="0" distR="0" wp14:anchorId="6DB26BA2" wp14:editId="48F3B7AA">
             <wp:extent cx="3967701" cy="797848"/>
@@ -5925,13 +5923,7 @@
         <w:br/>
       </w:r>
       <w:r>
-        <w:t xml:space="preserve">To activate the </w:t>
-      </w:r>
-      <w:r>
-        <w:t>PROD</w:t>
-      </w:r>
-      <w:r>
-        <w:t xml:space="preserve"> profile</w:t>
+        <w:t>To activate the PROD profile</w:t>
       </w:r>
       <w:r>
         <w:br/>
@@ -5964,6 +5956,9 @@
         <w:br/>
       </w:r>
       <w:r>
+        <w:rPr>
+          <w:noProof/>
+        </w:rPr>
         <w:drawing>
           <wp:inline distT="0" distB="0" distL="0" distR="0" wp14:anchorId="37A125EB" wp14:editId="53E23C82">
             <wp:extent cx="3927944" cy="1728974"/>
@@ -6016,6 +6011,9 @@
         <w:pStyle w:val="NoSpacing"/>
       </w:pPr>
       <w:r>
+        <w:rPr>
+          <w:noProof/>
+        </w:rPr>
         <w:drawing>
           <wp:inline distT="0" distB="0" distL="0" distR="0" wp14:anchorId="66B8B42D" wp14:editId="1022B63F">
             <wp:extent cx="4031311" cy="814212"/>
@@ -6071,7 +6069,1402 @@
         <w:t>Externalizing configurations using command-line JVM &amp; environment options</w:t>
       </w:r>
     </w:p>
-    <w:p/>
+    <w:p>
+      <w:pPr>
+        <w:pStyle w:val="NoSpacing"/>
+        <w:rPr>
+          <w:rFonts w:cstheme="minorHAnsi"/>
+        </w:rPr>
+      </w:pPr>
+      <w:r>
+        <w:rPr>
+          <w:rFonts w:cstheme="minorHAnsi"/>
+        </w:rPr>
+        <w:t>Activating the spring boot profile through external location or command.</w:t>
+      </w:r>
+      <w:r>
+        <w:rPr>
+          <w:rFonts w:cstheme="minorHAnsi"/>
+        </w:rPr>
+        <w:br/>
+      </w:r>
+      <w:r>
+        <w:rPr>
+          <w:rFonts w:cstheme="minorHAnsi"/>
+        </w:rPr>
+        <w:br/>
+      </w:r>
+      <w:r>
+        <w:rPr>
+          <w:rFonts w:cstheme="minorHAnsi"/>
+        </w:rPr>
+        <w:t xml:space="preserve">So </w:t>
+      </w:r>
+      <w:r>
+        <w:rPr>
+          <w:rFonts w:cstheme="minorHAnsi"/>
+        </w:rPr>
+        <w:t>let us</w:t>
+      </w:r>
+      <w:r>
+        <w:rPr>
+          <w:rFonts w:cstheme="minorHAnsi"/>
+        </w:rPr>
+        <w:t xml:space="preserve"> try to understand the same Inside this lecture, </w:t>
+      </w:r>
+      <w:r>
+        <w:rPr>
+          <w:rFonts w:cstheme="minorHAnsi"/>
+        </w:rPr>
+        <w:t>Spring boot</w:t>
+      </w:r>
+      <w:r>
+        <w:rPr>
+          <w:rFonts w:cstheme="minorHAnsi"/>
+        </w:rPr>
+        <w:t xml:space="preserve"> provides various ways to externalize</w:t>
+      </w:r>
+      <w:r>
+        <w:rPr>
+          <w:rFonts w:cstheme="minorHAnsi"/>
+        </w:rPr>
+        <w:t xml:space="preserve"> </w:t>
+      </w:r>
+      <w:r>
+        <w:rPr>
+          <w:rFonts w:cstheme="minorHAnsi"/>
+        </w:rPr>
+        <w:t>our configurations and activate them.</w:t>
+      </w:r>
+    </w:p>
+    <w:p>
+      <w:pPr>
+        <w:pStyle w:val="NoSpacing"/>
+        <w:rPr>
+          <w:rFonts w:cstheme="minorHAnsi"/>
+        </w:rPr>
+      </w:pPr>
+    </w:p>
+    <w:p>
+      <w:pPr>
+        <w:pStyle w:val="NoSpacing"/>
+        <w:rPr>
+          <w:rFonts w:cstheme="minorHAnsi"/>
+        </w:rPr>
+      </w:pPr>
+      <w:r>
+        <w:rPr>
+          <w:rFonts w:cstheme="minorHAnsi"/>
+        </w:rPr>
+        <w:t xml:space="preserve">And inside these approaches, </w:t>
+      </w:r>
+    </w:p>
+    <w:p>
+      <w:pPr>
+        <w:pStyle w:val="NoSpacing"/>
+        <w:rPr>
+          <w:rFonts w:cstheme="minorHAnsi"/>
+        </w:rPr>
+      </w:pPr>
+      <w:r>
+        <w:rPr>
+          <w:rFonts w:cstheme="minorHAnsi"/>
+        </w:rPr>
+        <w:t xml:space="preserve">the very first mostly used approach is with the help of </w:t>
+      </w:r>
+      <w:r>
+        <w:rPr>
+          <w:rFonts w:cstheme="minorHAnsi"/>
+          <w:u w:val="single"/>
+        </w:rPr>
+        <w:t>command line arguments</w:t>
+      </w:r>
+      <w:r>
+        <w:rPr>
+          <w:rFonts w:cstheme="minorHAnsi"/>
+        </w:rPr>
+        <w:t>.</w:t>
+      </w:r>
+    </w:p>
+    <w:p>
+      <w:pPr>
+        <w:pStyle w:val="NoSpacing"/>
+        <w:rPr>
+          <w:rFonts w:cstheme="minorHAnsi"/>
+        </w:rPr>
+      </w:pPr>
+      <w:r>
+        <w:rPr>
+          <w:rFonts w:cstheme="minorHAnsi"/>
+        </w:rPr>
+        <w:t>Whenever you are trying to provide a given property along with its value, with the help of command</w:t>
+      </w:r>
+    </w:p>
+    <w:p>
+      <w:pPr>
+        <w:pStyle w:val="NoSpacing"/>
+        <w:rPr>
+          <w:rFonts w:cstheme="minorHAnsi"/>
+        </w:rPr>
+      </w:pPr>
+      <w:r>
+        <w:rPr>
+          <w:rFonts w:cstheme="minorHAnsi"/>
+        </w:rPr>
+        <w:t xml:space="preserve">line arguments behind the scenes, </w:t>
+      </w:r>
+      <w:r>
+        <w:rPr>
+          <w:rFonts w:cstheme="minorHAnsi"/>
+        </w:rPr>
+        <w:t>Spring boot</w:t>
+      </w:r>
+      <w:r>
+        <w:rPr>
+          <w:rFonts w:cstheme="minorHAnsi"/>
+        </w:rPr>
+        <w:t xml:space="preserve"> automatically converts that command line arguments into</w:t>
+      </w:r>
+      <w:r>
+        <w:rPr>
+          <w:rFonts w:cstheme="minorHAnsi"/>
+        </w:rPr>
+        <w:t xml:space="preserve"> </w:t>
+      </w:r>
+      <w:r>
+        <w:rPr>
+          <w:rFonts w:cstheme="minorHAnsi"/>
+        </w:rPr>
+        <w:t>a key and value pairs and add them to the environment object.</w:t>
+      </w:r>
+    </w:p>
+    <w:p>
+      <w:pPr>
+        <w:pStyle w:val="NoSpacing"/>
+        <w:rPr>
+          <w:rFonts w:cstheme="minorHAnsi"/>
+        </w:rPr>
+      </w:pPr>
+    </w:p>
+    <w:p>
+      <w:pPr>
+        <w:pStyle w:val="NoSpacing"/>
+        <w:rPr>
+          <w:rFonts w:cstheme="minorHAnsi"/>
+        </w:rPr>
+      </w:pPr>
+      <w:r>
+        <w:rPr>
+          <w:rFonts w:cstheme="minorHAnsi"/>
+        </w:rPr>
+        <w:t>Whenever you use these command line arguments, it is going to have highest precedence compared to other</w:t>
+      </w:r>
+      <w:r>
+        <w:rPr>
+          <w:rFonts w:cstheme="minorHAnsi"/>
+        </w:rPr>
+        <w:t xml:space="preserve"> </w:t>
+      </w:r>
+      <w:r>
+        <w:rPr>
+          <w:rFonts w:cstheme="minorHAnsi"/>
+        </w:rPr>
+        <w:t>approaches.</w:t>
+      </w:r>
+    </w:p>
+    <w:p>
+      <w:pPr>
+        <w:pStyle w:val="NoSpacing"/>
+        <w:rPr>
+          <w:rFonts w:cstheme="minorHAnsi"/>
+        </w:rPr>
+      </w:pPr>
+      <w:r>
+        <w:rPr>
+          <w:rFonts w:cstheme="minorHAnsi"/>
+        </w:rPr>
+        <w:t>Even if you define same property inside your application.yml or any other profile file, all those</w:t>
+      </w:r>
+    </w:p>
+    <w:p>
+      <w:pPr>
+        <w:pStyle w:val="NoSpacing"/>
+        <w:rPr>
+          <w:rFonts w:cstheme="minorHAnsi"/>
+        </w:rPr>
+      </w:pPr>
+      <w:r>
+        <w:rPr>
+          <w:rStyle w:val="transcript--highlight-cue--ugvse"/>
+          <w:rFonts w:cstheme="minorHAnsi"/>
+        </w:rPr>
+        <w:t xml:space="preserve">values will be </w:t>
+      </w:r>
+      <w:r>
+        <w:rPr>
+          <w:rStyle w:val="transcript--highlight-cue--ugvse"/>
+          <w:rFonts w:cstheme="minorHAnsi"/>
+        </w:rPr>
+        <w:t>overridden</w:t>
+      </w:r>
+      <w:r>
+        <w:rPr>
+          <w:rStyle w:val="transcript--highlight-cue--ugvse"/>
+          <w:rFonts w:cstheme="minorHAnsi"/>
+        </w:rPr>
+        <w:t xml:space="preserve"> because whatever you have defined inside the command line arguments is going</w:t>
+      </w:r>
+      <w:r>
+        <w:rPr>
+          <w:rStyle w:val="transcript--highlight-cue--ugvse"/>
+          <w:rFonts w:cstheme="minorHAnsi"/>
+        </w:rPr>
+        <w:t xml:space="preserve"> </w:t>
+      </w:r>
+      <w:r>
+        <w:rPr>
+          <w:rFonts w:cstheme="minorHAnsi"/>
+        </w:rPr>
+        <w:t>to have highest precedence.</w:t>
+      </w:r>
+    </w:p>
+    <w:p>
+      <w:pPr>
+        <w:pStyle w:val="NoSpacing"/>
+        <w:rPr>
+          <w:rFonts w:cstheme="minorHAnsi"/>
+        </w:rPr>
+      </w:pPr>
+    </w:p>
+    <w:p>
+      <w:pPr>
+        <w:pStyle w:val="NoSpacing"/>
+        <w:rPr>
+          <w:rFonts w:cstheme="minorHAnsi"/>
+        </w:rPr>
+      </w:pPr>
+      <w:r>
+        <w:rPr>
+          <w:rFonts w:cstheme="minorHAnsi"/>
+        </w:rPr>
+        <w:t>There are multiple ways on how we can pass this command line arguments we saw previously.</w:t>
+      </w:r>
+    </w:p>
+    <w:p>
+      <w:pPr>
+        <w:pStyle w:val="NoSpacing"/>
+        <w:rPr>
+          <w:rFonts w:cstheme="minorHAnsi"/>
+        </w:rPr>
+      </w:pPr>
+      <w:r>
+        <w:rPr>
+          <w:rFonts w:cstheme="minorHAnsi"/>
+        </w:rPr>
+        <w:t>We can try to start our spring boot application with a fat jar that got generated inside the target</w:t>
+      </w:r>
+    </w:p>
+    <w:p>
+      <w:pPr>
+        <w:pStyle w:val="NoSpacing"/>
+        <w:rPr>
+          <w:rFonts w:cstheme="minorHAnsi"/>
+        </w:rPr>
+      </w:pPr>
+      <w:r>
+        <w:rPr>
+          <w:rFonts w:cstheme="minorHAnsi"/>
+        </w:rPr>
+        <w:t>folder.</w:t>
+      </w:r>
+    </w:p>
+    <w:p>
+      <w:pPr>
+        <w:pStyle w:val="NoSpacing"/>
+        <w:rPr>
+          <w:rFonts w:cstheme="minorHAnsi"/>
+        </w:rPr>
+      </w:pPr>
+    </w:p>
+    <w:p>
+      <w:pPr>
+        <w:pStyle w:val="NoSpacing"/>
+        <w:rPr>
+          <w:rFonts w:cstheme="minorHAnsi"/>
+        </w:rPr>
+      </w:pPr>
+      <w:r>
+        <w:rPr>
+          <w:rFonts w:cstheme="minorHAnsi"/>
+        </w:rPr>
+        <w:t>For the same, we are going to use the java-jar and what is our jar name?</w:t>
+      </w:r>
+    </w:p>
+    <w:p>
+      <w:pPr>
+        <w:pStyle w:val="NoSpacing"/>
+        <w:rPr>
+          <w:rFonts w:cstheme="minorHAnsi"/>
+        </w:rPr>
+      </w:pPr>
+      <w:r>
+        <w:rPr>
+          <w:rFonts w:cstheme="minorHAnsi"/>
+        </w:rPr>
+        <w:t>And this will start our spring boot application or your microservices application. To this command only</w:t>
+      </w:r>
+      <w:r>
+        <w:rPr>
+          <w:rFonts w:cstheme="minorHAnsi"/>
+        </w:rPr>
+        <w:t xml:space="preserve"> </w:t>
+      </w:r>
+      <w:r>
+        <w:rPr>
+          <w:rFonts w:cstheme="minorHAnsi"/>
+        </w:rPr>
+        <w:t>if you want to provide command line arguments, you need to follow a syntax which is by mentioning the</w:t>
+      </w:r>
+      <w:r>
+        <w:rPr>
+          <w:rFonts w:cstheme="minorHAnsi"/>
+        </w:rPr>
+        <w:t xml:space="preserve"> </w:t>
+      </w:r>
+      <w:r>
+        <w:rPr>
+          <w:rFonts w:cstheme="minorHAnsi"/>
+        </w:rPr>
+        <w:t>prefix two hyphens followed by what is your property key name and what is its value.</w:t>
+      </w:r>
+    </w:p>
+    <w:p>
+      <w:pPr>
+        <w:pStyle w:val="NoSpacing"/>
+        <w:jc w:val="center"/>
+        <w:rPr>
+          <w:rFonts w:cstheme="minorHAnsi"/>
+        </w:rPr>
+      </w:pPr>
+      <w:r>
+        <w:rPr>
+          <w:rFonts w:cstheme="minorHAnsi"/>
+          <w:noProof/>
+        </w:rPr>
+        <w:drawing>
+          <wp:inline distT="0" distB="0" distL="0" distR="0" wp14:anchorId="3DCC2557" wp14:editId="5BC15F28">
+            <wp:extent cx="4178515" cy="615982"/>
+            <wp:effectExtent l="0" t="0" r="0" b="0"/>
+            <wp:docPr id="1314203641" name="Picture 1"/>
+            <wp:cNvGraphicFramePr>
+              <a:graphicFrameLocks xmlns:a="http://schemas.openxmlformats.org/drawingml/2006/main" noChangeAspect="1"/>
+            </wp:cNvGraphicFramePr>
+            <a:graphic xmlns:a="http://schemas.openxmlformats.org/drawingml/2006/main">
+              <a:graphicData uri="http://schemas.openxmlformats.org/drawingml/2006/picture">
+                <pic:pic xmlns:pic="http://schemas.openxmlformats.org/drawingml/2006/picture">
+                  <pic:nvPicPr>
+                    <pic:cNvPr id="1314203641" name=""/>
+                    <pic:cNvPicPr/>
+                  </pic:nvPicPr>
+                  <pic:blipFill>
+                    <a:blip r:embed="rId12"/>
+                    <a:stretch>
+                      <a:fillRect/>
+                    </a:stretch>
+                  </pic:blipFill>
+                  <pic:spPr>
+                    <a:xfrm>
+                      <a:off x="0" y="0"/>
+                      <a:ext cx="4178515" cy="615982"/>
+                    </a:xfrm>
+                    <a:prstGeom prst="rect">
+                      <a:avLst/>
+                    </a:prstGeom>
+                  </pic:spPr>
+                </pic:pic>
+              </a:graphicData>
+            </a:graphic>
+          </wp:inline>
+        </w:drawing>
+      </w:r>
+    </w:p>
+    <w:p>
+      <w:pPr>
+        <w:pStyle w:val="NoSpacing"/>
+        <w:rPr>
+          <w:rFonts w:cstheme="minorHAnsi"/>
+        </w:rPr>
+      </w:pPr>
+      <w:r>
+        <w:rPr>
+          <w:rFonts w:cstheme="minorHAnsi"/>
+        </w:rPr>
+        <w:t>So here the property that I want to override are the property that I want to provide.</w:t>
+      </w:r>
+    </w:p>
+    <w:p>
+      <w:pPr>
+        <w:pStyle w:val="NoSpacing"/>
+        <w:rPr>
+          <w:rFonts w:cstheme="minorHAnsi"/>
+        </w:rPr>
+      </w:pPr>
+      <w:r>
+        <w:rPr>
+          <w:rFonts w:cstheme="minorHAnsi"/>
+        </w:rPr>
+        <w:t>Using external configuration like command line arguments is build.version.</w:t>
+      </w:r>
+    </w:p>
+    <w:p>
+      <w:pPr>
+        <w:pStyle w:val="NoSpacing"/>
+        <w:rPr>
+          <w:rFonts w:cstheme="minorHAnsi"/>
+        </w:rPr>
+      </w:pPr>
+      <w:r>
+        <w:rPr>
+          <w:rFonts w:cstheme="minorHAnsi"/>
+        </w:rPr>
+        <w:t>That is</w:t>
+      </w:r>
+      <w:r>
+        <w:rPr>
+          <w:rFonts w:cstheme="minorHAnsi"/>
+        </w:rPr>
+        <w:t xml:space="preserve"> why </w:t>
+      </w:r>
+      <w:r>
+        <w:rPr>
+          <w:rFonts w:cstheme="minorHAnsi"/>
+        </w:rPr>
+        <w:t>I am</w:t>
+      </w:r>
+      <w:r>
+        <w:rPr>
+          <w:rFonts w:cstheme="minorHAnsi"/>
+        </w:rPr>
+        <w:t xml:space="preserve"> trying to mention this property along with the required value.</w:t>
+      </w:r>
+    </w:p>
+    <w:p>
+      <w:pPr>
+        <w:pStyle w:val="NoSpacing"/>
+        <w:rPr>
+          <w:rFonts w:cstheme="minorHAnsi"/>
+        </w:rPr>
+      </w:pPr>
+    </w:p>
+    <w:p>
+      <w:pPr>
+        <w:pStyle w:val="NoSpacing"/>
+        <w:rPr>
+          <w:rFonts w:cstheme="minorHAnsi"/>
+        </w:rPr>
+      </w:pPr>
+      <w:r>
+        <w:rPr>
+          <w:rFonts w:cstheme="minorHAnsi"/>
+        </w:rPr>
+        <w:t>Similarly, you can pass any number of properties to this command by following the same prefix, but</w:t>
+      </w:r>
+    </w:p>
+    <w:p>
+      <w:pPr>
+        <w:pStyle w:val="NoSpacing"/>
+        <w:rPr>
+          <w:rFonts w:cstheme="minorHAnsi"/>
+        </w:rPr>
+      </w:pPr>
+      <w:r>
+        <w:rPr>
+          <w:rFonts w:cstheme="minorHAnsi"/>
+        </w:rPr>
+        <w:t>please make sure your command line arguments are separated with a space.</w:t>
+      </w:r>
+    </w:p>
+    <w:p>
+      <w:pPr>
+        <w:pStyle w:val="NoSpacing"/>
+        <w:rPr>
+          <w:rFonts w:cstheme="minorHAnsi"/>
+        </w:rPr>
+      </w:pPr>
+    </w:p>
+    <w:p>
+      <w:pPr>
+        <w:pStyle w:val="NoSpacing"/>
+        <w:rPr>
+          <w:rFonts w:cstheme="minorHAnsi"/>
+        </w:rPr>
+      </w:pPr>
+      <w:r>
+        <w:rPr>
+          <w:rFonts w:cstheme="minorHAnsi"/>
+        </w:rPr>
+        <w:t>Just like how we can provide externalized configurations with the help of command line arguments, we</w:t>
+      </w:r>
+      <w:r>
+        <w:rPr>
+          <w:rFonts w:cstheme="minorHAnsi"/>
+        </w:rPr>
+        <w:t xml:space="preserve"> </w:t>
+      </w:r>
+      <w:r>
+        <w:rPr>
+          <w:rFonts w:cstheme="minorHAnsi"/>
+        </w:rPr>
+        <w:t>can also provide by using the JVM system properties.</w:t>
+      </w:r>
+    </w:p>
+    <w:p>
+      <w:pPr>
+        <w:pStyle w:val="NoSpacing"/>
+        <w:rPr>
+          <w:rFonts w:cstheme="minorHAnsi"/>
+        </w:rPr>
+      </w:pPr>
+      <w:r>
+        <w:rPr>
+          <w:rFonts w:cstheme="minorHAnsi"/>
+        </w:rPr>
+        <w:t>This JVM system properties has less precedence compared to the command line arguments, but it has more</w:t>
+      </w:r>
+      <w:r>
+        <w:rPr>
+          <w:rFonts w:cstheme="minorHAnsi"/>
+        </w:rPr>
+        <w:t xml:space="preserve"> </w:t>
+      </w:r>
+      <w:r>
+        <w:rPr>
+          <w:rFonts w:cstheme="minorHAnsi"/>
+        </w:rPr>
+        <w:t>precedence compared to the normal property files like application.yml file.</w:t>
+      </w:r>
+    </w:p>
+    <w:p>
+      <w:pPr>
+        <w:pStyle w:val="NoSpacing"/>
+        <w:rPr>
+          <w:rFonts w:cstheme="minorHAnsi"/>
+        </w:rPr>
+      </w:pPr>
+      <w:r>
+        <w:rPr>
+          <w:rFonts w:cstheme="minorHAnsi"/>
+        </w:rPr>
+        <w:t>So,</w:t>
+      </w:r>
+      <w:r>
+        <w:rPr>
+          <w:rFonts w:cstheme="minorHAnsi"/>
+        </w:rPr>
+        <w:t xml:space="preserve"> </w:t>
+      </w:r>
+      <w:r>
+        <w:rPr>
+          <w:rFonts w:cstheme="minorHAnsi"/>
+        </w:rPr>
+        <w:t>let us</w:t>
+      </w:r>
+      <w:r>
+        <w:rPr>
+          <w:rFonts w:cstheme="minorHAnsi"/>
+        </w:rPr>
+        <w:t xml:space="preserve"> try to understand how to provide these JVM properties.</w:t>
+      </w:r>
+    </w:p>
+    <w:p>
+      <w:pPr>
+        <w:pStyle w:val="NoSpacing"/>
+        <w:rPr>
+          <w:rFonts w:cstheme="minorHAnsi"/>
+        </w:rPr>
+      </w:pPr>
+      <w:r>
+        <w:rPr>
+          <w:rFonts w:cstheme="minorHAnsi"/>
+        </w:rPr>
+        <w:t xml:space="preserve">What is the syntax. </w:t>
+      </w:r>
+    </w:p>
+    <w:p>
+      <w:pPr>
+        <w:pStyle w:val="NoSpacing"/>
+        <w:rPr>
+          <w:rFonts w:cstheme="minorHAnsi"/>
+        </w:rPr>
+      </w:pPr>
+      <w:r>
+        <w:rPr>
+          <w:rFonts w:cstheme="minorHAnsi"/>
+        </w:rPr>
+        <w:t>To these JVM system</w:t>
+      </w:r>
+      <w:r>
+        <w:rPr>
+          <w:rFonts w:cstheme="minorHAnsi"/>
+        </w:rPr>
+        <w:t xml:space="preserve"> </w:t>
+      </w:r>
+      <w:r>
+        <w:rPr>
+          <w:rFonts w:cstheme="minorHAnsi"/>
+        </w:rPr>
+        <w:t>properties are very similar to command line arguments.</w:t>
+      </w:r>
+    </w:p>
+    <w:p>
+      <w:pPr>
+        <w:pStyle w:val="NoSpacing"/>
+        <w:jc w:val="center"/>
+        <w:rPr>
+          <w:rFonts w:cstheme="minorHAnsi"/>
+        </w:rPr>
+      </w:pPr>
+      <w:r>
+        <w:rPr>
+          <w:rFonts w:cstheme="minorHAnsi"/>
+          <w:noProof/>
+        </w:rPr>
+        <w:drawing>
+          <wp:inline distT="0" distB="0" distL="0" distR="0" wp14:anchorId="640AD171" wp14:editId="0E11D42A">
+            <wp:extent cx="4330923" cy="482625"/>
+            <wp:effectExtent l="0" t="0" r="0" b="0"/>
+            <wp:docPr id="297269779" name="Picture 1"/>
+            <wp:cNvGraphicFramePr>
+              <a:graphicFrameLocks xmlns:a="http://schemas.openxmlformats.org/drawingml/2006/main" noChangeAspect="1"/>
+            </wp:cNvGraphicFramePr>
+            <a:graphic xmlns:a="http://schemas.openxmlformats.org/drawingml/2006/main">
+              <a:graphicData uri="http://schemas.openxmlformats.org/drawingml/2006/picture">
+                <pic:pic xmlns:pic="http://schemas.openxmlformats.org/drawingml/2006/picture">
+                  <pic:nvPicPr>
+                    <pic:cNvPr id="297269779" name=""/>
+                    <pic:cNvPicPr/>
+                  </pic:nvPicPr>
+                  <pic:blipFill>
+                    <a:blip r:embed="rId13"/>
+                    <a:stretch>
+                      <a:fillRect/>
+                    </a:stretch>
+                  </pic:blipFill>
+                  <pic:spPr>
+                    <a:xfrm>
+                      <a:off x="0" y="0"/>
+                      <a:ext cx="4330923" cy="482625"/>
+                    </a:xfrm>
+                    <a:prstGeom prst="rect">
+                      <a:avLst/>
+                    </a:prstGeom>
+                  </pic:spPr>
+                </pic:pic>
+              </a:graphicData>
+            </a:graphic>
+          </wp:inline>
+        </w:drawing>
+      </w:r>
+    </w:p>
+    <w:p>
+      <w:pPr>
+        <w:pStyle w:val="NoSpacing"/>
+        <w:rPr>
+          <w:rFonts w:cstheme="minorHAnsi"/>
+        </w:rPr>
+      </w:pPr>
+      <w:r>
+        <w:rPr>
+          <w:rFonts w:cstheme="minorHAnsi"/>
+        </w:rPr>
+        <w:t>They can override your spring boot to properties which has a lower priority, but the syntax is going</w:t>
+      </w:r>
+    </w:p>
+    <w:p>
+      <w:pPr>
+        <w:pStyle w:val="NoSpacing"/>
+        <w:rPr>
+          <w:rFonts w:cstheme="minorHAnsi"/>
+        </w:rPr>
+      </w:pPr>
+      <w:r>
+        <w:rPr>
+          <w:rFonts w:cstheme="minorHAnsi"/>
+        </w:rPr>
+        <w:t>to be different for JVM system properties.</w:t>
+      </w:r>
+    </w:p>
+    <w:p>
+      <w:pPr>
+        <w:pStyle w:val="NoSpacing"/>
+        <w:rPr>
+          <w:rFonts w:cstheme="minorHAnsi"/>
+        </w:rPr>
+      </w:pPr>
+      <w:r>
+        <w:rPr>
+          <w:rFonts w:cstheme="minorHAnsi"/>
+        </w:rPr>
+        <w:t>Using JVM system properties, you need to make sure you are having -d as a prefix before your</w:t>
+      </w:r>
+    </w:p>
+    <w:p>
+      <w:pPr>
+        <w:pStyle w:val="NoSpacing"/>
+        <w:rPr>
+          <w:rFonts w:cstheme="minorHAnsi"/>
+        </w:rPr>
+      </w:pPr>
+      <w:r>
+        <w:rPr>
+          <w:rFonts w:cstheme="minorHAnsi"/>
+        </w:rPr>
+        <w:t>property.</w:t>
+      </w:r>
+    </w:p>
+    <w:p>
+      <w:pPr>
+        <w:pStyle w:val="NoSpacing"/>
+        <w:rPr>
+          <w:rFonts w:cstheme="minorHAnsi"/>
+        </w:rPr>
+      </w:pPr>
+      <w:r>
+        <w:rPr>
+          <w:rFonts w:cstheme="minorHAnsi"/>
+        </w:rPr>
+        <w:lastRenderedPageBreak/>
+        <w:t xml:space="preserve">You can see here I have provided an example for your reference. </w:t>
+      </w:r>
+    </w:p>
+    <w:p>
+      <w:pPr>
+        <w:pStyle w:val="NoSpacing"/>
+        <w:rPr>
+          <w:rFonts w:cstheme="minorHAnsi"/>
+        </w:rPr>
+      </w:pPr>
+    </w:p>
+    <w:p>
+      <w:pPr>
+        <w:pStyle w:val="NoSpacing"/>
+        <w:rPr>
+          <w:rFonts w:cstheme="minorHAnsi"/>
+        </w:rPr>
+      </w:pPr>
+      <w:r>
+        <w:rPr>
+          <w:rFonts w:cstheme="minorHAnsi"/>
+        </w:rPr>
+        <w:t>But you may have a question like what</w:t>
+      </w:r>
+      <w:r>
+        <w:rPr>
+          <w:rFonts w:cstheme="minorHAnsi"/>
+        </w:rPr>
+        <w:t xml:space="preserve"> </w:t>
+      </w:r>
+      <w:r>
+        <w:rPr>
+          <w:rFonts w:cstheme="minorHAnsi"/>
+        </w:rPr>
+        <w:t>if I mention the same property both in command line arguments and JVM system properties?</w:t>
+      </w:r>
+    </w:p>
+    <w:p>
+      <w:pPr>
+        <w:pStyle w:val="NoSpacing"/>
+        <w:rPr>
+          <w:rFonts w:cstheme="minorHAnsi"/>
+        </w:rPr>
+      </w:pPr>
+      <w:r>
+        <w:rPr>
+          <w:rFonts w:cstheme="minorHAnsi"/>
+        </w:rPr>
+        <w:t>In such scenarios the precedence are the preference followed by the spring boot will come into picture</w:t>
+      </w:r>
+      <w:r>
+        <w:rPr>
+          <w:rFonts w:cstheme="minorHAnsi"/>
+        </w:rPr>
+        <w:t xml:space="preserve"> </w:t>
+      </w:r>
+      <w:r>
+        <w:rPr>
+          <w:rFonts w:cstheme="minorHAnsi"/>
+        </w:rPr>
+        <w:t>since the command line arguments is going to have the highest precedence.</w:t>
+      </w:r>
+    </w:p>
+    <w:p>
+      <w:pPr>
+        <w:pStyle w:val="NoSpacing"/>
+        <w:rPr>
+          <w:rFonts w:cstheme="minorHAnsi"/>
+        </w:rPr>
+      </w:pPr>
+    </w:p>
+    <w:p>
+      <w:pPr>
+        <w:pStyle w:val="NoSpacing"/>
+        <w:rPr>
+          <w:rFonts w:cstheme="minorHAnsi"/>
+        </w:rPr>
+      </w:pPr>
+      <w:r>
+        <w:rPr>
+          <w:rFonts w:cstheme="minorHAnsi"/>
+        </w:rPr>
+        <w:t>Whatever value you have mentioned through the command line arguments will be considered by the spring</w:t>
+      </w:r>
+      <w:r>
+        <w:rPr>
+          <w:rFonts w:cstheme="minorHAnsi"/>
+        </w:rPr>
+        <w:t xml:space="preserve"> </w:t>
+      </w:r>
+      <w:r>
+        <w:rPr>
+          <w:rFonts w:cstheme="minorHAnsi"/>
+        </w:rPr>
+        <w:t>boot application.</w:t>
+      </w:r>
+    </w:p>
+    <w:p>
+      <w:pPr>
+        <w:pStyle w:val="NoSpacing"/>
+        <w:rPr>
+          <w:rFonts w:cstheme="minorHAnsi"/>
+        </w:rPr>
+      </w:pPr>
+      <w:r>
+        <w:rPr>
+          <w:rFonts w:cstheme="minorHAnsi"/>
+        </w:rPr>
+        <w:t>By taking the precedence or the JVM properties.</w:t>
+      </w:r>
+    </w:p>
+    <w:p>
+      <w:pPr>
+        <w:pStyle w:val="NoSpacing"/>
+        <w:rPr>
+          <w:rFonts w:cstheme="minorHAnsi"/>
+        </w:rPr>
+      </w:pPr>
+    </w:p>
+    <w:p>
+      <w:pPr>
+        <w:pStyle w:val="NoSpacing"/>
+        <w:rPr>
+          <w:rFonts w:cstheme="minorHAnsi"/>
+        </w:rPr>
+      </w:pPr>
+      <w:r>
+        <w:rPr>
+          <w:rFonts w:cstheme="minorHAnsi"/>
+        </w:rPr>
+        <w:t>The next common approach to provide externalized configurations is with the help of environment variables.</w:t>
+      </w:r>
+    </w:p>
+    <w:p>
+      <w:pPr>
+        <w:pStyle w:val="NoSpacing"/>
+        <w:rPr>
+          <w:rFonts w:cstheme="minorHAnsi"/>
+        </w:rPr>
+      </w:pPr>
+      <w:r>
+        <w:rPr>
+          <w:rFonts w:cstheme="minorHAnsi"/>
+        </w:rPr>
+        <w:t>This approach has an advantage compared to the other approaches.</w:t>
+      </w:r>
+    </w:p>
+    <w:p>
+      <w:pPr>
+        <w:pStyle w:val="NoSpacing"/>
+        <w:rPr>
+          <w:rFonts w:cstheme="minorHAnsi"/>
+        </w:rPr>
+      </w:pPr>
+      <w:r>
+        <w:rPr>
+          <w:rFonts w:cstheme="minorHAnsi"/>
+        </w:rPr>
+        <w:t xml:space="preserve">The advantage is environment variables are widely used for externalized configurations as they are universally </w:t>
+      </w:r>
+      <w:r>
+        <w:rPr>
+          <w:rFonts w:cstheme="minorHAnsi"/>
+        </w:rPr>
+        <w:t>supported</w:t>
+      </w:r>
+      <w:r>
+        <w:rPr>
+          <w:rFonts w:cstheme="minorHAnsi"/>
+        </w:rPr>
+        <w:t>.</w:t>
+      </w:r>
+    </w:p>
+    <w:p>
+      <w:pPr>
+        <w:pStyle w:val="NoSpacing"/>
+        <w:rPr>
+          <w:rFonts w:cstheme="minorHAnsi"/>
+        </w:rPr>
+      </w:pPr>
+      <w:r>
+        <w:rPr>
+          <w:rFonts w:cstheme="minorHAnsi"/>
+        </w:rPr>
+        <w:t>Regardless of your using Java or Spring Boot, regardless of whatever language or whatever</w:t>
+      </w:r>
+    </w:p>
+    <w:p>
+      <w:pPr>
+        <w:pStyle w:val="NoSpacing"/>
+        <w:rPr>
+          <w:rFonts w:cstheme="minorHAnsi"/>
+        </w:rPr>
+      </w:pPr>
+      <w:r>
+        <w:rPr>
+          <w:rFonts w:cstheme="minorHAnsi"/>
+        </w:rPr>
+        <w:t>platform you are using, these environment variables are universally supported, so even Java and Spring</w:t>
+      </w:r>
+      <w:r>
+        <w:rPr>
+          <w:rFonts w:cstheme="minorHAnsi"/>
+        </w:rPr>
+        <w:t xml:space="preserve"> </w:t>
+      </w:r>
+      <w:r>
+        <w:rPr>
+          <w:rFonts w:cstheme="minorHAnsi"/>
+        </w:rPr>
+        <w:t>Boot also supports these environment variables.</w:t>
+      </w:r>
+    </w:p>
+    <w:p>
+      <w:pPr>
+        <w:pStyle w:val="NoSpacing"/>
+        <w:rPr>
+          <w:rFonts w:cstheme="minorHAnsi"/>
+        </w:rPr>
+      </w:pPr>
+    </w:p>
+    <w:p>
+      <w:pPr>
+        <w:pStyle w:val="NoSpacing"/>
+        <w:rPr>
+          <w:rFonts w:cstheme="minorHAnsi"/>
+        </w:rPr>
+      </w:pPr>
+      <w:r>
+        <w:rPr>
+          <w:rFonts w:cstheme="minorHAnsi"/>
+        </w:rPr>
+        <w:t>That is</w:t>
+      </w:r>
+      <w:r>
+        <w:rPr>
+          <w:rFonts w:cstheme="minorHAnsi"/>
+        </w:rPr>
+        <w:t xml:space="preserve"> why if you have a scenario where you are not using JVM or Spring Boot or Java, but for your</w:t>
+      </w:r>
+    </w:p>
+    <w:p>
+      <w:pPr>
+        <w:pStyle w:val="NoSpacing"/>
+        <w:rPr>
+          <w:rFonts w:cstheme="minorHAnsi"/>
+        </w:rPr>
+      </w:pPr>
+      <w:r>
+        <w:rPr>
+          <w:rFonts w:cstheme="minorHAnsi"/>
+        </w:rPr>
+        <w:t>microservice or for your serverless application, if you want to still provide an external configuration,</w:t>
+      </w:r>
+    </w:p>
+    <w:p>
+      <w:pPr>
+        <w:pStyle w:val="NoSpacing"/>
+        <w:rPr>
+          <w:rFonts w:cstheme="minorHAnsi"/>
+        </w:rPr>
+      </w:pPr>
+      <w:r>
+        <w:rPr>
+          <w:rFonts w:cstheme="minorHAnsi"/>
+        </w:rPr>
+        <w:t>then this approach is recommended, which is environment variables.</w:t>
+      </w:r>
+    </w:p>
+    <w:p>
+      <w:pPr>
+        <w:pStyle w:val="NoSpacing"/>
+        <w:rPr>
+          <w:rFonts w:cstheme="minorHAnsi"/>
+        </w:rPr>
+      </w:pPr>
+    </w:p>
+    <w:p>
+      <w:pPr>
+        <w:pStyle w:val="NoSpacing"/>
+        <w:rPr>
+          <w:rFonts w:cstheme="minorHAnsi"/>
+        </w:rPr>
+      </w:pPr>
+      <w:r>
+        <w:rPr>
+          <w:rFonts w:cstheme="minorHAnsi"/>
+        </w:rPr>
+        <w:t>We can also access these environment variables inside Java code with the help of system.getEnvironment()</w:t>
+      </w:r>
+      <w:r>
+        <w:rPr>
+          <w:rFonts w:cstheme="minorHAnsi"/>
+        </w:rPr>
+        <w:t xml:space="preserve"> </w:t>
+      </w:r>
+      <w:r>
+        <w:rPr>
+          <w:rFonts w:cstheme="minorHAnsi"/>
+        </w:rPr>
+        <w:t>method.</w:t>
+      </w:r>
+    </w:p>
+    <w:p>
+      <w:pPr>
+        <w:pStyle w:val="NoSpacing"/>
+        <w:rPr>
+          <w:rFonts w:cstheme="minorHAnsi"/>
+        </w:rPr>
+      </w:pPr>
+      <w:r>
+        <w:rPr>
+          <w:rFonts w:cstheme="minorHAnsi"/>
+        </w:rPr>
+        <w:t xml:space="preserve">Now </w:t>
+      </w:r>
+      <w:r>
+        <w:rPr>
+          <w:rFonts w:cstheme="minorHAnsi"/>
+        </w:rPr>
+        <w:t>let us</w:t>
+      </w:r>
+      <w:r>
+        <w:rPr>
+          <w:rFonts w:cstheme="minorHAnsi"/>
+        </w:rPr>
+        <w:t xml:space="preserve"> try to see what is the syntax that we need to follow while we are trying to use this environment</w:t>
+      </w:r>
+      <w:r>
+        <w:rPr>
+          <w:rFonts w:cstheme="minorHAnsi"/>
+        </w:rPr>
+        <w:t xml:space="preserve"> v</w:t>
+      </w:r>
+      <w:r>
+        <w:rPr>
+          <w:rFonts w:cstheme="minorHAnsi"/>
+        </w:rPr>
+        <w:t>ariables.</w:t>
+      </w:r>
+    </w:p>
+    <w:p>
+      <w:pPr>
+        <w:pStyle w:val="NoSpacing"/>
+        <w:rPr>
+          <w:rFonts w:cstheme="minorHAnsi"/>
+        </w:rPr>
+      </w:pPr>
+    </w:p>
+    <w:p>
+      <w:pPr>
+        <w:pStyle w:val="NoSpacing"/>
+        <w:rPr>
+          <w:rFonts w:cstheme="minorHAnsi"/>
+        </w:rPr>
+      </w:pPr>
+      <w:r>
+        <w:rPr>
+          <w:rFonts w:cstheme="minorHAnsi"/>
+        </w:rPr>
+        <w:t>The syntax is first, you need to convert all your property key names to the uppercase values.</w:t>
+      </w:r>
+    </w:p>
+    <w:p>
+      <w:pPr>
+        <w:pStyle w:val="NoSpacing"/>
+        <w:rPr>
+          <w:rFonts w:cstheme="minorHAnsi"/>
+        </w:rPr>
+      </w:pPr>
+      <w:r>
+        <w:rPr>
+          <w:rFonts w:cstheme="minorHAnsi"/>
+        </w:rPr>
+        <w:t>They should not be any lowercase values.</w:t>
+      </w:r>
+    </w:p>
+    <w:p>
+      <w:pPr>
+        <w:pStyle w:val="NoSpacing"/>
+        <w:rPr>
+          <w:rFonts w:cstheme="minorHAnsi"/>
+        </w:rPr>
+      </w:pPr>
+      <w:r>
+        <w:rPr>
+          <w:rFonts w:cstheme="minorHAnsi"/>
+        </w:rPr>
+        <w:t>All the letters should be in uppercase. And post that,</w:t>
+      </w:r>
+    </w:p>
+    <w:p>
+      <w:pPr>
+        <w:pStyle w:val="NoSpacing"/>
+        <w:rPr>
+          <w:rFonts w:cstheme="minorHAnsi"/>
+        </w:rPr>
+      </w:pPr>
+      <w:r>
+        <w:rPr>
+          <w:rFonts w:cstheme="minorHAnsi"/>
+        </w:rPr>
+        <w:t xml:space="preserve">replace all your dots with underscore. For </w:t>
+      </w:r>
+      <w:r>
+        <w:rPr>
+          <w:rFonts w:cstheme="minorHAnsi"/>
+        </w:rPr>
+        <w:t>example,</w:t>
+      </w:r>
+      <w:r>
+        <w:rPr>
+          <w:rFonts w:cstheme="minorHAnsi"/>
+        </w:rPr>
+        <w:t xml:space="preserve"> if you want to</w:t>
+      </w:r>
+    </w:p>
+    <w:p>
+      <w:pPr>
+        <w:pStyle w:val="NoSpacing"/>
+        <w:rPr>
+          <w:rFonts w:cstheme="minorHAnsi"/>
+        </w:rPr>
+      </w:pPr>
+      <w:r>
+        <w:rPr>
+          <w:rFonts w:cstheme="minorHAnsi"/>
+        </w:rPr>
+        <w:t>provide the property of build.version as an environment variable, then you need to make sure you</w:t>
+      </w:r>
+    </w:p>
+    <w:p>
+      <w:pPr>
+        <w:pStyle w:val="NoSpacing"/>
+        <w:rPr>
+          <w:rFonts w:cstheme="minorHAnsi"/>
+        </w:rPr>
+      </w:pPr>
+      <w:r>
+        <w:rPr>
+          <w:rFonts w:cstheme="minorHAnsi"/>
+        </w:rPr>
+        <w:t xml:space="preserve">are following </w:t>
+      </w:r>
+      <w:r>
+        <w:rPr>
+          <w:rFonts w:cstheme="minorHAnsi"/>
+        </w:rPr>
+        <w:t>these standards</w:t>
+      </w:r>
+      <w:r>
+        <w:rPr>
+          <w:rFonts w:cstheme="minorHAnsi"/>
+        </w:rPr>
+        <w:t>.</w:t>
+      </w:r>
+    </w:p>
+    <w:p>
+      <w:pPr>
+        <w:pStyle w:val="NoSpacing"/>
+        <w:rPr>
+          <w:rFonts w:cstheme="minorHAnsi"/>
+        </w:rPr>
+      </w:pPr>
+      <w:r>
+        <w:rPr>
+          <w:rFonts w:cstheme="minorHAnsi"/>
+        </w:rPr>
+        <w:t>With that, you will convert all the letters inside the build.version into capital letters post</w:t>
+      </w:r>
+    </w:p>
+    <w:p>
+      <w:pPr>
+        <w:pStyle w:val="NoSpacing"/>
+        <w:rPr>
+          <w:rFonts w:cstheme="minorHAnsi"/>
+        </w:rPr>
+      </w:pPr>
+      <w:r>
+        <w:rPr>
+          <w:rFonts w:cstheme="minorHAnsi"/>
+        </w:rPr>
+        <w:t>that you will replace that dot with underscore.</w:t>
+      </w:r>
+    </w:p>
+    <w:p>
+      <w:pPr>
+        <w:pStyle w:val="NoSpacing"/>
+        <w:jc w:val="center"/>
+        <w:rPr>
+          <w:rFonts w:cstheme="minorHAnsi"/>
+        </w:rPr>
+      </w:pPr>
+      <w:r>
+        <w:rPr>
+          <w:rFonts w:cstheme="minorHAnsi"/>
+          <w:noProof/>
+        </w:rPr>
+        <w:drawing>
+          <wp:inline distT="0" distB="0" distL="0" distR="0" wp14:anchorId="2931A702" wp14:editId="70E0C5E0">
+            <wp:extent cx="4597636" cy="901746"/>
+            <wp:effectExtent l="0" t="0" r="0" b="0"/>
+            <wp:docPr id="2031144913" name="Picture 1"/>
+            <wp:cNvGraphicFramePr>
+              <a:graphicFrameLocks xmlns:a="http://schemas.openxmlformats.org/drawingml/2006/main" noChangeAspect="1"/>
+            </wp:cNvGraphicFramePr>
+            <a:graphic xmlns:a="http://schemas.openxmlformats.org/drawingml/2006/main">
+              <a:graphicData uri="http://schemas.openxmlformats.org/drawingml/2006/picture">
+                <pic:pic xmlns:pic="http://schemas.openxmlformats.org/drawingml/2006/picture">
+                  <pic:nvPicPr>
+                    <pic:cNvPr id="2031144913" name=""/>
+                    <pic:cNvPicPr/>
+                  </pic:nvPicPr>
+                  <pic:blipFill>
+                    <a:blip r:embed="rId14"/>
+                    <a:stretch>
+                      <a:fillRect/>
+                    </a:stretch>
+                  </pic:blipFill>
+                  <pic:spPr>
+                    <a:xfrm>
+                      <a:off x="0" y="0"/>
+                      <a:ext cx="4597636" cy="901746"/>
+                    </a:xfrm>
+                    <a:prstGeom prst="rect">
+                      <a:avLst/>
+                    </a:prstGeom>
+                  </pic:spPr>
+                </pic:pic>
+              </a:graphicData>
+            </a:graphic>
+          </wp:inline>
+        </w:drawing>
+      </w:r>
+    </w:p>
+    <w:p>
+      <w:pPr>
+        <w:pStyle w:val="NoSpacing"/>
+        <w:rPr>
+          <w:rFonts w:cstheme="minorHAnsi"/>
+        </w:rPr>
+      </w:pPr>
+      <w:r>
+        <w:rPr>
+          <w:rFonts w:cstheme="minorHAnsi"/>
+        </w:rPr>
+        <w:t>Let us</w:t>
+      </w:r>
+      <w:r>
+        <w:rPr>
+          <w:rFonts w:cstheme="minorHAnsi"/>
+        </w:rPr>
+        <w:t xml:space="preserve"> see an example here.</w:t>
+      </w:r>
+    </w:p>
+    <w:p>
+      <w:pPr>
+        <w:pStyle w:val="NoSpacing"/>
+        <w:rPr>
+          <w:rFonts w:cstheme="minorHAnsi"/>
+        </w:rPr>
+      </w:pPr>
+      <w:r>
+        <w:rPr>
+          <w:rFonts w:cstheme="minorHAnsi"/>
+        </w:rPr>
+        <w:t>Inside Windows,</w:t>
+      </w:r>
+    </w:p>
+    <w:p>
+      <w:pPr>
+        <w:pStyle w:val="NoSpacing"/>
+        <w:rPr>
+          <w:rFonts w:cstheme="minorHAnsi"/>
+        </w:rPr>
+      </w:pPr>
+      <w:r>
+        <w:rPr>
+          <w:rFonts w:cstheme="minorHAnsi"/>
+        </w:rPr>
+        <w:t>whenever you are trying to set an environment variable through command line, first you need to execute</w:t>
+      </w:r>
+      <w:r>
+        <w:rPr>
+          <w:rFonts w:cstheme="minorHAnsi"/>
+        </w:rPr>
+        <w:t xml:space="preserve"> </w:t>
+      </w:r>
+      <w:r>
+        <w:rPr>
+          <w:rFonts w:cstheme="minorHAnsi"/>
+        </w:rPr>
+        <w:t>this command which is env colon and what is your environment variable post that mention colon followed</w:t>
+      </w:r>
+      <w:r>
+        <w:rPr>
+          <w:rFonts w:cstheme="minorHAnsi"/>
+        </w:rPr>
+        <w:t xml:space="preserve"> </w:t>
+      </w:r>
+      <w:r>
+        <w:rPr>
+          <w:rFonts w:cstheme="minorHAnsi"/>
+        </w:rPr>
+        <w:t>by your Java command to start your application and inside Linux based operating system or inside Mac</w:t>
+      </w:r>
+      <w:r>
+        <w:rPr>
+          <w:rFonts w:cstheme="minorHAnsi"/>
+        </w:rPr>
+        <w:t xml:space="preserve"> </w:t>
+      </w:r>
+      <w:r>
+        <w:rPr>
+          <w:rFonts w:cstheme="minorHAnsi"/>
+        </w:rPr>
+        <w:t>based operating system, you can directly mention what is your environment variable.</w:t>
+      </w:r>
+      <w:r>
+        <w:rPr>
+          <w:rFonts w:cstheme="minorHAnsi"/>
+        </w:rPr>
+        <w:t xml:space="preserve"> </w:t>
+      </w:r>
+      <w:r>
+        <w:rPr>
+          <w:rFonts w:cstheme="minorHAnsi"/>
+        </w:rPr>
+        <w:t>After that, please give a space.</w:t>
+      </w:r>
+    </w:p>
     <w:p/>
     <w:p/>
     <w:p>
@@ -6079,9 +7472,1250 @@
         <w:rPr>
           <w:highlight w:val="yellow"/>
         </w:rPr>
+        <w:lastRenderedPageBreak/>
         <w:t>Activating the profile using command-line, JVM and environment options</w:t>
       </w:r>
     </w:p>
+    <w:p>
+      <w:pPr>
+        <w:pStyle w:val="NoSpacing"/>
+        <w:rPr>
+          <w:sz w:val="18"/>
+          <w:szCs w:val="18"/>
+        </w:rPr>
+      </w:pPr>
+      <w:r>
+        <w:t>Program arguments</w:t>
+      </w:r>
+      <w:r>
+        <w:br/>
+      </w:r>
+      <w:r>
+        <w:t xml:space="preserve">VSCode </w:t>
+      </w:r>
+      <w:r>
+        <w:sym w:font="Wingdings" w:char="F0E8"/>
+      </w:r>
+      <w:r>
+        <w:t xml:space="preserve"> Command Palette  </w:t>
+      </w:r>
+      <w:r>
+        <w:sym w:font="Wingdings" w:char="F0E8"/>
+      </w:r>
+      <w:r>
+        <w:t xml:space="preserve"> launch.json</w:t>
+      </w:r>
+      <w:r>
+        <w:br/>
+      </w:r>
+      <w:r>
+        <w:rPr>
+          <w:sz w:val="18"/>
+          <w:szCs w:val="18"/>
+        </w:rPr>
+        <w:t>{</w:t>
+      </w:r>
+    </w:p>
+    <w:p>
+      <w:pPr>
+        <w:pStyle w:val="NoSpacing"/>
+        <w:rPr>
+          <w:sz w:val="18"/>
+          <w:szCs w:val="18"/>
+        </w:rPr>
+      </w:pPr>
+      <w:r>
+        <w:rPr>
+          <w:sz w:val="18"/>
+          <w:szCs w:val="18"/>
+        </w:rPr>
+        <w:t xml:space="preserve">    "version": "0.2.0",</w:t>
+      </w:r>
+    </w:p>
+    <w:p>
+      <w:pPr>
+        <w:pStyle w:val="NoSpacing"/>
+        <w:rPr>
+          <w:sz w:val="18"/>
+          <w:szCs w:val="18"/>
+        </w:rPr>
+      </w:pPr>
+      <w:r>
+        <w:rPr>
+          <w:sz w:val="18"/>
+          <w:szCs w:val="18"/>
+        </w:rPr>
+        <w:t xml:space="preserve">    "configurations": [</w:t>
+      </w:r>
+    </w:p>
+    <w:p>
+      <w:pPr>
+        <w:pStyle w:val="NoSpacing"/>
+        <w:rPr>
+          <w:sz w:val="18"/>
+          <w:szCs w:val="18"/>
+        </w:rPr>
+      </w:pPr>
+      <w:r>
+        <w:rPr>
+          <w:sz w:val="18"/>
+          <w:szCs w:val="18"/>
+        </w:rPr>
+        <w:t xml:space="preserve">        {</w:t>
+      </w:r>
+    </w:p>
+    <w:p>
+      <w:pPr>
+        <w:pStyle w:val="NoSpacing"/>
+        <w:rPr>
+          <w:sz w:val="18"/>
+          <w:szCs w:val="18"/>
+        </w:rPr>
+      </w:pPr>
+      <w:r>
+        <w:rPr>
+          <w:sz w:val="18"/>
+          <w:szCs w:val="18"/>
+        </w:rPr>
+        <w:t xml:space="preserve">            "type": "java",</w:t>
+      </w:r>
+    </w:p>
+    <w:p>
+      <w:pPr>
+        <w:pStyle w:val="NoSpacing"/>
+        <w:rPr>
+          <w:sz w:val="18"/>
+          <w:szCs w:val="18"/>
+        </w:rPr>
+      </w:pPr>
+      <w:r>
+        <w:rPr>
+          <w:sz w:val="18"/>
+          <w:szCs w:val="18"/>
+        </w:rPr>
+        <w:t xml:space="preserve">            "name": "Current File",</w:t>
+      </w:r>
+    </w:p>
+    <w:p>
+      <w:pPr>
+        <w:pStyle w:val="NoSpacing"/>
+        <w:rPr>
+          <w:sz w:val="18"/>
+          <w:szCs w:val="18"/>
+        </w:rPr>
+      </w:pPr>
+      <w:r>
+        <w:rPr>
+          <w:sz w:val="18"/>
+          <w:szCs w:val="18"/>
+        </w:rPr>
+        <w:t xml:space="preserve">            "request": "launch",</w:t>
+      </w:r>
+    </w:p>
+    <w:p>
+      <w:pPr>
+        <w:pStyle w:val="NoSpacing"/>
+        <w:rPr>
+          <w:sz w:val="18"/>
+          <w:szCs w:val="18"/>
+        </w:rPr>
+      </w:pPr>
+      <w:r>
+        <w:rPr>
+          <w:sz w:val="18"/>
+          <w:szCs w:val="18"/>
+        </w:rPr>
+        <w:t xml:space="preserve">            "mainClass": "${file}"</w:t>
+      </w:r>
+    </w:p>
+    <w:p>
+      <w:pPr>
+        <w:pStyle w:val="NoSpacing"/>
+        <w:rPr>
+          <w:sz w:val="18"/>
+          <w:szCs w:val="18"/>
+        </w:rPr>
+      </w:pPr>
+      <w:r>
+        <w:rPr>
+          <w:sz w:val="18"/>
+          <w:szCs w:val="18"/>
+        </w:rPr>
+        <w:t xml:space="preserve">        },</w:t>
+      </w:r>
+    </w:p>
+    <w:p>
+      <w:pPr>
+        <w:pStyle w:val="NoSpacing"/>
+        <w:rPr>
+          <w:sz w:val="18"/>
+          <w:szCs w:val="18"/>
+        </w:rPr>
+      </w:pPr>
+      <w:r>
+        <w:rPr>
+          <w:sz w:val="18"/>
+          <w:szCs w:val="18"/>
+        </w:rPr>
+        <w:t xml:space="preserve">        {</w:t>
+      </w:r>
+    </w:p>
+    <w:p>
+      <w:pPr>
+        <w:pStyle w:val="NoSpacing"/>
+        <w:rPr>
+          <w:sz w:val="18"/>
+          <w:szCs w:val="18"/>
+        </w:rPr>
+      </w:pPr>
+      <w:r>
+        <w:rPr>
+          <w:sz w:val="18"/>
+          <w:szCs w:val="18"/>
+        </w:rPr>
+        <w:t xml:space="preserve">            "type": "java",</w:t>
+      </w:r>
+    </w:p>
+    <w:p>
+      <w:pPr>
+        <w:pStyle w:val="NoSpacing"/>
+        <w:rPr>
+          <w:sz w:val="18"/>
+          <w:szCs w:val="18"/>
+        </w:rPr>
+      </w:pPr>
+      <w:r>
+        <w:rPr>
+          <w:sz w:val="18"/>
+          <w:szCs w:val="18"/>
+        </w:rPr>
+        <w:t xml:space="preserve">            "name": "AccountsApplication",</w:t>
+      </w:r>
+    </w:p>
+    <w:p>
+      <w:pPr>
+        <w:pStyle w:val="NoSpacing"/>
+        <w:rPr>
+          <w:sz w:val="18"/>
+          <w:szCs w:val="18"/>
+        </w:rPr>
+      </w:pPr>
+      <w:r>
+        <w:rPr>
+          <w:sz w:val="18"/>
+          <w:szCs w:val="18"/>
+        </w:rPr>
+        <w:t xml:space="preserve">            "request": "launch",</w:t>
+      </w:r>
+    </w:p>
+    <w:p>
+      <w:pPr>
+        <w:pStyle w:val="NoSpacing"/>
+        <w:rPr>
+          <w:b/>
+          <w:bCs/>
+          <w:sz w:val="18"/>
+          <w:szCs w:val="18"/>
+        </w:rPr>
+      </w:pPr>
+      <w:r>
+        <w:rPr>
+          <w:b/>
+          <w:bCs/>
+          <w:sz w:val="18"/>
+          <w:szCs w:val="18"/>
+        </w:rPr>
+        <w:t xml:space="preserve">            </w:t>
+      </w:r>
+      <w:r>
+        <w:rPr>
+          <w:b/>
+          <w:bCs/>
+          <w:sz w:val="18"/>
+          <w:szCs w:val="18"/>
+          <w:highlight w:val="cyan"/>
+        </w:rPr>
+        <w:t>"mainClass": "com.eazybytes.accounts.AccountsApplication",</w:t>
+      </w:r>
+    </w:p>
+    <w:p>
+      <w:pPr>
+        <w:pStyle w:val="NoSpacing"/>
+        <w:rPr>
+          <w:sz w:val="18"/>
+          <w:szCs w:val="18"/>
+        </w:rPr>
+      </w:pPr>
+      <w:r>
+        <w:rPr>
+          <w:sz w:val="18"/>
+          <w:szCs w:val="18"/>
+        </w:rPr>
+        <w:t xml:space="preserve">            "projectName": "accounts",</w:t>
+      </w:r>
+    </w:p>
+    <w:p>
+      <w:pPr>
+        <w:pStyle w:val="NoSpacing"/>
+        <w:rPr>
+          <w:b/>
+          <w:bCs/>
+          <w:sz w:val="18"/>
+          <w:szCs w:val="18"/>
+        </w:rPr>
+      </w:pPr>
+      <w:r>
+        <w:rPr>
+          <w:b/>
+          <w:bCs/>
+          <w:sz w:val="18"/>
+          <w:szCs w:val="18"/>
+        </w:rPr>
+        <w:t xml:space="preserve">            </w:t>
+      </w:r>
+      <w:r>
+        <w:rPr>
+          <w:b/>
+          <w:bCs/>
+          <w:sz w:val="18"/>
+          <w:szCs w:val="18"/>
+          <w:highlight w:val="cyan"/>
+        </w:rPr>
+        <w:t>"args": "--spring.profiles.active=qa"</w:t>
+      </w:r>
+      <w:r>
+        <w:rPr>
+          <w:b/>
+          <w:bCs/>
+          <w:sz w:val="18"/>
+          <w:szCs w:val="18"/>
+        </w:rPr>
+        <w:t xml:space="preserve"> </w:t>
+      </w:r>
+    </w:p>
+    <w:p>
+      <w:pPr>
+        <w:pStyle w:val="NoSpacing"/>
+        <w:rPr>
+          <w:sz w:val="18"/>
+          <w:szCs w:val="18"/>
+        </w:rPr>
+      </w:pPr>
+      <w:r>
+        <w:rPr>
+          <w:sz w:val="18"/>
+          <w:szCs w:val="18"/>
+        </w:rPr>
+        <w:t xml:space="preserve">        },</w:t>
+      </w:r>
+    </w:p>
+    <w:p>
+      <w:pPr>
+        <w:pStyle w:val="NoSpacing"/>
+        <w:rPr>
+          <w:sz w:val="18"/>
+          <w:szCs w:val="18"/>
+        </w:rPr>
+      </w:pPr>
+      <w:r>
+        <w:rPr>
+          <w:sz w:val="18"/>
+          <w:szCs w:val="18"/>
+        </w:rPr>
+        <w:t xml:space="preserve">    ...</w:t>
+      </w:r>
+    </w:p>
+    <w:p>
+      <w:pPr>
+        <w:pStyle w:val="NoSpacing"/>
+        <w:rPr>
+          <w:sz w:val="18"/>
+          <w:szCs w:val="18"/>
+        </w:rPr>
+      </w:pPr>
+      <w:r>
+        <w:rPr>
+          <w:sz w:val="18"/>
+          <w:szCs w:val="18"/>
+        </w:rPr>
+        <w:t xml:space="preserve">    ]</w:t>
+      </w:r>
+    </w:p>
+    <w:p>
+      <w:pPr>
+        <w:pStyle w:val="NoSpacing"/>
+        <w:rPr>
+          <w:sz w:val="18"/>
+          <w:szCs w:val="18"/>
+        </w:rPr>
+      </w:pPr>
+      <w:r>
+        <w:rPr>
+          <w:sz w:val="18"/>
+          <w:szCs w:val="18"/>
+        </w:rPr>
+        <w:t>}</w:t>
+      </w:r>
+    </w:p>
+    <w:p>
+      <w:r>
+        <w:t>Run the accounts application as usual using VSCode IDE.</w:t>
+      </w:r>
+    </w:p>
+    <w:p>
+      <w:pPr>
+        <w:pStyle w:val="NoSpacing"/>
+        <w:rPr>
+          <w:sz w:val="18"/>
+          <w:szCs w:val="18"/>
+        </w:rPr>
+      </w:pPr>
+      <w:r>
+        <w:t>JVM arguments</w:t>
+      </w:r>
+      <w:r>
+        <w:br/>
+      </w:r>
+      <w:r>
+        <w:t xml:space="preserve">VSCode </w:t>
+      </w:r>
+      <w:r>
+        <w:sym w:font="Wingdings" w:char="F0E8"/>
+      </w:r>
+      <w:r>
+        <w:t xml:space="preserve"> Command Palette  </w:t>
+      </w:r>
+      <w:r>
+        <w:sym w:font="Wingdings" w:char="F0E8"/>
+      </w:r>
+      <w:r>
+        <w:t xml:space="preserve"> launch.json</w:t>
+      </w:r>
+      <w:r>
+        <w:br/>
+      </w:r>
+      <w:r>
+        <w:rPr>
+          <w:sz w:val="18"/>
+          <w:szCs w:val="18"/>
+        </w:rPr>
+        <w:t>{</w:t>
+      </w:r>
+    </w:p>
+    <w:p>
+      <w:pPr>
+        <w:pStyle w:val="NoSpacing"/>
+        <w:rPr>
+          <w:sz w:val="18"/>
+          <w:szCs w:val="18"/>
+        </w:rPr>
+      </w:pPr>
+      <w:r>
+        <w:rPr>
+          <w:sz w:val="18"/>
+          <w:szCs w:val="18"/>
+        </w:rPr>
+        <w:t xml:space="preserve">    "version": "0.2.0",</w:t>
+      </w:r>
+    </w:p>
+    <w:p>
+      <w:pPr>
+        <w:pStyle w:val="NoSpacing"/>
+        <w:rPr>
+          <w:sz w:val="18"/>
+          <w:szCs w:val="18"/>
+        </w:rPr>
+      </w:pPr>
+      <w:r>
+        <w:rPr>
+          <w:sz w:val="18"/>
+          <w:szCs w:val="18"/>
+        </w:rPr>
+        <w:t xml:space="preserve">    "configurations": [</w:t>
+      </w:r>
+    </w:p>
+    <w:p>
+      <w:pPr>
+        <w:pStyle w:val="NoSpacing"/>
+        <w:rPr>
+          <w:sz w:val="18"/>
+          <w:szCs w:val="18"/>
+        </w:rPr>
+      </w:pPr>
+      <w:r>
+        <w:rPr>
+          <w:sz w:val="18"/>
+          <w:szCs w:val="18"/>
+        </w:rPr>
+        <w:t xml:space="preserve">        {</w:t>
+      </w:r>
+    </w:p>
+    <w:p>
+      <w:pPr>
+        <w:pStyle w:val="NoSpacing"/>
+        <w:rPr>
+          <w:sz w:val="18"/>
+          <w:szCs w:val="18"/>
+        </w:rPr>
+      </w:pPr>
+      <w:r>
+        <w:rPr>
+          <w:sz w:val="18"/>
+          <w:szCs w:val="18"/>
+        </w:rPr>
+        <w:t xml:space="preserve">            "type": "java",</w:t>
+      </w:r>
+    </w:p>
+    <w:p>
+      <w:pPr>
+        <w:pStyle w:val="NoSpacing"/>
+        <w:rPr>
+          <w:sz w:val="18"/>
+          <w:szCs w:val="18"/>
+        </w:rPr>
+      </w:pPr>
+      <w:r>
+        <w:rPr>
+          <w:sz w:val="18"/>
+          <w:szCs w:val="18"/>
+        </w:rPr>
+        <w:t xml:space="preserve">            "name": "Current File",</w:t>
+      </w:r>
+    </w:p>
+    <w:p>
+      <w:pPr>
+        <w:pStyle w:val="NoSpacing"/>
+        <w:rPr>
+          <w:sz w:val="18"/>
+          <w:szCs w:val="18"/>
+        </w:rPr>
+      </w:pPr>
+      <w:r>
+        <w:rPr>
+          <w:sz w:val="18"/>
+          <w:szCs w:val="18"/>
+        </w:rPr>
+        <w:t xml:space="preserve">            "request": "launch",</w:t>
+      </w:r>
+    </w:p>
+    <w:p>
+      <w:pPr>
+        <w:pStyle w:val="NoSpacing"/>
+        <w:rPr>
+          <w:sz w:val="18"/>
+          <w:szCs w:val="18"/>
+        </w:rPr>
+      </w:pPr>
+      <w:r>
+        <w:rPr>
+          <w:sz w:val="18"/>
+          <w:szCs w:val="18"/>
+        </w:rPr>
+        <w:t xml:space="preserve">            "mainClass": "${file}"</w:t>
+      </w:r>
+    </w:p>
+    <w:p>
+      <w:pPr>
+        <w:pStyle w:val="NoSpacing"/>
+        <w:rPr>
+          <w:sz w:val="18"/>
+          <w:szCs w:val="18"/>
+        </w:rPr>
+      </w:pPr>
+      <w:r>
+        <w:rPr>
+          <w:sz w:val="18"/>
+          <w:szCs w:val="18"/>
+        </w:rPr>
+        <w:t xml:space="preserve">        },</w:t>
+      </w:r>
+    </w:p>
+    <w:p>
+      <w:pPr>
+        <w:pStyle w:val="NoSpacing"/>
+        <w:rPr>
+          <w:sz w:val="18"/>
+          <w:szCs w:val="18"/>
+        </w:rPr>
+      </w:pPr>
+      <w:r>
+        <w:rPr>
+          <w:sz w:val="18"/>
+          <w:szCs w:val="18"/>
+        </w:rPr>
+        <w:t xml:space="preserve">        {</w:t>
+      </w:r>
+    </w:p>
+    <w:p>
+      <w:pPr>
+        <w:pStyle w:val="NoSpacing"/>
+        <w:rPr>
+          <w:sz w:val="18"/>
+          <w:szCs w:val="18"/>
+        </w:rPr>
+      </w:pPr>
+      <w:r>
+        <w:rPr>
+          <w:sz w:val="18"/>
+          <w:szCs w:val="18"/>
+        </w:rPr>
+        <w:t xml:space="preserve">            "type": "java",</w:t>
+      </w:r>
+    </w:p>
+    <w:p>
+      <w:pPr>
+        <w:pStyle w:val="NoSpacing"/>
+        <w:rPr>
+          <w:sz w:val="18"/>
+          <w:szCs w:val="18"/>
+        </w:rPr>
+      </w:pPr>
+      <w:r>
+        <w:rPr>
+          <w:sz w:val="18"/>
+          <w:szCs w:val="18"/>
+        </w:rPr>
+        <w:t xml:space="preserve">            "name": "AccountsApplication",</w:t>
+      </w:r>
+    </w:p>
+    <w:p>
+      <w:pPr>
+        <w:pStyle w:val="NoSpacing"/>
+        <w:rPr>
+          <w:sz w:val="18"/>
+          <w:szCs w:val="18"/>
+        </w:rPr>
+      </w:pPr>
+      <w:r>
+        <w:rPr>
+          <w:sz w:val="18"/>
+          <w:szCs w:val="18"/>
+        </w:rPr>
+        <w:t xml:space="preserve">            "request": "launch",</w:t>
+      </w:r>
+    </w:p>
+    <w:p>
+      <w:pPr>
+        <w:pStyle w:val="NoSpacing"/>
+        <w:rPr>
+          <w:b/>
+          <w:bCs/>
+          <w:sz w:val="18"/>
+          <w:szCs w:val="18"/>
+        </w:rPr>
+      </w:pPr>
+      <w:r>
+        <w:rPr>
+          <w:b/>
+          <w:bCs/>
+          <w:sz w:val="18"/>
+          <w:szCs w:val="18"/>
+        </w:rPr>
+        <w:t xml:space="preserve">            </w:t>
+      </w:r>
+      <w:r>
+        <w:rPr>
+          <w:b/>
+          <w:bCs/>
+          <w:sz w:val="18"/>
+          <w:szCs w:val="18"/>
+          <w:highlight w:val="cyan"/>
+        </w:rPr>
+        <w:t>"mainClass": "com.eazybytes.accounts.AccountsApplication",</w:t>
+      </w:r>
+    </w:p>
+    <w:p>
+      <w:pPr>
+        <w:pStyle w:val="NoSpacing"/>
+        <w:rPr>
+          <w:sz w:val="18"/>
+          <w:szCs w:val="18"/>
+        </w:rPr>
+      </w:pPr>
+      <w:r>
+        <w:rPr>
+          <w:sz w:val="18"/>
+          <w:szCs w:val="18"/>
+        </w:rPr>
+        <w:t xml:space="preserve">            "projectName": "accounts",</w:t>
+      </w:r>
+    </w:p>
+    <w:p>
+      <w:pPr>
+        <w:pStyle w:val="NoSpacing"/>
+        <w:rPr>
+          <w:b/>
+          <w:bCs/>
+          <w:sz w:val="18"/>
+          <w:szCs w:val="18"/>
+        </w:rPr>
+      </w:pPr>
+      <w:r>
+        <w:rPr>
+          <w:b/>
+          <w:bCs/>
+          <w:sz w:val="18"/>
+          <w:szCs w:val="18"/>
+        </w:rPr>
+        <w:t xml:space="preserve">            </w:t>
+      </w:r>
+      <w:r>
+        <w:rPr>
+          <w:b/>
+          <w:bCs/>
+          <w:sz w:val="18"/>
+          <w:szCs w:val="18"/>
+          <w:highlight w:val="cyan"/>
+        </w:rPr>
+        <w:t>"vmArgs": "-Dspring.profiles.active=qa -Dbuild.version=9.9"</w:t>
+      </w:r>
+      <w:r>
+        <w:rPr>
+          <w:b/>
+          <w:bCs/>
+          <w:sz w:val="18"/>
+          <w:szCs w:val="18"/>
+        </w:rPr>
+        <w:t xml:space="preserve">  </w:t>
+      </w:r>
+    </w:p>
+    <w:p>
+      <w:pPr>
+        <w:pStyle w:val="NoSpacing"/>
+        <w:rPr>
+          <w:sz w:val="18"/>
+          <w:szCs w:val="18"/>
+        </w:rPr>
+      </w:pPr>
+      <w:r>
+        <w:rPr>
+          <w:sz w:val="18"/>
+          <w:szCs w:val="18"/>
+        </w:rPr>
+        <w:t xml:space="preserve">        },</w:t>
+      </w:r>
+    </w:p>
+    <w:p>
+      <w:pPr>
+        <w:pStyle w:val="NoSpacing"/>
+        <w:rPr>
+          <w:sz w:val="18"/>
+          <w:szCs w:val="18"/>
+        </w:rPr>
+      </w:pPr>
+      <w:r>
+        <w:rPr>
+          <w:sz w:val="18"/>
+          <w:szCs w:val="18"/>
+        </w:rPr>
+        <w:t xml:space="preserve">    ...</w:t>
+      </w:r>
+    </w:p>
+    <w:p>
+      <w:pPr>
+        <w:pStyle w:val="NoSpacing"/>
+        <w:rPr>
+          <w:sz w:val="18"/>
+          <w:szCs w:val="18"/>
+        </w:rPr>
+      </w:pPr>
+      <w:r>
+        <w:rPr>
+          <w:sz w:val="18"/>
+          <w:szCs w:val="18"/>
+        </w:rPr>
+        <w:t xml:space="preserve">    ]</w:t>
+      </w:r>
+    </w:p>
+    <w:p>
+      <w:pPr>
+        <w:pStyle w:val="NoSpacing"/>
+        <w:rPr>
+          <w:sz w:val="18"/>
+          <w:szCs w:val="18"/>
+        </w:rPr>
+      </w:pPr>
+      <w:r>
+        <w:rPr>
+          <w:sz w:val="18"/>
+          <w:szCs w:val="18"/>
+        </w:rPr>
+        <w:t>}</w:t>
+      </w:r>
+    </w:p>
+    <w:p>
+      <w:r>
+        <w:t>Run the accounts application as usual using VSCode IDE.</w:t>
+      </w:r>
+    </w:p>
+    <w:p/>
+    <w:p/>
+    <w:p/>
+    <w:p/>
+    <w:p/>
+    <w:p/>
+    <w:p>
+      <w:pPr>
+        <w:pStyle w:val="NoSpacing"/>
+        <w:rPr>
+          <w:sz w:val="18"/>
+          <w:szCs w:val="18"/>
+        </w:rPr>
+      </w:pPr>
+      <w:r>
+        <w:lastRenderedPageBreak/>
+        <w:t>Env Variables</w:t>
+      </w:r>
+      <w:r>
+        <w:t xml:space="preserve"> arguments</w:t>
+      </w:r>
+      <w:r>
+        <w:br/>
+        <w:t xml:space="preserve">VSCode </w:t>
+      </w:r>
+      <w:r>
+        <w:sym w:font="Wingdings" w:char="F0E8"/>
+      </w:r>
+      <w:r>
+        <w:t xml:space="preserve"> Command Palette  </w:t>
+      </w:r>
+      <w:r>
+        <w:sym w:font="Wingdings" w:char="F0E8"/>
+      </w:r>
+      <w:r>
+        <w:t xml:space="preserve"> launch.json</w:t>
+      </w:r>
+      <w:r>
+        <w:br/>
+      </w:r>
+      <w:r>
+        <w:rPr>
+          <w:sz w:val="18"/>
+          <w:szCs w:val="18"/>
+        </w:rPr>
+        <w:t>{</w:t>
+      </w:r>
+    </w:p>
+    <w:p>
+      <w:pPr>
+        <w:pStyle w:val="NoSpacing"/>
+        <w:rPr>
+          <w:sz w:val="18"/>
+          <w:szCs w:val="18"/>
+        </w:rPr>
+      </w:pPr>
+      <w:r>
+        <w:rPr>
+          <w:sz w:val="18"/>
+          <w:szCs w:val="18"/>
+        </w:rPr>
+        <w:t xml:space="preserve">    "version": "0.2.0",</w:t>
+      </w:r>
+    </w:p>
+    <w:p>
+      <w:pPr>
+        <w:pStyle w:val="NoSpacing"/>
+        <w:rPr>
+          <w:sz w:val="18"/>
+          <w:szCs w:val="18"/>
+        </w:rPr>
+      </w:pPr>
+      <w:r>
+        <w:rPr>
+          <w:sz w:val="18"/>
+          <w:szCs w:val="18"/>
+        </w:rPr>
+        <w:t xml:space="preserve">    "configurations": [</w:t>
+      </w:r>
+    </w:p>
+    <w:p>
+      <w:pPr>
+        <w:pStyle w:val="NoSpacing"/>
+        <w:rPr>
+          <w:sz w:val="18"/>
+          <w:szCs w:val="18"/>
+        </w:rPr>
+      </w:pPr>
+      <w:r>
+        <w:rPr>
+          <w:sz w:val="18"/>
+          <w:szCs w:val="18"/>
+        </w:rPr>
+        <w:t xml:space="preserve">        {</w:t>
+      </w:r>
+    </w:p>
+    <w:p>
+      <w:pPr>
+        <w:pStyle w:val="NoSpacing"/>
+        <w:rPr>
+          <w:sz w:val="18"/>
+          <w:szCs w:val="18"/>
+        </w:rPr>
+      </w:pPr>
+      <w:r>
+        <w:rPr>
+          <w:sz w:val="18"/>
+          <w:szCs w:val="18"/>
+        </w:rPr>
+        <w:t xml:space="preserve">            "type": "java",</w:t>
+      </w:r>
+    </w:p>
+    <w:p>
+      <w:pPr>
+        <w:pStyle w:val="NoSpacing"/>
+        <w:rPr>
+          <w:sz w:val="18"/>
+          <w:szCs w:val="18"/>
+        </w:rPr>
+      </w:pPr>
+      <w:r>
+        <w:rPr>
+          <w:sz w:val="18"/>
+          <w:szCs w:val="18"/>
+        </w:rPr>
+        <w:t xml:space="preserve">            "name": "Current File",</w:t>
+      </w:r>
+    </w:p>
+    <w:p>
+      <w:pPr>
+        <w:pStyle w:val="NoSpacing"/>
+        <w:rPr>
+          <w:sz w:val="18"/>
+          <w:szCs w:val="18"/>
+        </w:rPr>
+      </w:pPr>
+      <w:r>
+        <w:rPr>
+          <w:sz w:val="18"/>
+          <w:szCs w:val="18"/>
+        </w:rPr>
+        <w:t xml:space="preserve">            "request": "launch",</w:t>
+      </w:r>
+    </w:p>
+    <w:p>
+      <w:pPr>
+        <w:pStyle w:val="NoSpacing"/>
+        <w:rPr>
+          <w:sz w:val="18"/>
+          <w:szCs w:val="18"/>
+        </w:rPr>
+      </w:pPr>
+      <w:r>
+        <w:rPr>
+          <w:sz w:val="18"/>
+          <w:szCs w:val="18"/>
+        </w:rPr>
+        <w:t xml:space="preserve">            "mainClass": "${file}"</w:t>
+      </w:r>
+    </w:p>
+    <w:p>
+      <w:pPr>
+        <w:pStyle w:val="NoSpacing"/>
+        <w:rPr>
+          <w:sz w:val="18"/>
+          <w:szCs w:val="18"/>
+        </w:rPr>
+      </w:pPr>
+      <w:r>
+        <w:rPr>
+          <w:sz w:val="18"/>
+          <w:szCs w:val="18"/>
+        </w:rPr>
+        <w:t xml:space="preserve">        },</w:t>
+      </w:r>
+    </w:p>
+    <w:p>
+      <w:pPr>
+        <w:pStyle w:val="NoSpacing"/>
+        <w:rPr>
+          <w:sz w:val="18"/>
+          <w:szCs w:val="18"/>
+        </w:rPr>
+      </w:pPr>
+      <w:r>
+        <w:rPr>
+          <w:sz w:val="18"/>
+          <w:szCs w:val="18"/>
+        </w:rPr>
+        <w:t xml:space="preserve">        {</w:t>
+      </w:r>
+    </w:p>
+    <w:p>
+      <w:pPr>
+        <w:pStyle w:val="NoSpacing"/>
+        <w:rPr>
+          <w:sz w:val="18"/>
+          <w:szCs w:val="18"/>
+        </w:rPr>
+      </w:pPr>
+      <w:r>
+        <w:rPr>
+          <w:sz w:val="18"/>
+          <w:szCs w:val="18"/>
+        </w:rPr>
+        <w:t xml:space="preserve">            "type": "java",</w:t>
+      </w:r>
+    </w:p>
+    <w:p>
+      <w:pPr>
+        <w:pStyle w:val="NoSpacing"/>
+        <w:rPr>
+          <w:sz w:val="18"/>
+          <w:szCs w:val="18"/>
+        </w:rPr>
+      </w:pPr>
+      <w:r>
+        <w:rPr>
+          <w:sz w:val="18"/>
+          <w:szCs w:val="18"/>
+        </w:rPr>
+        <w:t xml:space="preserve">            "name": "AccountsApplication",</w:t>
+      </w:r>
+    </w:p>
+    <w:p>
+      <w:pPr>
+        <w:pStyle w:val="NoSpacing"/>
+        <w:rPr>
+          <w:sz w:val="18"/>
+          <w:szCs w:val="18"/>
+        </w:rPr>
+      </w:pPr>
+      <w:r>
+        <w:rPr>
+          <w:sz w:val="18"/>
+          <w:szCs w:val="18"/>
+        </w:rPr>
+        <w:t xml:space="preserve">            "request": "launch",</w:t>
+      </w:r>
+    </w:p>
+    <w:p>
+      <w:pPr>
+        <w:pStyle w:val="NoSpacing"/>
+        <w:rPr>
+          <w:b/>
+          <w:bCs/>
+          <w:sz w:val="18"/>
+          <w:szCs w:val="18"/>
+        </w:rPr>
+      </w:pPr>
+      <w:r>
+        <w:rPr>
+          <w:b/>
+          <w:bCs/>
+          <w:sz w:val="18"/>
+          <w:szCs w:val="18"/>
+        </w:rPr>
+        <w:t xml:space="preserve">            </w:t>
+      </w:r>
+      <w:r>
+        <w:rPr>
+          <w:b/>
+          <w:bCs/>
+          <w:sz w:val="18"/>
+          <w:szCs w:val="18"/>
+          <w:highlight w:val="cyan"/>
+        </w:rPr>
+        <w:t>"mainClass": "com.eazybytes.accounts.AccountsApplication",</w:t>
+      </w:r>
+    </w:p>
+    <w:p>
+      <w:pPr>
+        <w:pStyle w:val="NoSpacing"/>
+        <w:rPr>
+          <w:sz w:val="18"/>
+          <w:szCs w:val="18"/>
+        </w:rPr>
+      </w:pPr>
+      <w:r>
+        <w:rPr>
+          <w:sz w:val="18"/>
+          <w:szCs w:val="18"/>
+        </w:rPr>
+        <w:t xml:space="preserve">            "projectName": "accounts",</w:t>
+      </w:r>
+    </w:p>
+    <w:p>
+      <w:pPr>
+        <w:pStyle w:val="NoSpacing"/>
+        <w:rPr>
+          <w:b/>
+          <w:bCs/>
+          <w:sz w:val="18"/>
+          <w:szCs w:val="18"/>
+          <w:highlight w:val="cyan"/>
+        </w:rPr>
+      </w:pPr>
+      <w:r>
+        <w:rPr>
+          <w:sz w:val="18"/>
+          <w:szCs w:val="18"/>
+        </w:rPr>
+        <w:t xml:space="preserve">            </w:t>
+      </w:r>
+      <w:r>
+        <w:rPr>
+          <w:b/>
+          <w:bCs/>
+          <w:sz w:val="18"/>
+          <w:szCs w:val="18"/>
+          <w:highlight w:val="cyan"/>
+        </w:rPr>
+        <w:t>"env": {</w:t>
+      </w:r>
+    </w:p>
+    <w:p>
+      <w:pPr>
+        <w:pStyle w:val="NoSpacing"/>
+        <w:rPr>
+          <w:b/>
+          <w:bCs/>
+          <w:sz w:val="18"/>
+          <w:szCs w:val="18"/>
+          <w:highlight w:val="cyan"/>
+        </w:rPr>
+      </w:pPr>
+      <w:r>
+        <w:rPr>
+          <w:b/>
+          <w:bCs/>
+          <w:sz w:val="18"/>
+          <w:szCs w:val="18"/>
+          <w:highlight w:val="cyan"/>
+        </w:rPr>
+        <w:t xml:space="preserve">                "spring.profiles.active": "prod",</w:t>
+      </w:r>
+    </w:p>
+    <w:p>
+      <w:pPr>
+        <w:pStyle w:val="NoSpacing"/>
+        <w:rPr>
+          <w:b/>
+          <w:bCs/>
+          <w:sz w:val="18"/>
+          <w:szCs w:val="18"/>
+          <w:highlight w:val="cyan"/>
+        </w:rPr>
+      </w:pPr>
+      <w:r>
+        <w:rPr>
+          <w:b/>
+          <w:bCs/>
+          <w:sz w:val="18"/>
+          <w:szCs w:val="18"/>
+          <w:highlight w:val="cyan"/>
+        </w:rPr>
+        <w:t xml:space="preserve">                "build.version": "9.7"</w:t>
+      </w:r>
+    </w:p>
+    <w:p>
+      <w:pPr>
+        <w:pStyle w:val="NoSpacing"/>
+        <w:rPr>
+          <w:b/>
+          <w:bCs/>
+          <w:sz w:val="18"/>
+          <w:szCs w:val="18"/>
+        </w:rPr>
+      </w:pPr>
+      <w:r>
+        <w:rPr>
+          <w:b/>
+          <w:bCs/>
+          <w:sz w:val="18"/>
+          <w:szCs w:val="18"/>
+          <w:highlight w:val="cyan"/>
+        </w:rPr>
+        <w:t xml:space="preserve">            }</w:t>
+      </w:r>
+      <w:r>
+        <w:rPr>
+          <w:b/>
+          <w:bCs/>
+          <w:sz w:val="18"/>
+          <w:szCs w:val="18"/>
+        </w:rPr>
+        <w:t xml:space="preserve">  </w:t>
+      </w:r>
+    </w:p>
+    <w:p>
+      <w:pPr>
+        <w:pStyle w:val="NoSpacing"/>
+        <w:rPr>
+          <w:sz w:val="18"/>
+          <w:szCs w:val="18"/>
+        </w:rPr>
+      </w:pPr>
+      <w:r>
+        <w:rPr>
+          <w:sz w:val="18"/>
+          <w:szCs w:val="18"/>
+        </w:rPr>
+        <w:t xml:space="preserve">        },</w:t>
+      </w:r>
+    </w:p>
+    <w:p>
+      <w:pPr>
+        <w:pStyle w:val="NoSpacing"/>
+        <w:rPr>
+          <w:sz w:val="18"/>
+          <w:szCs w:val="18"/>
+        </w:rPr>
+      </w:pPr>
+      <w:r>
+        <w:rPr>
+          <w:sz w:val="18"/>
+          <w:szCs w:val="18"/>
+        </w:rPr>
+        <w:t xml:space="preserve">    ...</w:t>
+      </w:r>
+    </w:p>
+    <w:p>
+      <w:pPr>
+        <w:pStyle w:val="NoSpacing"/>
+        <w:rPr>
+          <w:sz w:val="18"/>
+          <w:szCs w:val="18"/>
+        </w:rPr>
+      </w:pPr>
+      <w:r>
+        <w:rPr>
+          <w:sz w:val="18"/>
+          <w:szCs w:val="18"/>
+        </w:rPr>
+        <w:t xml:space="preserve">    ]</w:t>
+      </w:r>
+    </w:p>
+    <w:p>
+      <w:pPr>
+        <w:pStyle w:val="NoSpacing"/>
+        <w:rPr>
+          <w:sz w:val="18"/>
+          <w:szCs w:val="18"/>
+        </w:rPr>
+      </w:pPr>
+      <w:r>
+        <w:rPr>
+          <w:sz w:val="18"/>
+          <w:szCs w:val="18"/>
+        </w:rPr>
+        <w:t>}</w:t>
+      </w:r>
+    </w:p>
+    <w:p/>
+    <w:p/>
+    <w:p/>
+    <w:p/>
+    <w:p/>
+    <w:p/>
+    <w:p/>
+    <w:p/>
+    <w:p/>
+    <w:p/>
+    <w:p/>
+    <w:p/>
+    <w:p/>
+    <w:p/>
+    <w:p/>
     <w:p/>
     <w:p/>
     <w:p/>
@@ -6091,6 +8725,7 @@
         <w:rPr>
           <w:highlight w:val="yellow"/>
         </w:rPr>
+        <w:lastRenderedPageBreak/>
         <w:t>Assignment to make Spring</w:t>
       </w:r>
       <w:r>
@@ -6190,6 +8825,7 @@
         <w:rPr>
           <w:highlight w:val="yellow"/>
         </w:rPr>
+        <w:lastRenderedPageBreak/>
         <w:t>Reading configurations from a file systems location</w:t>
       </w:r>
     </w:p>
@@ -6289,6 +8925,7 @@
         <w:rPr>
           <w:highlight w:val="yellow"/>
         </w:rPr>
+        <w:lastRenderedPageBreak/>
         <w:t>Optimizing Docker Compose file</w:t>
       </w:r>
     </w:p>
@@ -6738,6 +9375,7 @@
   <w:style w:type="character" w:default="1" w:styleId="DefaultParagraphFont">
     <w:name w:val="Default Paragraph Font"/>
     <w:uiPriority w:val="1"/>
+    <w:semiHidden/>
     <w:unhideWhenUsed/>
   </w:style>
   <w:style w:type="table" w:default="1" w:styleId="TableNormal">

</xml_diff>

<commit_message>
added config server and its config files
</commit_message>
<xml_diff>
--- a/Section-6-Configuration Management in Microservices.docx
+++ b/Section-6-Configuration Management in Microservices.docx
@@ -11203,8 +11203,6 @@
       </w:pPr>
       <w:r>
         <w:br/>
-      </w:r>
-      <w:r>
         <w:t xml:space="preserve">    </w:t>
       </w:r>
       <w:r>
@@ -11502,6 +11500,9 @@
     </w:p>
     <w:p>
       <w:r>
+        <w:rPr>
+          <w:noProof/>
+        </w:rPr>
         <w:drawing>
           <wp:inline distT="0" distB="0" distL="0" distR="0" wp14:anchorId="203B297C" wp14:editId="70E4F3BB">
             <wp:extent cx="5731510" cy="1141730"/>
@@ -11590,10 +11591,7 @@
     <w:p>
       <w:r>
         <w:lastRenderedPageBreak/>
-        <w:t xml:space="preserve">Reading Configuration using </w:t>
-      </w:r>
-      <w:r>
-        <w:t>Environment interface</w:t>
+        <w:t>Reading Configuration using Environment interface</w:t>
       </w:r>
       <w:r>
         <w:br/>
@@ -11872,6 +11870,9 @@
     </w:p>
     <w:p>
       <w:r>
+        <w:rPr>
+          <w:noProof/>
+        </w:rPr>
         <w:drawing>
           <wp:inline distT="0" distB="0" distL="0" distR="0" wp14:anchorId="24D45E20" wp14:editId="7126B615">
             <wp:extent cx="5731510" cy="1145540"/>
@@ -12631,6 +12632,9 @@
     <w:p/>
     <w:p>
       <w:r>
+        <w:rPr>
+          <w:noProof/>
+        </w:rPr>
         <w:drawing>
           <wp:inline distT="0" distB="0" distL="0" distR="0" wp14:anchorId="279D2E8F" wp14:editId="76AD3E1C">
             <wp:extent cx="5731510" cy="2146300"/>
@@ -12688,45 +12692,315 @@
           <w:b/>
           <w:bCs/>
         </w:rPr>
-        <w:t xml:space="preserve"> </w:t>
+        <w:t xml:space="preserve"> PROFILE SETTINGS</w:t>
       </w:r>
       <w:r>
         <w:rPr>
           <w:b/>
           <w:bCs/>
         </w:rPr>
-        <w:t>PROFILE</w:t>
-      </w:r>
-      <w:r>
-        <w:rPr>
-          <w:b/>
-          <w:bCs/>
-        </w:rPr>
+        <w:br/>
+      </w:r>
+      <w:r>
+        <w:t xml:space="preserve">Create a PROD profile file  </w:t>
+      </w:r>
+      <w:r>
+        <w:br/>
+      </w:r>
+      <w:r>
+        <w:t>D:\Experiments\Microservices\sb-bank-application\loans\src\main\resources\application_prod.properties</w:t>
+      </w:r>
+      <w:r>
+        <w:br/>
+      </w:r>
+      <w:r>
+        <w:t># Spring Profile related changes</w:t>
+      </w:r>
+    </w:p>
+    <w:p>
+      <w:pPr>
+        <w:pStyle w:val="NoSpacing"/>
+      </w:pPr>
+      <w:proofErr w:type="spellStart"/>
+      <w:r>
+        <w:t>spring.</w:t>
+      </w:r>
+      <w:proofErr w:type="gramStart"/>
+      <w:r>
+        <w:t>config.activate</w:t>
+      </w:r>
+      <w:proofErr w:type="gramEnd"/>
+      <w:r>
+        <w:t>.on</w:t>
+      </w:r>
+      <w:proofErr w:type="spellEnd"/>
+      <w:r>
+        <w:t>-profile=prod</w:t>
+      </w:r>
+    </w:p>
+    <w:p>
+      <w:pPr>
+        <w:pStyle w:val="NoSpacing"/>
+      </w:pPr>
+      <w:r>
+        <w:t xml:space="preserve"># All demo </w:t>
+      </w:r>
+      <w:proofErr w:type="gramStart"/>
+      <w:r>
+        <w:t>purpose</w:t>
+      </w:r>
+      <w:proofErr w:type="gramEnd"/>
+      <w:r>
         <w:t xml:space="preserve"> </w:t>
       </w:r>
-      <w:r>
-        <w:rPr>
-          <w:b/>
-          <w:bCs/>
-        </w:rPr>
-        <w:t>SETTINGS</w:t>
-      </w:r>
-      <w:r>
-        <w:rPr>
-          <w:b/>
-          <w:bCs/>
-        </w:rPr>
+    </w:p>
+    <w:p>
+      <w:pPr>
+        <w:pStyle w:val="NoSpacing"/>
+      </w:pPr>
+      <w:r>
+        <w:t># For @Value annotation</w:t>
+      </w:r>
+    </w:p>
+    <w:p>
+      <w:pPr>
+        <w:pStyle w:val="NoSpacing"/>
+      </w:pPr>
+      <w:proofErr w:type="spellStart"/>
+      <w:proofErr w:type="gramStart"/>
+      <w:r>
+        <w:t>build.version</w:t>
+      </w:r>
+      <w:proofErr w:type="spellEnd"/>
+      <w:proofErr w:type="gramEnd"/>
+      <w:r>
+        <w:t>=3.0</w:t>
+      </w:r>
+    </w:p>
+    <w:p>
+      <w:pPr>
+        <w:pStyle w:val="NoSpacing"/>
+      </w:pPr>
+      <w:r>
+        <w:t># For @ConfigurationProperties</w:t>
+      </w:r>
+    </w:p>
+    <w:p>
+      <w:pPr>
+        <w:pStyle w:val="NoSpacing"/>
+      </w:pPr>
+      <w:proofErr w:type="spellStart"/>
+      <w:proofErr w:type="gramStart"/>
+      <w:r>
+        <w:t>loans.message</w:t>
+      </w:r>
+      <w:proofErr w:type="spellEnd"/>
+      <w:proofErr w:type="gramEnd"/>
+      <w:r>
+        <w:t xml:space="preserve">=Welcome to </w:t>
+      </w:r>
+      <w:proofErr w:type="spellStart"/>
+      <w:r>
+        <w:t>EazyBank</w:t>
+      </w:r>
+      <w:proofErr w:type="spellEnd"/>
+      <w:r>
+        <w:t xml:space="preserve"> loans related PROD APIs</w:t>
+      </w:r>
+    </w:p>
+    <w:p>
+      <w:pPr>
+        <w:pStyle w:val="NoSpacing"/>
+      </w:pPr>
+      <w:r>
+        <w:t>loans.contactDetails.name=Lopez Patrik - Developer</w:t>
+      </w:r>
+    </w:p>
+    <w:p>
+      <w:pPr>
+        <w:pStyle w:val="NoSpacing"/>
+      </w:pPr>
+      <w:r>
+        <w:t>loans.contactDetails.email=lopez@eazybank.com</w:t>
+      </w:r>
+    </w:p>
+    <w:p>
+      <w:pPr>
+        <w:pStyle w:val="NoSpacing"/>
+      </w:pPr>
+      <w:proofErr w:type="spellStart"/>
+      <w:proofErr w:type="gramStart"/>
+      <w:r>
+        <w:t>loans.onCallSupport</w:t>
+      </w:r>
+      <w:proofErr w:type="spellEnd"/>
+      <w:proofErr w:type="gramEnd"/>
+      <w:r>
+        <w:t>=-(555)555-4444, -(555)523-5555</w:t>
+      </w:r>
+    </w:p>
+    <w:p>
+      <w:pPr>
+        <w:pStyle w:val="NoSpacing"/>
+      </w:pPr>
+    </w:p>
+    <w:p>
+      <w:pPr>
+        <w:pStyle w:val="NoSpacing"/>
+      </w:pPr>
+      <w:r>
+        <w:t xml:space="preserve">Create a QA profile file  </w:t>
+      </w:r>
+      <w:r>
         <w:br/>
       </w:r>
       <w:r>
-        <w:t xml:space="preserve">Create a PROD profile file  </w:t>
+        <w:t>D:\Experiments\Microservices\sb-bank-application\loans\src\main\resources\application_qa.properties</w:t>
       </w:r>
       <w:r>
         <w:br/>
       </w:r>
       <w:r>
-        <w:t>D:\Experiments\Microservices\sb-bank-application\loans\src\main\resources\application_prod.properties</w:t>
-      </w:r>
+        <w:t># Spring Profile related changes</w:t>
+      </w:r>
+    </w:p>
+    <w:p>
+      <w:pPr>
+        <w:pStyle w:val="NoSpacing"/>
+      </w:pPr>
+      <w:proofErr w:type="spellStart"/>
+      <w:r>
+        <w:t>spring.</w:t>
+      </w:r>
+      <w:proofErr w:type="gramStart"/>
+      <w:r>
+        <w:t>config.activate</w:t>
+      </w:r>
+      <w:proofErr w:type="gramEnd"/>
+      <w:r>
+        <w:t>.on</w:t>
+      </w:r>
+      <w:proofErr w:type="spellEnd"/>
+      <w:r>
+        <w:t>-profile=</w:t>
+      </w:r>
+      <w:proofErr w:type="spellStart"/>
+      <w:r>
+        <w:t>qa</w:t>
+      </w:r>
+      <w:proofErr w:type="spellEnd"/>
+    </w:p>
+    <w:p>
+      <w:pPr>
+        <w:pStyle w:val="NoSpacing"/>
+      </w:pPr>
+      <w:r>
+        <w:t xml:space="preserve"># All demo </w:t>
+      </w:r>
+      <w:proofErr w:type="gramStart"/>
+      <w:r>
+        <w:t>purpose</w:t>
+      </w:r>
+      <w:proofErr w:type="gramEnd"/>
+      <w:r>
+        <w:t xml:space="preserve"> </w:t>
+      </w:r>
+    </w:p>
+    <w:p>
+      <w:pPr>
+        <w:pStyle w:val="NoSpacing"/>
+      </w:pPr>
+      <w:r>
+        <w:t># For @Value annotation</w:t>
+      </w:r>
+    </w:p>
+    <w:p>
+      <w:pPr>
+        <w:pStyle w:val="NoSpacing"/>
+      </w:pPr>
+      <w:proofErr w:type="spellStart"/>
+      <w:proofErr w:type="gramStart"/>
+      <w:r>
+        <w:t>build.version</w:t>
+      </w:r>
+      <w:proofErr w:type="spellEnd"/>
+      <w:proofErr w:type="gramEnd"/>
+      <w:r>
+        <w:t>=4.0</w:t>
+      </w:r>
+    </w:p>
+    <w:p>
+      <w:pPr>
+        <w:pStyle w:val="NoSpacing"/>
+      </w:pPr>
+      <w:r>
+        <w:t># For @ConfigurationProperties</w:t>
+      </w:r>
+    </w:p>
+    <w:p>
+      <w:pPr>
+        <w:pStyle w:val="NoSpacing"/>
+      </w:pPr>
+      <w:proofErr w:type="spellStart"/>
+      <w:proofErr w:type="gramStart"/>
+      <w:r>
+        <w:t>loans.message</w:t>
+      </w:r>
+      <w:proofErr w:type="spellEnd"/>
+      <w:proofErr w:type="gramEnd"/>
+      <w:r>
+        <w:t xml:space="preserve">=Welcome to </w:t>
+      </w:r>
+      <w:proofErr w:type="spellStart"/>
+      <w:r>
+        <w:t>EazyBank</w:t>
+      </w:r>
+      <w:proofErr w:type="spellEnd"/>
+      <w:r>
+        <w:t xml:space="preserve"> loans related QA APIs</w:t>
+      </w:r>
+    </w:p>
+    <w:p>
+      <w:pPr>
+        <w:pStyle w:val="NoSpacing"/>
+      </w:pPr>
+      <w:r>
+        <w:t>loans.contactDetails.name=Lopez Quantum - Developer</w:t>
+      </w:r>
+    </w:p>
+    <w:p>
+      <w:pPr>
+        <w:pStyle w:val="NoSpacing"/>
+      </w:pPr>
+      <w:r>
+        <w:t>loans.contactDetails.email=lopez@eazybank.com</w:t>
+      </w:r>
+    </w:p>
+    <w:p>
+      <w:pPr>
+        <w:pStyle w:val="NoSpacing"/>
+      </w:pPr>
+      <w:proofErr w:type="spellStart"/>
+      <w:proofErr w:type="gramStart"/>
+      <w:r>
+        <w:t>loans.onCallSupport</w:t>
+      </w:r>
+      <w:proofErr w:type="spellEnd"/>
+      <w:proofErr w:type="gramEnd"/>
+      <w:r>
+        <w:t>=-(555)555-6666, -(555)523-7777</w:t>
+      </w:r>
+    </w:p>
+    <w:p/>
+    <w:p>
+      <w:r>
+        <w:t xml:space="preserve">Modifications in </w:t>
+      </w:r>
+      <w:proofErr w:type="gramStart"/>
+      <w:r>
+        <w:t>application.properties</w:t>
+      </w:r>
+      <w:proofErr w:type="gramEnd"/>
       <w:r>
         <w:br/>
       </w:r>
@@ -12735,303 +13009,12 @@
       </w:r>
     </w:p>
     <w:p>
-      <w:pPr>
-        <w:pStyle w:val="NoSpacing"/>
-      </w:pPr>
       <w:proofErr w:type="spellStart"/>
       <w:r>
         <w:t>spring.</w:t>
       </w:r>
       <w:proofErr w:type="gramStart"/>
       <w:r>
-        <w:t>config.activate</w:t>
-      </w:r>
-      <w:proofErr w:type="gramEnd"/>
-      <w:r>
-        <w:t>.on</w:t>
-      </w:r>
-      <w:proofErr w:type="spellEnd"/>
-      <w:r>
-        <w:t>-profile=prod</w:t>
-      </w:r>
-    </w:p>
-    <w:p>
-      <w:pPr>
-        <w:pStyle w:val="NoSpacing"/>
-      </w:pPr>
-      <w:r>
-        <w:t xml:space="preserve"># All demo </w:t>
-      </w:r>
-      <w:proofErr w:type="gramStart"/>
-      <w:r>
-        <w:t>purpose</w:t>
-      </w:r>
-      <w:proofErr w:type="gramEnd"/>
-      <w:r>
-        <w:t xml:space="preserve"> </w:t>
-      </w:r>
-    </w:p>
-    <w:p>
-      <w:pPr>
-        <w:pStyle w:val="NoSpacing"/>
-      </w:pPr>
-      <w:r>
-        <w:t># For @Value annotation</w:t>
-      </w:r>
-    </w:p>
-    <w:p>
-      <w:pPr>
-        <w:pStyle w:val="NoSpacing"/>
-      </w:pPr>
-      <w:proofErr w:type="spellStart"/>
-      <w:proofErr w:type="gramStart"/>
-      <w:r>
-        <w:t>build.version</w:t>
-      </w:r>
-      <w:proofErr w:type="spellEnd"/>
-      <w:proofErr w:type="gramEnd"/>
-      <w:r>
-        <w:t>=3.0</w:t>
-      </w:r>
-    </w:p>
-    <w:p>
-      <w:pPr>
-        <w:pStyle w:val="NoSpacing"/>
-      </w:pPr>
-      <w:r>
-        <w:t># For @ConfigurationProperties</w:t>
-      </w:r>
-    </w:p>
-    <w:p>
-      <w:pPr>
-        <w:pStyle w:val="NoSpacing"/>
-      </w:pPr>
-      <w:proofErr w:type="spellStart"/>
-      <w:proofErr w:type="gramStart"/>
-      <w:r>
-        <w:t>loans.message</w:t>
-      </w:r>
-      <w:proofErr w:type="spellEnd"/>
-      <w:proofErr w:type="gramEnd"/>
-      <w:r>
-        <w:t xml:space="preserve">=Welcome to </w:t>
-      </w:r>
-      <w:proofErr w:type="spellStart"/>
-      <w:r>
-        <w:t>EazyBank</w:t>
-      </w:r>
-      <w:proofErr w:type="spellEnd"/>
-      <w:r>
-        <w:t xml:space="preserve"> loans related PROD APIs</w:t>
-      </w:r>
-    </w:p>
-    <w:p>
-      <w:pPr>
-        <w:pStyle w:val="NoSpacing"/>
-      </w:pPr>
-      <w:r>
-        <w:t>loans.contactDetails.name=Lopez Patrik - Developer</w:t>
-      </w:r>
-    </w:p>
-    <w:p>
-      <w:pPr>
-        <w:pStyle w:val="NoSpacing"/>
-      </w:pPr>
-      <w:r>
-        <w:t>loans.contactDetails.email=lopez@eazybank.com</w:t>
-      </w:r>
-    </w:p>
-    <w:p>
-      <w:pPr>
-        <w:pStyle w:val="NoSpacing"/>
-      </w:pPr>
-      <w:proofErr w:type="spellStart"/>
-      <w:proofErr w:type="gramStart"/>
-      <w:r>
-        <w:t>loans.onCallSupport</w:t>
-      </w:r>
-      <w:proofErr w:type="spellEnd"/>
-      <w:proofErr w:type="gramEnd"/>
-      <w:r>
-        <w:t>=-(555)555-4444, -(555)523-5555</w:t>
-      </w:r>
-    </w:p>
-    <w:p>
-      <w:pPr>
-        <w:pStyle w:val="NoSpacing"/>
-      </w:pPr>
-    </w:p>
-    <w:p>
-      <w:pPr>
-        <w:pStyle w:val="NoSpacing"/>
-      </w:pPr>
-      <w:r>
-        <w:t xml:space="preserve">Create a QA profile file  </w:t>
-      </w:r>
-      <w:r>
-        <w:br/>
-      </w:r>
-      <w:r>
-        <w:t>D:\Experiments\Microservices\sb-bank-application\loans\src\main\resources\application_qa.properties</w:t>
-      </w:r>
-      <w:r>
-        <w:br/>
-      </w:r>
-      <w:r>
-        <w:t># Spring Profile related changes</w:t>
-      </w:r>
-    </w:p>
-    <w:p>
-      <w:pPr>
-        <w:pStyle w:val="NoSpacing"/>
-      </w:pPr>
-      <w:proofErr w:type="spellStart"/>
-      <w:r>
-        <w:t>spring.</w:t>
-      </w:r>
-      <w:proofErr w:type="gramStart"/>
-      <w:r>
-        <w:t>config.activate</w:t>
-      </w:r>
-      <w:proofErr w:type="gramEnd"/>
-      <w:r>
-        <w:t>.on</w:t>
-      </w:r>
-      <w:proofErr w:type="spellEnd"/>
-      <w:r>
-        <w:t>-profile=</w:t>
-      </w:r>
-      <w:proofErr w:type="spellStart"/>
-      <w:r>
-        <w:t>qa</w:t>
-      </w:r>
-      <w:proofErr w:type="spellEnd"/>
-    </w:p>
-    <w:p>
-      <w:pPr>
-        <w:pStyle w:val="NoSpacing"/>
-      </w:pPr>
-      <w:r>
-        <w:t xml:space="preserve"># All demo </w:t>
-      </w:r>
-      <w:proofErr w:type="gramStart"/>
-      <w:r>
-        <w:t>purpose</w:t>
-      </w:r>
-      <w:proofErr w:type="gramEnd"/>
-      <w:r>
-        <w:t xml:space="preserve"> </w:t>
-      </w:r>
-    </w:p>
-    <w:p>
-      <w:pPr>
-        <w:pStyle w:val="NoSpacing"/>
-      </w:pPr>
-      <w:r>
-        <w:t># For @Value annotation</w:t>
-      </w:r>
-    </w:p>
-    <w:p>
-      <w:pPr>
-        <w:pStyle w:val="NoSpacing"/>
-      </w:pPr>
-      <w:proofErr w:type="spellStart"/>
-      <w:proofErr w:type="gramStart"/>
-      <w:r>
-        <w:t>build.version</w:t>
-      </w:r>
-      <w:proofErr w:type="spellEnd"/>
-      <w:proofErr w:type="gramEnd"/>
-      <w:r>
-        <w:t>=4.0</w:t>
-      </w:r>
-    </w:p>
-    <w:p>
-      <w:pPr>
-        <w:pStyle w:val="NoSpacing"/>
-      </w:pPr>
-      <w:r>
-        <w:t># For @ConfigurationProperties</w:t>
-      </w:r>
-    </w:p>
-    <w:p>
-      <w:pPr>
-        <w:pStyle w:val="NoSpacing"/>
-      </w:pPr>
-      <w:proofErr w:type="spellStart"/>
-      <w:proofErr w:type="gramStart"/>
-      <w:r>
-        <w:t>loans.message</w:t>
-      </w:r>
-      <w:proofErr w:type="spellEnd"/>
-      <w:proofErr w:type="gramEnd"/>
-      <w:r>
-        <w:t xml:space="preserve">=Welcome to </w:t>
-      </w:r>
-      <w:proofErr w:type="spellStart"/>
-      <w:r>
-        <w:t>EazyBank</w:t>
-      </w:r>
-      <w:proofErr w:type="spellEnd"/>
-      <w:r>
-        <w:t xml:space="preserve"> loans related QA APIs</w:t>
-      </w:r>
-    </w:p>
-    <w:p>
-      <w:pPr>
-        <w:pStyle w:val="NoSpacing"/>
-      </w:pPr>
-      <w:r>
-        <w:t>loans.contactDetails.name=Lopez Quantum - Developer</w:t>
-      </w:r>
-    </w:p>
-    <w:p>
-      <w:pPr>
-        <w:pStyle w:val="NoSpacing"/>
-      </w:pPr>
-      <w:r>
-        <w:t>loans.contactDetails.email=lopez@eazybank.com</w:t>
-      </w:r>
-    </w:p>
-    <w:p>
-      <w:pPr>
-        <w:pStyle w:val="NoSpacing"/>
-      </w:pPr>
-      <w:proofErr w:type="spellStart"/>
-      <w:proofErr w:type="gramStart"/>
-      <w:r>
-        <w:t>loans.onCallSupport</w:t>
-      </w:r>
-      <w:proofErr w:type="spellEnd"/>
-      <w:proofErr w:type="gramEnd"/>
-      <w:r>
-        <w:t>=-(555)555-6666, -(555)523-7777</w:t>
-      </w:r>
-    </w:p>
-    <w:p/>
-    <w:p>
-      <w:r>
-        <w:t xml:space="preserve">Modifications in </w:t>
-      </w:r>
-      <w:proofErr w:type="gramStart"/>
-      <w:r>
-        <w:t>application.properties</w:t>
-      </w:r>
-      <w:proofErr w:type="gramEnd"/>
-      <w:r>
-        <w:br/>
-      </w:r>
-      <w:r>
-        <w:t># Spring Profile related changes</w:t>
-      </w:r>
-    </w:p>
-    <w:p>
-      <w:proofErr w:type="spellStart"/>
-      <w:r>
-        <w:t>spring.</w:t>
-      </w:r>
-      <w:proofErr w:type="gramStart"/>
-      <w:r>
         <w:t>config.import</w:t>
       </w:r>
       <w:proofErr w:type="spellEnd"/>
@@ -13055,6 +13038,9 @@
     </w:p>
     <w:p>
       <w:r>
+        <w:rPr>
+          <w:noProof/>
+        </w:rPr>
         <w:drawing>
           <wp:inline distT="0" distB="0" distL="0" distR="0" wp14:anchorId="13926AA3" wp14:editId="04FF947D">
             <wp:extent cx="5731510" cy="2140585"/>
@@ -13159,6 +13145,9 @@
         <w:br/>
       </w:r>
       <w:r>
+        <w:rPr>
+          <w:noProof/>
+        </w:rPr>
         <w:drawing>
           <wp:inline distT="0" distB="0" distL="0" distR="0" wp14:anchorId="160C24FA" wp14:editId="22D64A7E">
             <wp:extent cx="5731510" cy="2115185"/>
@@ -13238,8 +13227,13 @@
         </w:rPr>
         <w:br/>
       </w:r>
-      <w:r>
-        <w:t>Reading Configuration using @Value annotation</w:t>
+      <w:proofErr w:type="spellStart"/>
+      <w:r>
+        <w:t>Reading</w:t>
+      </w:r>
+      <w:proofErr w:type="spellEnd"/>
+      <w:r>
+        <w:t xml:space="preserve"> Configuration using @Value annotation</w:t>
       </w:r>
       <w:r>
         <w:br/>
@@ -13742,6 +13736,9 @@
     </w:p>
     <w:p>
       <w:r>
+        <w:rPr>
+          <w:noProof/>
+        </w:rPr>
         <w:lastRenderedPageBreak/>
         <w:drawing>
           <wp:inline distT="0" distB="0" distL="0" distR="0" wp14:anchorId="450E8ED8" wp14:editId="5A8AD26D">
@@ -14070,6 +14067,9 @@
     </w:p>
     <w:p>
       <w:r>
+        <w:rPr>
+          <w:noProof/>
+        </w:rPr>
         <w:drawing>
           <wp:inline distT="0" distB="0" distL="0" distR="0" wp14:anchorId="1AB79743" wp14:editId="10329BE4">
             <wp:extent cx="5731510" cy="1145540"/>
@@ -14871,6 +14871,9 @@
     <w:p/>
     <w:p>
       <w:r>
+        <w:rPr>
+          <w:noProof/>
+        </w:rPr>
         <w:drawing>
           <wp:inline distT="0" distB="0" distL="0" distR="0" wp14:anchorId="0093364D" wp14:editId="2A96CB7E">
             <wp:extent cx="5731510" cy="2146300"/>
@@ -15323,6 +15326,9 @@
     </w:p>
     <w:p>
       <w:r>
+        <w:rPr>
+          <w:noProof/>
+        </w:rPr>
         <w:drawing>
           <wp:inline distT="0" distB="0" distL="0" distR="0" wp14:anchorId="760957FE" wp14:editId="5F81B1F5">
             <wp:extent cx="5731510" cy="2140585"/>
@@ -15433,6 +15439,9 @@
         <w:br/>
       </w:r>
       <w:r>
+        <w:rPr>
+          <w:noProof/>
+        </w:rPr>
         <w:drawing>
           <wp:inline distT="0" distB="0" distL="0" distR="0" wp14:anchorId="0D94DDD9" wp14:editId="230F7925">
             <wp:extent cx="5731510" cy="2115185"/>
@@ -16464,6 +16473,7 @@
       <w:r>
         <w:rPr>
           <w:rFonts w:cstheme="minorHAnsi"/>
+          <w:noProof/>
           <w:lang w:eastAsia="en-IN"/>
         </w:rPr>
         <w:drawing>
@@ -16740,12 +16750,6 @@
           <w:szCs w:val="20"/>
         </w:rPr>
         <w:br/>
-      </w:r>
-      <w:r>
-        <w:rPr>
-          <w:sz w:val="20"/>
-          <w:szCs w:val="20"/>
-        </w:rPr>
         <w:t>&lt;parent&gt;</w:t>
       </w:r>
     </w:p>
@@ -18439,89 +18443,1340 @@
         <w:t>Reading configurations from the class path location of Config Server</w:t>
       </w:r>
     </w:p>
+    <w:p>
+      <w:r>
+        <w:t xml:space="preserve">Add property </w:t>
+      </w:r>
+      <w:r>
+        <w:br/>
+      </w:r>
+      <w:r>
+        <w:t>spring.application.name=</w:t>
+      </w:r>
+      <w:proofErr w:type="spellStart"/>
+      <w:r>
+        <w:t>configserver</w:t>
+      </w:r>
+      <w:proofErr w:type="spellEnd"/>
+    </w:p>
+    <w:p>
+      <w:r>
+        <w:t>Create folder config in resource folder</w:t>
+      </w:r>
+      <w:r>
+        <w:br/>
+      </w:r>
+      <w:r>
+        <w:t>D:\Experiments\Microservices\sb-bank-application\configserver\src\main\resources\config\</w:t>
+      </w:r>
+    </w:p>
+    <w:p>
+      <w:r>
+        <w:t>Create files with below configuration as below</w:t>
+      </w:r>
+    </w:p>
+    <w:p>
+      <w:pPr>
+        <w:pStyle w:val="NoSpacing"/>
+      </w:pPr>
+      <w:r>
+        <w:t>Final Version of the config file for each microservice</w:t>
+      </w:r>
+      <w:r>
+        <w:br/>
+      </w:r>
+      <w:r>
+        <w:t>accounts</w:t>
+      </w:r>
+      <w:r>
+        <w:br/>
+      </w:r>
+      <w:r>
+        <w:rPr>
+          <w:sz w:val="18"/>
+          <w:szCs w:val="18"/>
+        </w:rPr>
+        <w:t>D:\Experiments\Microservices\sb-bank-application\configserver\src\main\resources\config\accounts.properties</w:t>
+      </w:r>
+      <w:r>
+        <w:br/>
+      </w:r>
+      <w:r>
+        <w:t xml:space="preserve"># All demo purpose </w:t>
+      </w:r>
+    </w:p>
+    <w:p>
+      <w:pPr>
+        <w:pStyle w:val="NoSpacing"/>
+      </w:pPr>
+      <w:r>
+        <w:t># For @Value annotation</w:t>
+      </w:r>
+    </w:p>
+    <w:p>
+      <w:pPr>
+        <w:pStyle w:val="NoSpacing"/>
+      </w:pPr>
+      <w:proofErr w:type="spellStart"/>
+      <w:proofErr w:type="gramStart"/>
+      <w:r>
+        <w:t>build.version</w:t>
+      </w:r>
+      <w:proofErr w:type="spellEnd"/>
+      <w:proofErr w:type="gramEnd"/>
+      <w:r>
+        <w:t>=3.0</w:t>
+      </w:r>
+    </w:p>
+    <w:p>
+      <w:pPr>
+        <w:pStyle w:val="NoSpacing"/>
+      </w:pPr>
+      <w:r>
+        <w:t># For @ConfigurationProperties</w:t>
+      </w:r>
+    </w:p>
+    <w:p>
+      <w:pPr>
+        <w:pStyle w:val="NoSpacing"/>
+      </w:pPr>
+      <w:proofErr w:type="spellStart"/>
+      <w:proofErr w:type="gramStart"/>
+      <w:r>
+        <w:t>accounts.message</w:t>
+      </w:r>
+      <w:proofErr w:type="spellEnd"/>
+      <w:proofErr w:type="gramEnd"/>
+      <w:r>
+        <w:t xml:space="preserve">=Welcome to </w:t>
+      </w:r>
+      <w:proofErr w:type="spellStart"/>
+      <w:r>
+        <w:t>EazyBank</w:t>
+      </w:r>
+      <w:proofErr w:type="spellEnd"/>
+      <w:r>
+        <w:t xml:space="preserve"> accounts related developer APIs</w:t>
+      </w:r>
+    </w:p>
+    <w:p>
+      <w:pPr>
+        <w:pStyle w:val="NoSpacing"/>
+      </w:pPr>
+      <w:r>
+        <w:t>accounts.contactDetails.name=</w:t>
+      </w:r>
+      <w:proofErr w:type="spellStart"/>
+      <w:r>
+        <w:t>acounts</w:t>
+      </w:r>
+      <w:proofErr w:type="spellEnd"/>
+      <w:r>
+        <w:t xml:space="preserve"> developer</w:t>
+      </w:r>
+    </w:p>
+    <w:p>
+      <w:pPr>
+        <w:pStyle w:val="NoSpacing"/>
+      </w:pPr>
+      <w:r>
+        <w:t>accounts.contactDetails.email=john@eazybank.com</w:t>
+      </w:r>
+    </w:p>
+    <w:p>
+      <w:pPr>
+        <w:pStyle w:val="NoSpacing"/>
+      </w:pPr>
+      <w:proofErr w:type="spellStart"/>
+      <w:proofErr w:type="gramStart"/>
+      <w:r>
+        <w:t>accounts.onCallSupport</w:t>
+      </w:r>
+      <w:proofErr w:type="spellEnd"/>
+      <w:proofErr w:type="gramEnd"/>
+      <w:r>
+        <w:t>=-(555)555-1234, -(555)523-1345</w:t>
+      </w:r>
+    </w:p>
+    <w:p>
+      <w:pPr>
+        <w:pStyle w:val="NoSpacing"/>
+      </w:pPr>
+      <w:r>
+        <w:br/>
+      </w:r>
+      <w:r>
+        <w:rPr>
+          <w:sz w:val="18"/>
+          <w:szCs w:val="18"/>
+        </w:rPr>
+        <w:t>D:\Experiments\Microservices\sb-bank-application\configserver\src\main\resources\config\accounts</w:t>
+      </w:r>
+      <w:r>
+        <w:rPr>
+          <w:sz w:val="18"/>
+          <w:szCs w:val="18"/>
+        </w:rPr>
+        <w:t>-</w:t>
+      </w:r>
+      <w:r>
+        <w:rPr>
+          <w:sz w:val="18"/>
+          <w:szCs w:val="18"/>
+        </w:rPr>
+        <w:t>qa.properties</w:t>
+      </w:r>
+      <w:r>
+        <w:rPr>
+          <w:sz w:val="18"/>
+          <w:szCs w:val="18"/>
+        </w:rPr>
+        <w:br/>
+      </w:r>
+      <w:r>
+        <w:t xml:space="preserve"># All demo purpose </w:t>
+      </w:r>
+    </w:p>
+    <w:p>
+      <w:pPr>
+        <w:pStyle w:val="NoSpacing"/>
+      </w:pPr>
+      <w:r>
+        <w:t># For @Value annotation</w:t>
+      </w:r>
+    </w:p>
+    <w:p>
+      <w:pPr>
+        <w:pStyle w:val="NoSpacing"/>
+      </w:pPr>
+      <w:proofErr w:type="spellStart"/>
+      <w:proofErr w:type="gramStart"/>
+      <w:r>
+        <w:t>build.version</w:t>
+      </w:r>
+      <w:proofErr w:type="spellEnd"/>
+      <w:proofErr w:type="gramEnd"/>
+      <w:r>
+        <w:t>=2.0</w:t>
+      </w:r>
+    </w:p>
+    <w:p>
+      <w:pPr>
+        <w:pStyle w:val="NoSpacing"/>
+      </w:pPr>
+      <w:r>
+        <w:t># For @ConfigurationProperties</w:t>
+      </w:r>
+    </w:p>
+    <w:p>
+      <w:pPr>
+        <w:pStyle w:val="NoSpacing"/>
+      </w:pPr>
+      <w:proofErr w:type="spellStart"/>
+      <w:proofErr w:type="gramStart"/>
+      <w:r>
+        <w:t>accounts.message</w:t>
+      </w:r>
+      <w:proofErr w:type="spellEnd"/>
+      <w:proofErr w:type="gramEnd"/>
+      <w:r>
+        <w:t xml:space="preserve">=Welcome to </w:t>
+      </w:r>
+      <w:proofErr w:type="spellStart"/>
+      <w:r>
+        <w:t>EazyBank</w:t>
+      </w:r>
+      <w:proofErr w:type="spellEnd"/>
+      <w:r>
+        <w:t xml:space="preserve"> accounts related  QA APIs</w:t>
+      </w:r>
+    </w:p>
+    <w:p>
+      <w:pPr>
+        <w:pStyle w:val="NoSpacing"/>
+      </w:pPr>
+      <w:r>
+        <w:t>accounts.contactDetails.name=accounts tester</w:t>
+      </w:r>
+    </w:p>
+    <w:p>
+      <w:pPr>
+        <w:pStyle w:val="NoSpacing"/>
+      </w:pPr>
+      <w:r>
+        <w:t>accounts.contactDetails.email=paolo@eazybank.com</w:t>
+      </w:r>
+    </w:p>
+    <w:p>
+      <w:pPr>
+        <w:pStyle w:val="NoSpacing"/>
+      </w:pPr>
+      <w:proofErr w:type="spellStart"/>
+      <w:proofErr w:type="gramStart"/>
+      <w:r>
+        <w:t>accounts.onCallSupport</w:t>
+      </w:r>
+      <w:proofErr w:type="spellEnd"/>
+      <w:proofErr w:type="gramEnd"/>
+      <w:r>
+        <w:t>=-(555)555-3333, -(555)523-4444</w:t>
+      </w:r>
+    </w:p>
+    <w:p>
+      <w:pPr>
+        <w:pStyle w:val="NoSpacing"/>
+      </w:pPr>
+    </w:p>
+    <w:p>
+      <w:pPr>
+        <w:pStyle w:val="NoSpacing"/>
+      </w:pPr>
+      <w:r>
+        <w:rPr>
+          <w:sz w:val="18"/>
+          <w:szCs w:val="18"/>
+        </w:rPr>
+        <w:t>D:\Experiments\Microservices\sb-bank-application\configserver\src\main\resources\config\accounts</w:t>
+      </w:r>
+      <w:r>
+        <w:rPr>
+          <w:sz w:val="18"/>
+          <w:szCs w:val="18"/>
+        </w:rPr>
+        <w:t>-</w:t>
+      </w:r>
+      <w:r>
+        <w:rPr>
+          <w:sz w:val="18"/>
+          <w:szCs w:val="18"/>
+        </w:rPr>
+        <w:t>prod.properties</w:t>
+      </w:r>
+      <w:r>
+        <w:rPr>
+          <w:sz w:val="18"/>
+          <w:szCs w:val="18"/>
+        </w:rPr>
+        <w:br/>
+      </w:r>
+      <w:r>
+        <w:t xml:space="preserve"># All demo purpose </w:t>
+      </w:r>
+    </w:p>
+    <w:p>
+      <w:pPr>
+        <w:pStyle w:val="NoSpacing"/>
+      </w:pPr>
+      <w:r>
+        <w:t># For @Value annotation</w:t>
+      </w:r>
+    </w:p>
+    <w:p>
+      <w:pPr>
+        <w:pStyle w:val="NoSpacing"/>
+      </w:pPr>
+      <w:proofErr w:type="spellStart"/>
+      <w:proofErr w:type="gramStart"/>
+      <w:r>
+        <w:t>build.version</w:t>
+      </w:r>
+      <w:proofErr w:type="spellEnd"/>
+      <w:proofErr w:type="gramEnd"/>
+      <w:r>
+        <w:t>=1.0</w:t>
+      </w:r>
+    </w:p>
+    <w:p>
+      <w:pPr>
+        <w:pStyle w:val="NoSpacing"/>
+      </w:pPr>
+      <w:r>
+        <w:t># For @ConfigurationProperties</w:t>
+      </w:r>
+    </w:p>
+    <w:p>
+      <w:pPr>
+        <w:pStyle w:val="NoSpacing"/>
+      </w:pPr>
+      <w:proofErr w:type="spellStart"/>
+      <w:proofErr w:type="gramStart"/>
+      <w:r>
+        <w:t>accounts.message</w:t>
+      </w:r>
+      <w:proofErr w:type="spellEnd"/>
+      <w:proofErr w:type="gramEnd"/>
+      <w:r>
+        <w:t xml:space="preserve">=Welcome to </w:t>
+      </w:r>
+      <w:proofErr w:type="spellStart"/>
+      <w:r>
+        <w:t>EazyBank</w:t>
+      </w:r>
+      <w:proofErr w:type="spellEnd"/>
+      <w:r>
+        <w:t xml:space="preserve"> accounts related  PROD APIs</w:t>
+      </w:r>
+    </w:p>
+    <w:p>
+      <w:pPr>
+        <w:pStyle w:val="NoSpacing"/>
+      </w:pPr>
+      <w:r>
+        <w:t>accounts.contactDetails.name=accounts manager</w:t>
+      </w:r>
+    </w:p>
+    <w:p>
+      <w:pPr>
+        <w:pStyle w:val="NoSpacing"/>
+      </w:pPr>
+      <w:r>
+        <w:t>accounts.contactDetails.email=jack@eazybank.com</w:t>
+      </w:r>
+    </w:p>
+    <w:p>
+      <w:pPr>
+        <w:pStyle w:val="NoSpacing"/>
+      </w:pPr>
+      <w:proofErr w:type="spellStart"/>
+      <w:proofErr w:type="gramStart"/>
+      <w:r>
+        <w:t>accounts.onCallSupport</w:t>
+      </w:r>
+      <w:proofErr w:type="spellEnd"/>
+      <w:proofErr w:type="gramEnd"/>
+      <w:r>
+        <w:t>=-(555)555-1111, -(555)523-2222</w:t>
+      </w:r>
+    </w:p>
+    <w:p>
+      <w:pPr>
+        <w:pStyle w:val="NoSpacing"/>
+      </w:pPr>
+    </w:p>
     <w:p/>
-    <w:p/>
-    <w:p>
-      <w:r>
-        <w:rPr>
-          <w:highlight w:val="yellow"/>
-        </w:rPr>
-        <w:t>Updating Accounts Microservice to read properties from Config Server</w:t>
+    <w:p>
+      <w:pPr>
+        <w:pStyle w:val="NoSpacing"/>
+      </w:pPr>
+      <w:r>
+        <w:t>loans</w:t>
+      </w:r>
+      <w:r>
+        <w:br/>
+      </w:r>
+      <w:r>
+        <w:rPr>
+          <w:sz w:val="20"/>
+          <w:szCs w:val="20"/>
+        </w:rPr>
+        <w:t>D:\Experiments\Microservices\sb-bank-application\configserver\src\main\resources\config\loans.properties</w:t>
+      </w:r>
+      <w:r>
+        <w:br/>
+      </w:r>
+      <w:r>
+        <w:t xml:space="preserve"># All demo purpose </w:t>
+      </w:r>
+    </w:p>
+    <w:p>
+      <w:pPr>
+        <w:pStyle w:val="NoSpacing"/>
+      </w:pPr>
+      <w:r>
+        <w:t># For @Value annotation</w:t>
+      </w:r>
+    </w:p>
+    <w:p>
+      <w:pPr>
+        <w:pStyle w:val="NoSpacing"/>
+      </w:pPr>
+      <w:proofErr w:type="spellStart"/>
+      <w:proofErr w:type="gramStart"/>
+      <w:r>
+        <w:t>build.version</w:t>
+      </w:r>
+      <w:proofErr w:type="spellEnd"/>
+      <w:proofErr w:type="gramEnd"/>
+      <w:r>
+        <w:t>=3.0</w:t>
+      </w:r>
+    </w:p>
+    <w:p>
+      <w:pPr>
+        <w:pStyle w:val="NoSpacing"/>
+      </w:pPr>
+      <w:r>
+        <w:t># For @ConfigurationProperties</w:t>
+      </w:r>
+    </w:p>
+    <w:p>
+      <w:pPr>
+        <w:pStyle w:val="NoSpacing"/>
+      </w:pPr>
+      <w:proofErr w:type="spellStart"/>
+      <w:proofErr w:type="gramStart"/>
+      <w:r>
+        <w:t>loans.message</w:t>
+      </w:r>
+      <w:proofErr w:type="spellEnd"/>
+      <w:proofErr w:type="gramEnd"/>
+      <w:r>
+        <w:t xml:space="preserve">=Welcome to </w:t>
+      </w:r>
+      <w:proofErr w:type="spellStart"/>
+      <w:r>
+        <w:t>EazyBank</w:t>
+      </w:r>
+      <w:proofErr w:type="spellEnd"/>
+      <w:r>
+        <w:t xml:space="preserve"> loans related developer APIs</w:t>
+      </w:r>
+    </w:p>
+    <w:p>
+      <w:pPr>
+        <w:pStyle w:val="NoSpacing"/>
+      </w:pPr>
+      <w:r>
+        <w:t>loans.contactDetails.name=loans developer</w:t>
+      </w:r>
+    </w:p>
+    <w:p>
+      <w:pPr>
+        <w:pStyle w:val="NoSpacing"/>
+      </w:pPr>
+      <w:r>
+        <w:t>loans.contactDetails.email=lopez@eazybank.com</w:t>
+      </w:r>
+    </w:p>
+    <w:p>
+      <w:pPr>
+        <w:pStyle w:val="NoSpacing"/>
+      </w:pPr>
+      <w:proofErr w:type="spellStart"/>
+      <w:proofErr w:type="gramStart"/>
+      <w:r>
+        <w:t>loans.onCallSupport</w:t>
+      </w:r>
+      <w:proofErr w:type="spellEnd"/>
+      <w:proofErr w:type="gramEnd"/>
+      <w:r>
+        <w:t>=-(555)555-2222, -(555)523-3333</w:t>
+      </w:r>
+    </w:p>
+    <w:p>
+      <w:pPr>
+        <w:pStyle w:val="NoSpacing"/>
+      </w:pPr>
+      <w:r>
+        <w:lastRenderedPageBreak/>
+        <w:br/>
+      </w:r>
+      <w:r>
+        <w:rPr>
+          <w:sz w:val="18"/>
+          <w:szCs w:val="18"/>
+        </w:rPr>
+        <w:t>D:\Experiments\Microservices\sb-bank-application\configserver\src\main\resources\config\loans</w:t>
+      </w:r>
+      <w:r>
+        <w:rPr>
+          <w:sz w:val="18"/>
+          <w:szCs w:val="18"/>
+        </w:rPr>
+        <w:t>-</w:t>
+      </w:r>
+      <w:r>
+        <w:rPr>
+          <w:sz w:val="18"/>
+          <w:szCs w:val="18"/>
+        </w:rPr>
+        <w:t>qa.properties</w:t>
+      </w:r>
+      <w:r>
+        <w:br/>
+      </w:r>
+      <w:r>
+        <w:t xml:space="preserve"># All demo purpose </w:t>
+      </w:r>
+    </w:p>
+    <w:p>
+      <w:pPr>
+        <w:pStyle w:val="NoSpacing"/>
+      </w:pPr>
+      <w:r>
+        <w:t># For @Value annotation</w:t>
+      </w:r>
+    </w:p>
+    <w:p>
+      <w:pPr>
+        <w:pStyle w:val="NoSpacing"/>
+      </w:pPr>
+      <w:proofErr w:type="spellStart"/>
+      <w:proofErr w:type="gramStart"/>
+      <w:r>
+        <w:t>build.version</w:t>
+      </w:r>
+      <w:proofErr w:type="spellEnd"/>
+      <w:proofErr w:type="gramEnd"/>
+      <w:r>
+        <w:t>=2.0</w:t>
+      </w:r>
+    </w:p>
+    <w:p>
+      <w:pPr>
+        <w:pStyle w:val="NoSpacing"/>
+      </w:pPr>
+      <w:r>
+        <w:t># For @ConfigurationProperties</w:t>
+      </w:r>
+    </w:p>
+    <w:p>
+      <w:pPr>
+        <w:pStyle w:val="NoSpacing"/>
+      </w:pPr>
+      <w:proofErr w:type="spellStart"/>
+      <w:proofErr w:type="gramStart"/>
+      <w:r>
+        <w:t>loans.message</w:t>
+      </w:r>
+      <w:proofErr w:type="spellEnd"/>
+      <w:proofErr w:type="gramEnd"/>
+      <w:r>
+        <w:t xml:space="preserve">=Welcome to </w:t>
+      </w:r>
+      <w:proofErr w:type="spellStart"/>
+      <w:r>
+        <w:t>EazyBank</w:t>
+      </w:r>
+      <w:proofErr w:type="spellEnd"/>
+      <w:r>
+        <w:t xml:space="preserve"> loans QA APIs</w:t>
+      </w:r>
+    </w:p>
+    <w:p>
+      <w:pPr>
+        <w:pStyle w:val="NoSpacing"/>
+      </w:pPr>
+      <w:r>
+        <w:t>loans.contactDetails.name=loans tester</w:t>
+      </w:r>
+    </w:p>
+    <w:p>
+      <w:pPr>
+        <w:pStyle w:val="NoSpacing"/>
+      </w:pPr>
+      <w:r>
+        <w:t>loans.contactDetails.email=lopez@eazybank.com</w:t>
+      </w:r>
+    </w:p>
+    <w:p>
+      <w:pPr>
+        <w:pStyle w:val="NoSpacing"/>
+      </w:pPr>
+      <w:proofErr w:type="spellStart"/>
+      <w:proofErr w:type="gramStart"/>
+      <w:r>
+        <w:t>loans.onCallSupport</w:t>
+      </w:r>
+      <w:proofErr w:type="spellEnd"/>
+      <w:proofErr w:type="gramEnd"/>
+      <w:r>
+        <w:t>=-(555)555-6666, -(555)523-7777</w:t>
+      </w:r>
+    </w:p>
+    <w:p>
+      <w:pPr>
+        <w:pStyle w:val="NoSpacing"/>
+      </w:pPr>
+    </w:p>
+    <w:p>
+      <w:pPr>
+        <w:pStyle w:val="NoSpacing"/>
+      </w:pPr>
+      <w:r>
+        <w:rPr>
+          <w:sz w:val="18"/>
+          <w:szCs w:val="18"/>
+        </w:rPr>
+        <w:t>D:\Experiments\Microservices\sb-bank-application\configserver\src\main\resources\config\loans</w:t>
+      </w:r>
+      <w:r>
+        <w:rPr>
+          <w:sz w:val="18"/>
+          <w:szCs w:val="18"/>
+        </w:rPr>
+        <w:t>-</w:t>
+      </w:r>
+      <w:r>
+        <w:rPr>
+          <w:sz w:val="18"/>
+          <w:szCs w:val="18"/>
+        </w:rPr>
+        <w:t>prod.properties</w:t>
+      </w:r>
+      <w:r>
+        <w:br/>
+      </w:r>
+      <w:r>
+        <w:t xml:space="preserve"># All demo purpose </w:t>
+      </w:r>
+    </w:p>
+    <w:p>
+      <w:pPr>
+        <w:pStyle w:val="NoSpacing"/>
+      </w:pPr>
+      <w:r>
+        <w:t># For @Value annotation</w:t>
+      </w:r>
+    </w:p>
+    <w:p>
+      <w:pPr>
+        <w:pStyle w:val="NoSpacing"/>
+      </w:pPr>
+      <w:proofErr w:type="spellStart"/>
+      <w:proofErr w:type="gramStart"/>
+      <w:r>
+        <w:t>build.version</w:t>
+      </w:r>
+      <w:proofErr w:type="spellEnd"/>
+      <w:proofErr w:type="gramEnd"/>
+      <w:r>
+        <w:t>=1.0</w:t>
+      </w:r>
+    </w:p>
+    <w:p>
+      <w:pPr>
+        <w:pStyle w:val="NoSpacing"/>
+      </w:pPr>
+      <w:r>
+        <w:t># For @ConfigurationProperties</w:t>
+      </w:r>
+    </w:p>
+    <w:p>
+      <w:pPr>
+        <w:pStyle w:val="NoSpacing"/>
+      </w:pPr>
+      <w:proofErr w:type="spellStart"/>
+      <w:proofErr w:type="gramStart"/>
+      <w:r>
+        <w:t>loans.message</w:t>
+      </w:r>
+      <w:proofErr w:type="spellEnd"/>
+      <w:proofErr w:type="gramEnd"/>
+      <w:r>
+        <w:t xml:space="preserve">=Welcome to </w:t>
+      </w:r>
+      <w:proofErr w:type="spellStart"/>
+      <w:r>
+        <w:t>EazyBank</w:t>
+      </w:r>
+      <w:proofErr w:type="spellEnd"/>
+      <w:r>
+        <w:t xml:space="preserve"> loans PROD APIs</w:t>
+      </w:r>
+    </w:p>
+    <w:p>
+      <w:pPr>
+        <w:pStyle w:val="NoSpacing"/>
+      </w:pPr>
+      <w:r>
+        <w:t>loans.contactDetails.name=loans manager</w:t>
+      </w:r>
+    </w:p>
+    <w:p>
+      <w:pPr>
+        <w:pStyle w:val="NoSpacing"/>
+      </w:pPr>
+      <w:r>
+        <w:t>loans.contactDetails.email=lopez@eazybank.com</w:t>
+      </w:r>
+    </w:p>
+    <w:p>
+      <w:pPr>
+        <w:pStyle w:val="NoSpacing"/>
+      </w:pPr>
+      <w:proofErr w:type="spellStart"/>
+      <w:proofErr w:type="gramStart"/>
+      <w:r>
+        <w:t>loans.onCallSupport</w:t>
+      </w:r>
+      <w:proofErr w:type="spellEnd"/>
+      <w:proofErr w:type="gramEnd"/>
+      <w:r>
+        <w:t>=-(555)555-4444, -(555)523-5555</w:t>
+      </w:r>
+    </w:p>
+    <w:p>
+      <w:pPr>
+        <w:pStyle w:val="NoSpacing"/>
+      </w:pPr>
+      <w:r>
+        <w:br/>
+        <w:t>cards</w:t>
+      </w:r>
+      <w:r>
+        <w:br/>
+      </w:r>
+      <w:r>
+        <w:rPr>
+          <w:sz w:val="20"/>
+          <w:szCs w:val="20"/>
+        </w:rPr>
+        <w:t>D:\Experiments\Microservices\sb-bank-application\configserver\src\main\resources\config\cards.properties</w:t>
+      </w:r>
+      <w:r>
+        <w:br/>
+      </w:r>
+      <w:r>
+        <w:t xml:space="preserve"># All demo purpose </w:t>
+      </w:r>
+    </w:p>
+    <w:p>
+      <w:pPr>
+        <w:pStyle w:val="NoSpacing"/>
+      </w:pPr>
+      <w:r>
+        <w:t># For @Value annotation</w:t>
+      </w:r>
+    </w:p>
+    <w:p>
+      <w:pPr>
+        <w:pStyle w:val="NoSpacing"/>
+      </w:pPr>
+      <w:proofErr w:type="spellStart"/>
+      <w:proofErr w:type="gramStart"/>
+      <w:r>
+        <w:t>build.version</w:t>
+      </w:r>
+      <w:proofErr w:type="spellEnd"/>
+      <w:proofErr w:type="gramEnd"/>
+      <w:r>
+        <w:t>=3.0</w:t>
+      </w:r>
+    </w:p>
+    <w:p>
+      <w:pPr>
+        <w:pStyle w:val="NoSpacing"/>
+      </w:pPr>
+      <w:r>
+        <w:t># For @ConfigurationProperties</w:t>
+      </w:r>
+    </w:p>
+    <w:p>
+      <w:pPr>
+        <w:pStyle w:val="NoSpacing"/>
+      </w:pPr>
+      <w:proofErr w:type="spellStart"/>
+      <w:proofErr w:type="gramStart"/>
+      <w:r>
+        <w:t>cards.message</w:t>
+      </w:r>
+      <w:proofErr w:type="spellEnd"/>
+      <w:proofErr w:type="gramEnd"/>
+      <w:r>
+        <w:t xml:space="preserve">=Welcome to </w:t>
+      </w:r>
+      <w:proofErr w:type="spellStart"/>
+      <w:r>
+        <w:t>EazyBank</w:t>
+      </w:r>
+      <w:proofErr w:type="spellEnd"/>
+      <w:r>
+        <w:t xml:space="preserve"> cards related developer APIs</w:t>
+      </w:r>
+    </w:p>
+    <w:p>
+      <w:pPr>
+        <w:pStyle w:val="NoSpacing"/>
+      </w:pPr>
+      <w:r>
+        <w:t>cards.contactDetails.name=cards developer</w:t>
+      </w:r>
+    </w:p>
+    <w:p>
+      <w:pPr>
+        <w:pStyle w:val="NoSpacing"/>
+      </w:pPr>
+      <w:r>
+        <w:t>cards.contactDetails.email=lopez@eazybank.com</w:t>
+      </w:r>
+    </w:p>
+    <w:p>
+      <w:pPr>
+        <w:pStyle w:val="NoSpacing"/>
+      </w:pPr>
+      <w:proofErr w:type="spellStart"/>
+      <w:proofErr w:type="gramStart"/>
+      <w:r>
+        <w:t>cards.onCallSupport</w:t>
+      </w:r>
+      <w:proofErr w:type="spellEnd"/>
+      <w:proofErr w:type="gramEnd"/>
+      <w:r>
+        <w:t>=-(555)555-2222, -(555)523-3333</w:t>
+      </w:r>
+    </w:p>
+    <w:p>
+      <w:pPr>
+        <w:pStyle w:val="NoSpacing"/>
+      </w:pPr>
+      <w:r>
+        <w:br/>
+      </w:r>
+      <w:r>
+        <w:rPr>
+          <w:sz w:val="18"/>
+          <w:szCs w:val="18"/>
+        </w:rPr>
+        <w:t>D:\Experiments\Microservices\sb-bank-application\configserver\src\main\resources\config\cards</w:t>
+      </w:r>
+      <w:r>
+        <w:rPr>
+          <w:sz w:val="18"/>
+          <w:szCs w:val="18"/>
+        </w:rPr>
+        <w:t>-</w:t>
+      </w:r>
+      <w:r>
+        <w:rPr>
+          <w:sz w:val="18"/>
+          <w:szCs w:val="18"/>
+        </w:rPr>
+        <w:t>qa.properties</w:t>
+      </w:r>
+      <w:r>
+        <w:br/>
+      </w:r>
+      <w:r>
+        <w:t xml:space="preserve"># All demo purpose </w:t>
+      </w:r>
+    </w:p>
+    <w:p>
+      <w:pPr>
+        <w:pStyle w:val="NoSpacing"/>
+      </w:pPr>
+      <w:r>
+        <w:t># For @Value annotation</w:t>
+      </w:r>
+    </w:p>
+    <w:p>
+      <w:pPr>
+        <w:pStyle w:val="NoSpacing"/>
+      </w:pPr>
+      <w:proofErr w:type="spellStart"/>
+      <w:proofErr w:type="gramStart"/>
+      <w:r>
+        <w:t>build.version</w:t>
+      </w:r>
+      <w:proofErr w:type="spellEnd"/>
+      <w:proofErr w:type="gramEnd"/>
+      <w:r>
+        <w:t>=2.0</w:t>
+      </w:r>
+    </w:p>
+    <w:p>
+      <w:pPr>
+        <w:pStyle w:val="NoSpacing"/>
+      </w:pPr>
+      <w:r>
+        <w:t># For @ConfigurationProperties</w:t>
+      </w:r>
+    </w:p>
+    <w:p>
+      <w:pPr>
+        <w:pStyle w:val="NoSpacing"/>
+      </w:pPr>
+      <w:proofErr w:type="spellStart"/>
+      <w:proofErr w:type="gramStart"/>
+      <w:r>
+        <w:t>cards.message</w:t>
+      </w:r>
+      <w:proofErr w:type="spellEnd"/>
+      <w:proofErr w:type="gramEnd"/>
+      <w:r>
+        <w:t xml:space="preserve">=Welcome to </w:t>
+      </w:r>
+      <w:proofErr w:type="spellStart"/>
+      <w:r>
+        <w:t>EazyBank</w:t>
+      </w:r>
+      <w:proofErr w:type="spellEnd"/>
+      <w:r>
+        <w:t xml:space="preserve"> cards related QA APIs</w:t>
+      </w:r>
+    </w:p>
+    <w:p>
+      <w:pPr>
+        <w:pStyle w:val="NoSpacing"/>
+      </w:pPr>
+      <w:r>
+        <w:t>cards.contactDetails.name=cards tester</w:t>
+      </w:r>
+    </w:p>
+    <w:p>
+      <w:pPr>
+        <w:pStyle w:val="NoSpacing"/>
+      </w:pPr>
+      <w:r>
+        <w:t>cards.contactDetails.email=paolo@eazybank.com</w:t>
+      </w:r>
+    </w:p>
+    <w:p>
+      <w:pPr>
+        <w:pStyle w:val="NoSpacing"/>
+      </w:pPr>
+      <w:proofErr w:type="spellStart"/>
+      <w:proofErr w:type="gramStart"/>
+      <w:r>
+        <w:t>cards.onCallSupport</w:t>
+      </w:r>
+      <w:proofErr w:type="spellEnd"/>
+      <w:proofErr w:type="gramEnd"/>
+      <w:r>
+        <w:t>=-(555)555-3333, -(555)523-4444</w:t>
+      </w:r>
+    </w:p>
+    <w:p>
+      <w:pPr>
+        <w:pStyle w:val="NoSpacing"/>
+      </w:pPr>
+      <w:r>
+        <w:rPr>
+          <w:sz w:val="18"/>
+          <w:szCs w:val="18"/>
+        </w:rPr>
+        <w:t>D:\Experiments\Microservices\sb-bank-application\configserver\src\main\resources\config\cards</w:t>
+      </w:r>
+      <w:r>
+        <w:rPr>
+          <w:sz w:val="18"/>
+          <w:szCs w:val="18"/>
+        </w:rPr>
+        <w:t>-</w:t>
+      </w:r>
+      <w:r>
+        <w:rPr>
+          <w:sz w:val="18"/>
+          <w:szCs w:val="18"/>
+        </w:rPr>
+        <w:t>prod.properties</w:t>
+      </w:r>
+      <w:r>
+        <w:br/>
+      </w:r>
+      <w:r>
+        <w:t xml:space="preserve"># All demo purpose </w:t>
+      </w:r>
+    </w:p>
+    <w:p>
+      <w:pPr>
+        <w:pStyle w:val="NoSpacing"/>
+      </w:pPr>
+      <w:r>
+        <w:t># For @Value annotation</w:t>
+      </w:r>
+    </w:p>
+    <w:p>
+      <w:pPr>
+        <w:pStyle w:val="NoSpacing"/>
+      </w:pPr>
+      <w:proofErr w:type="spellStart"/>
+      <w:proofErr w:type="gramStart"/>
+      <w:r>
+        <w:t>build.version</w:t>
+      </w:r>
+      <w:proofErr w:type="spellEnd"/>
+      <w:proofErr w:type="gramEnd"/>
+      <w:r>
+        <w:t>=1.0</w:t>
+      </w:r>
+    </w:p>
+    <w:p>
+      <w:pPr>
+        <w:pStyle w:val="NoSpacing"/>
+      </w:pPr>
+      <w:r>
+        <w:t># For @ConfigurationProperties</w:t>
+      </w:r>
+    </w:p>
+    <w:p>
+      <w:pPr>
+        <w:pStyle w:val="NoSpacing"/>
+      </w:pPr>
+      <w:proofErr w:type="spellStart"/>
+      <w:proofErr w:type="gramStart"/>
+      <w:r>
+        <w:t>cards.message</w:t>
+      </w:r>
+      <w:proofErr w:type="spellEnd"/>
+      <w:proofErr w:type="gramEnd"/>
+      <w:r>
+        <w:t xml:space="preserve">=Welcome to </w:t>
+      </w:r>
+      <w:proofErr w:type="spellStart"/>
+      <w:r>
+        <w:t>EazyBank</w:t>
+      </w:r>
+      <w:proofErr w:type="spellEnd"/>
+      <w:r>
+        <w:t xml:space="preserve"> cards related PROD APIs</w:t>
+      </w:r>
+    </w:p>
+    <w:p>
+      <w:pPr>
+        <w:pStyle w:val="NoSpacing"/>
+      </w:pPr>
+      <w:r>
+        <w:t>cards.contactDetails.name=cards manager</w:t>
+      </w:r>
+    </w:p>
+    <w:p>
+      <w:pPr>
+        <w:pStyle w:val="NoSpacing"/>
+      </w:pPr>
+      <w:r>
+        <w:t>cards.contactDetails.email=jack@eazybank.com</w:t>
+      </w:r>
+    </w:p>
+    <w:p>
+      <w:pPr>
+        <w:pStyle w:val="NoSpacing"/>
+      </w:pPr>
+      <w:proofErr w:type="spellStart"/>
+      <w:proofErr w:type="gramStart"/>
+      <w:r>
+        <w:t>cards.onCallSupport</w:t>
+      </w:r>
+      <w:proofErr w:type="spellEnd"/>
+      <w:proofErr w:type="gramEnd"/>
+      <w:r>
+        <w:t>=-(555)555-1111, -(555)523-2222</w:t>
+      </w:r>
+    </w:p>
+    <w:p>
+      <w:pPr>
+        <w:pStyle w:val="NoSpacing"/>
+      </w:pPr>
+    </w:p>
+    <w:p>
+      <w:pPr>
+        <w:pStyle w:val="NoSpacing"/>
+      </w:pPr>
+      <w:r>
+        <w:lastRenderedPageBreak/>
+        <w:br/>
+      </w:r>
+      <w:r>
+        <w:t xml:space="preserve">Update the </w:t>
+      </w:r>
+      <w:proofErr w:type="gramStart"/>
+      <w:r>
+        <w:t>application.properties</w:t>
+      </w:r>
+      <w:proofErr w:type="gramEnd"/>
+      <w:r>
+        <w:br/>
+      </w:r>
+      <w:r>
+        <w:rPr>
+          <w:sz w:val="20"/>
+          <w:szCs w:val="20"/>
+        </w:rPr>
+        <w:t>D:\Experiments\Microservices\sb-bank-application\configserver\src\main\resources\application.properties</w:t>
+      </w:r>
+      <w:r>
+        <w:rPr>
+          <w:sz w:val="20"/>
+          <w:szCs w:val="20"/>
+        </w:rPr>
+        <w:br/>
+      </w:r>
+      <w:r>
+        <w:t>spring.application.name=</w:t>
+      </w:r>
+      <w:proofErr w:type="spellStart"/>
+      <w:r>
+        <w:t>configserver</w:t>
+      </w:r>
+      <w:proofErr w:type="spellEnd"/>
+    </w:p>
+    <w:p>
+      <w:pPr>
+        <w:pStyle w:val="NoSpacing"/>
+      </w:pPr>
+    </w:p>
+    <w:p>
+      <w:pPr>
+        <w:pStyle w:val="NoSpacing"/>
+      </w:pPr>
+      <w:proofErr w:type="spellStart"/>
+      <w:proofErr w:type="gramStart"/>
+      <w:r>
+        <w:t>spring.profiles</w:t>
+      </w:r>
+      <w:proofErr w:type="gramEnd"/>
+      <w:r>
+        <w:t>.active</w:t>
+      </w:r>
+      <w:proofErr w:type="spellEnd"/>
+      <w:r>
+        <w:t>=native</w:t>
+      </w:r>
+    </w:p>
+    <w:p>
+      <w:pPr>
+        <w:pStyle w:val="NoSpacing"/>
+      </w:pPr>
+      <w:proofErr w:type="gramStart"/>
+      <w:r>
+        <w:t>spring.cloud</w:t>
+      </w:r>
+      <w:proofErr w:type="gramEnd"/>
+      <w:r>
+        <w:t>.config.server.native.search-locations=classp</w:t>
+      </w:r>
+      <w:r>
+        <w:t>a</w:t>
+      </w:r>
+      <w:r>
+        <w:t>th:/config</w:t>
+      </w:r>
+    </w:p>
+    <w:p>
+      <w:pPr>
+        <w:pStyle w:val="NoSpacing"/>
+      </w:pPr>
+    </w:p>
+    <w:p>
+      <w:pPr>
+        <w:pStyle w:val="NoSpacing"/>
+      </w:pPr>
+      <w:r>
+        <w:t># default port of config server</w:t>
+      </w:r>
+    </w:p>
+    <w:p>
+      <w:pPr>
+        <w:pStyle w:val="NoSpacing"/>
+      </w:pPr>
+      <w:proofErr w:type="spellStart"/>
+      <w:proofErr w:type="gramStart"/>
+      <w:r>
+        <w:t>server.port</w:t>
+      </w:r>
+      <w:proofErr w:type="spellEnd"/>
+      <w:proofErr w:type="gramEnd"/>
+      <w:r>
+        <w:t>=8071</w:t>
+      </w:r>
+    </w:p>
+    <w:p>
+      <w:r>
+        <w:br/>
+      </w:r>
+      <w:r>
+        <w:t>Start the Spring Config application</w:t>
+      </w:r>
+      <w:r>
+        <w:t xml:space="preserve"> and validate all endpoints</w:t>
+      </w:r>
+      <w:r>
+        <w:br/>
+      </w:r>
+      <w:r>
+        <w:br/>
+      </w:r>
+      <w:r>
+        <w:t>http://localhost:8071/</w:t>
+      </w:r>
+      <w:r>
+        <w:t>accounts</w:t>
+      </w:r>
+      <w:r>
+        <w:t>/qa</w:t>
+      </w:r>
+      <w:r>
+        <w:br/>
+      </w:r>
+      <w:r>
+        <w:t>http://localhost:8071/</w:t>
+      </w:r>
+      <w:r>
+        <w:t>accounts</w:t>
+      </w:r>
+      <w:r>
+        <w:t>/</w:t>
+      </w:r>
+      <w:r>
+        <w:t>prod</w:t>
+      </w:r>
+      <w:r>
+        <w:br/>
+      </w:r>
+      <w:r>
+        <w:t>http://localhost:8071/</w:t>
+      </w:r>
+      <w:r>
+        <w:t>loans</w:t>
+      </w:r>
+      <w:r>
+        <w:t>/qa</w:t>
+      </w:r>
+      <w:r>
+        <w:br/>
+      </w:r>
+      <w:r>
+        <w:t>http://localhost:8071/</w:t>
+      </w:r>
+      <w:r>
+        <w:t>loans</w:t>
+      </w:r>
+      <w:r>
+        <w:t>/</w:t>
+      </w:r>
+      <w:r>
+        <w:t>prod</w:t>
+      </w:r>
+      <w:r>
+        <w:br/>
+      </w:r>
+      <w:r>
+        <w:t>http://localhost:8071/cards/qa</w:t>
+      </w:r>
+      <w:r>
+        <w:br/>
+      </w:r>
+      <w:r>
+        <w:t>http://localhost:8071/cards/</w:t>
+      </w:r>
+      <w:r>
+        <w:t>prod</w:t>
+      </w:r>
+      <w:r>
+        <w:br/>
+      </w:r>
+      <w:r>
+        <w:br/>
+      </w:r>
+      <w:r>
+        <w:br/>
       </w:r>
     </w:p>
     <w:p/>
     <w:p/>
     <w:p/>
     <w:p/>
-    <w:p>
-      <w:r>
-        <w:rPr>
-          <w:highlight w:val="yellow"/>
-        </w:rPr>
-        <w:t>Updating Loans &amp; Cards Microservice to read properties from Config Server</w:t>
-      </w:r>
-    </w:p>
     <w:p/>
     <w:p/>
     <w:p/>
     <w:p/>
-    <w:p>
-      <w:r>
-        <w:rPr>
-          <w:highlight w:val="yellow"/>
-        </w:rPr>
-        <w:t>Reading configurations from a file systems location</w:t>
-      </w:r>
-    </w:p>
-    <w:p/>
-    <w:p/>
-    <w:p>
-      <w:r>
-        <w:rPr>
-          <w:highlight w:val="yellow"/>
-        </w:rPr>
-        <w:t>Reading configurations from a GitHub repository</w:t>
-      </w:r>
-    </w:p>
     <w:p/>
     <w:p/>
     <w:p/>
     <w:p/>
-    <w:p>
-      <w:r>
-        <w:rPr>
-          <w:highlight w:val="yellow"/>
-        </w:rPr>
-        <w:t xml:space="preserve">Encryption and Decryption </w:t>
-      </w:r>
-      <w:r>
-        <w:rPr>
-          <w:highlight w:val="yellow"/>
-        </w:rPr>
-        <w:t>of properties inside Config server</w:t>
-      </w:r>
-    </w:p>
-    <w:p/>
-    <w:p/>
-    <w:p>
-      <w:r>
-        <w:rPr>
-          <w:highlight w:val="yellow"/>
-        </w:rPr>
-        <w:t>Refresh configurations at runtime using Spring Cloud Bus</w:t>
-      </w:r>
-    </w:p>
     <w:p/>
     <w:p/>
     <w:p/>
-    <w:p>
-      <w:r>
-        <w:rPr>
-          <w:highlight w:val="yellow"/>
-        </w:rPr>
-        <w:t>Refresh config at runtime using Spring Cloud Bus &amp; Spring Cloud Config monitor</w:t>
-      </w:r>
-    </w:p>
     <w:p/>
     <w:p/>
     <w:p>
@@ -18530,6 +19785,89 @@
           <w:highlight w:val="yellow"/>
         </w:rPr>
         <w:lastRenderedPageBreak/>
+        <w:t>Updating Accounts Microservice to read properties from Config Server</w:t>
+      </w:r>
+    </w:p>
+    <w:p/>
+    <w:p/>
+    <w:p/>
+    <w:p/>
+    <w:p>
+      <w:r>
+        <w:rPr>
+          <w:highlight w:val="yellow"/>
+        </w:rPr>
+        <w:t>Updating Loans &amp; Cards Microservice to read properties from Config Server</w:t>
+      </w:r>
+    </w:p>
+    <w:p/>
+    <w:p/>
+    <w:p/>
+    <w:p/>
+    <w:p>
+      <w:r>
+        <w:rPr>
+          <w:highlight w:val="yellow"/>
+        </w:rPr>
+        <w:t>Reading configurations from a file systems location</w:t>
+      </w:r>
+    </w:p>
+    <w:p/>
+    <w:p/>
+    <w:p>
+      <w:r>
+        <w:rPr>
+          <w:highlight w:val="yellow"/>
+        </w:rPr>
+        <w:t>Reading configurations from a GitHub repository</w:t>
+      </w:r>
+    </w:p>
+    <w:p/>
+    <w:p/>
+    <w:p/>
+    <w:p/>
+    <w:p>
+      <w:r>
+        <w:rPr>
+          <w:highlight w:val="yellow"/>
+        </w:rPr>
+        <w:t xml:space="preserve">Encryption and Decryption </w:t>
+      </w:r>
+      <w:r>
+        <w:rPr>
+          <w:highlight w:val="yellow"/>
+        </w:rPr>
+        <w:t>of properties inside Config server</w:t>
+      </w:r>
+    </w:p>
+    <w:p/>
+    <w:p/>
+    <w:p>
+      <w:r>
+        <w:rPr>
+          <w:highlight w:val="yellow"/>
+        </w:rPr>
+        <w:t>Refresh configurations at runtime using Spring Cloud Bus</w:t>
+      </w:r>
+    </w:p>
+    <w:p/>
+    <w:p/>
+    <w:p/>
+    <w:p>
+      <w:r>
+        <w:rPr>
+          <w:highlight w:val="yellow"/>
+        </w:rPr>
+        <w:t>Refresh config at runtime using Spring Cloud Bus &amp; Spring Cloud Config monitor</w:t>
+      </w:r>
+    </w:p>
+    <w:p/>
+    <w:p/>
+    <w:p>
+      <w:r>
+        <w:rPr>
+          <w:highlight w:val="yellow"/>
+        </w:rPr>
         <w:t>Updating Docker compose file to adapt Config Server changes – Part 1</w:t>
       </w:r>
     </w:p>

</xml_diff>

<commit_message>
added file system configuration settings
</commit_message>
<xml_diff>
--- a/Section-6-Configuration Management in Microservices.docx
+++ b/Section-6-Configuration Management in Microservices.docx
@@ -19768,24 +19768,275 @@
           <w:szCs w:val="20"/>
         </w:rPr>
         <w:br/>
+        <w:t>D:\Experiments\Microservices\sb-bank-application\accounts\src\main\resources\application_qa.properties</w:t>
+      </w:r>
+    </w:p>
+    <w:p>
+      <w:pPr>
+        <w:pStyle w:val="NoSpacing"/>
+        <w:rPr>
+          <w:strike/>
+        </w:rPr>
+      </w:pPr>
+      <w:r>
+        <w:t>Delete the configuration related to profile activation and config import and properties</w:t>
+      </w:r>
+      <w:r>
+        <w:br/>
       </w:r>
       <w:r>
         <w:rPr>
           <w:sz w:val="20"/>
           <w:szCs w:val="20"/>
         </w:rPr>
-        <w:t>D:\Experiments\Microservices\sb-bank-application\accounts\src\main\resources\application_qa.properties</w:t>
-      </w:r>
-    </w:p>
-    <w:p>
-      <w:pPr>
-        <w:pStyle w:val="NoSpacing"/>
+        <w:t>D:\Experiments\Microservices\sb-bank-application\accounts\src\main\resources\application.properties</w:t>
+      </w:r>
+      <w:r>
+        <w:br/>
+      </w:r>
+      <w:proofErr w:type="spellStart"/>
+      <w:r>
         <w:rPr>
           <w:strike/>
         </w:rPr>
-      </w:pPr>
-      <w:r>
-        <w:t>Delete the configuration related to profile activation and config import and properties</w:t>
+        <w:t>spring.config.import</w:t>
+      </w:r>
+      <w:proofErr w:type="spellEnd"/>
+      <w:r>
+        <w:rPr>
+          <w:strike/>
+        </w:rPr>
+        <w:t>=</w:t>
+      </w:r>
+      <w:proofErr w:type="spellStart"/>
+      <w:r>
+        <w:rPr>
+          <w:strike/>
+        </w:rPr>
+        <w:t>application_</w:t>
+      </w:r>
+      <w:proofErr w:type="gramStart"/>
+      <w:r>
+        <w:rPr>
+          <w:strike/>
+        </w:rPr>
+        <w:t>qa.properties</w:t>
+      </w:r>
+      <w:proofErr w:type="spellEnd"/>
+      <w:proofErr w:type="gramEnd"/>
+      <w:r>
+        <w:rPr>
+          <w:strike/>
+        </w:rPr>
+        <w:t xml:space="preserve">, </w:t>
+      </w:r>
+      <w:proofErr w:type="spellStart"/>
+      <w:r>
+        <w:rPr>
+          <w:strike/>
+        </w:rPr>
+        <w:t>application_prod.properties</w:t>
+      </w:r>
+      <w:proofErr w:type="spellEnd"/>
+    </w:p>
+    <w:p>
+      <w:pPr>
+        <w:pStyle w:val="NoSpacing"/>
+        <w:rPr>
+          <w:strike/>
+        </w:rPr>
+      </w:pPr>
+      <w:proofErr w:type="spellStart"/>
+      <w:proofErr w:type="gramStart"/>
+      <w:r>
+        <w:rPr>
+          <w:strike/>
+        </w:rPr>
+        <w:t>spring.profiles</w:t>
+      </w:r>
+      <w:proofErr w:type="gramEnd"/>
+      <w:r>
+        <w:rPr>
+          <w:strike/>
+        </w:rPr>
+        <w:t>.active</w:t>
+      </w:r>
+      <w:proofErr w:type="spellEnd"/>
+      <w:r>
+        <w:rPr>
+          <w:strike/>
+        </w:rPr>
+        <w:t>=</w:t>
+      </w:r>
+      <w:proofErr w:type="spellStart"/>
+      <w:r>
+        <w:rPr>
+          <w:strike/>
+        </w:rPr>
+        <w:t>qa</w:t>
+      </w:r>
+      <w:proofErr w:type="spellEnd"/>
+    </w:p>
+    <w:p>
+      <w:pPr>
+        <w:pStyle w:val="NoSpacing"/>
+        <w:rPr>
+          <w:strike/>
+        </w:rPr>
+      </w:pPr>
+      <w:r>
+        <w:rPr>
+          <w:strike/>
+        </w:rPr>
+        <w:t xml:space="preserve"># All demo purpose </w:t>
+      </w:r>
+    </w:p>
+    <w:p>
+      <w:pPr>
+        <w:pStyle w:val="NoSpacing"/>
+        <w:rPr>
+          <w:strike/>
+        </w:rPr>
+      </w:pPr>
+      <w:r>
+        <w:rPr>
+          <w:strike/>
+        </w:rPr>
+        <w:t># For @Value annotation</w:t>
+      </w:r>
+    </w:p>
+    <w:p>
+      <w:pPr>
+        <w:pStyle w:val="NoSpacing"/>
+        <w:rPr>
+          <w:strike/>
+        </w:rPr>
+      </w:pPr>
+      <w:proofErr w:type="spellStart"/>
+      <w:proofErr w:type="gramStart"/>
+      <w:r>
+        <w:rPr>
+          <w:strike/>
+        </w:rPr>
+        <w:t>build.version</w:t>
+      </w:r>
+      <w:proofErr w:type="spellEnd"/>
+      <w:proofErr w:type="gramEnd"/>
+      <w:r>
+        <w:rPr>
+          <w:strike/>
+        </w:rPr>
+        <w:t>=3.0</w:t>
+      </w:r>
+    </w:p>
+    <w:p>
+      <w:pPr>
+        <w:pStyle w:val="NoSpacing"/>
+        <w:rPr>
+          <w:strike/>
+        </w:rPr>
+      </w:pPr>
+      <w:r>
+        <w:rPr>
+          <w:strike/>
+        </w:rPr>
+        <w:t># For @ConfigurationProperties</w:t>
+      </w:r>
+    </w:p>
+    <w:p>
+      <w:pPr>
+        <w:pStyle w:val="NoSpacing"/>
+        <w:rPr>
+          <w:strike/>
+        </w:rPr>
+      </w:pPr>
+      <w:proofErr w:type="spellStart"/>
+      <w:proofErr w:type="gramStart"/>
+      <w:r>
+        <w:rPr>
+          <w:strike/>
+        </w:rPr>
+        <w:t>accounts.message</w:t>
+      </w:r>
+      <w:proofErr w:type="spellEnd"/>
+      <w:proofErr w:type="gramEnd"/>
+      <w:r>
+        <w:rPr>
+          <w:strike/>
+        </w:rPr>
+        <w:t xml:space="preserve">=Welcome to </w:t>
+      </w:r>
+      <w:proofErr w:type="spellStart"/>
+      <w:r>
+        <w:rPr>
+          <w:strike/>
+        </w:rPr>
+        <w:t>EazyBank</w:t>
+      </w:r>
+      <w:proofErr w:type="spellEnd"/>
+      <w:r>
+        <w:rPr>
+          <w:strike/>
+        </w:rPr>
+        <w:t xml:space="preserve"> accounts related local APIs</w:t>
+      </w:r>
+    </w:p>
+    <w:p>
+      <w:pPr>
+        <w:pStyle w:val="NoSpacing"/>
+        <w:rPr>
+          <w:strike/>
+        </w:rPr>
+      </w:pPr>
+      <w:r>
+        <w:rPr>
+          <w:strike/>
+        </w:rPr>
+        <w:t>accounts.contactDetails.name=John Joe - Developer</w:t>
+      </w:r>
+    </w:p>
+    <w:p>
+      <w:pPr>
+        <w:pStyle w:val="NoSpacing"/>
+        <w:rPr>
+          <w:strike/>
+        </w:rPr>
+      </w:pPr>
+      <w:r>
+        <w:rPr>
+          <w:strike/>
+        </w:rPr>
+        <w:t>accounts.contactDetails.email=john@eazybank.com</w:t>
+      </w:r>
+    </w:p>
+    <w:p>
+      <w:pPr>
+        <w:pStyle w:val="NoSpacing"/>
+        <w:rPr>
+          <w:strike/>
+        </w:rPr>
+      </w:pPr>
+      <w:proofErr w:type="spellStart"/>
+      <w:proofErr w:type="gramStart"/>
+      <w:r>
+        <w:rPr>
+          <w:strike/>
+        </w:rPr>
+        <w:t>accounts.onCallSupport</w:t>
+      </w:r>
+      <w:proofErr w:type="spellEnd"/>
+      <w:proofErr w:type="gramEnd"/>
+      <w:r>
+        <w:rPr>
+          <w:strike/>
+        </w:rPr>
+        <w:t>=-(555)555-1234, -(555)523-1345</w:t>
+      </w:r>
+    </w:p>
+    <w:p/>
+    <w:p>
+      <w:r>
+        <w:t xml:space="preserve">Add this property file </w:t>
       </w:r>
       <w:r>
         <w:br/>
@@ -19800,334 +20051,76 @@
       <w:r>
         <w:br/>
       </w:r>
-      <w:proofErr w:type="spellStart"/>
-      <w:r>
-        <w:rPr>
-          <w:strike/>
-        </w:rPr>
+      <w:r>
+        <w:t>spring.application.name=accounts</w:t>
+      </w:r>
+      <w:r>
+        <w:br/>
+      </w:r>
+      <w:proofErr w:type="spellStart"/>
+      <w:r>
+        <w:t>spring.profiles.active</w:t>
+      </w:r>
+      <w:proofErr w:type="spellEnd"/>
+      <w:r>
+        <w:t>=prod</w:t>
+      </w:r>
+      <w:r>
+        <w:br/>
+      </w:r>
+      <w:r>
+        <w:t xml:space="preserve"># </w:t>
+      </w:r>
+      <w:proofErr w:type="spellStart"/>
+      <w:r>
         <w:t>spring.config.import</w:t>
       </w:r>
       <w:proofErr w:type="spellEnd"/>
       <w:r>
-        <w:rPr>
-          <w:strike/>
-        </w:rPr>
-        <w:t>=</w:t>
-      </w:r>
-      <w:proofErr w:type="spellStart"/>
-      <w:r>
-        <w:rPr>
-          <w:strike/>
-        </w:rPr>
-        <w:t>application_</w:t>
+        <w:t>=http://localhost:8071/</w:t>
+      </w:r>
+      <w:r>
+        <w:br/>
+      </w:r>
+      <w:r>
+        <w:t>spring.config.import=</w:t>
       </w:r>
       <w:proofErr w:type="gramStart"/>
       <w:r>
-        <w:rPr>
-          <w:strike/>
-        </w:rPr>
-        <w:t>qa.properties</w:t>
-      </w:r>
-      <w:proofErr w:type="spellEnd"/>
+        <w:t>optional:configserver</w:t>
+      </w:r>
       <w:proofErr w:type="gramEnd"/>
       <w:r>
-        <w:rPr>
-          <w:strike/>
-        </w:rPr>
-        <w:t xml:space="preserve">, </w:t>
-      </w:r>
-      <w:proofErr w:type="spellStart"/>
-      <w:r>
-        <w:rPr>
-          <w:strike/>
-        </w:rPr>
-        <w:t>application_prod.properties</w:t>
-      </w:r>
-      <w:proofErr w:type="spellEnd"/>
-    </w:p>
-    <w:p>
-      <w:pPr>
-        <w:pStyle w:val="NoSpacing"/>
-        <w:rPr>
-          <w:strike/>
-        </w:rPr>
-      </w:pPr>
-      <w:proofErr w:type="spellStart"/>
-      <w:proofErr w:type="gramStart"/>
-      <w:r>
-        <w:rPr>
-          <w:strike/>
-        </w:rPr>
-        <w:t>spring.profiles</w:t>
-      </w:r>
-      <w:proofErr w:type="gramEnd"/>
-      <w:r>
-        <w:rPr>
-          <w:strike/>
-        </w:rPr>
-        <w:t>.active</w:t>
-      </w:r>
-      <w:proofErr w:type="spellEnd"/>
-      <w:r>
-        <w:rPr>
-          <w:strike/>
-        </w:rPr>
-        <w:t>=</w:t>
-      </w:r>
-      <w:proofErr w:type="spellStart"/>
-      <w:r>
-        <w:rPr>
-          <w:strike/>
-        </w:rPr>
-        <w:t>qa</w:t>
-      </w:r>
-      <w:proofErr w:type="spellEnd"/>
-    </w:p>
-    <w:p>
-      <w:pPr>
-        <w:pStyle w:val="NoSpacing"/>
-        <w:rPr>
-          <w:strike/>
-        </w:rPr>
-      </w:pPr>
-      <w:r>
-        <w:rPr>
-          <w:strike/>
-        </w:rPr>
-        <w:t xml:space="preserve"># All demo purpose </w:t>
-      </w:r>
-    </w:p>
-    <w:p>
-      <w:pPr>
-        <w:pStyle w:val="NoSpacing"/>
-        <w:rPr>
-          <w:strike/>
-        </w:rPr>
-      </w:pPr>
-      <w:r>
-        <w:rPr>
-          <w:strike/>
-        </w:rPr>
-        <w:t># For @Value annotation</w:t>
-      </w:r>
-    </w:p>
-    <w:p>
-      <w:pPr>
-        <w:pStyle w:val="NoSpacing"/>
-        <w:rPr>
-          <w:strike/>
-        </w:rPr>
-      </w:pPr>
-      <w:proofErr w:type="spellStart"/>
-      <w:proofErr w:type="gramStart"/>
-      <w:r>
-        <w:rPr>
-          <w:strike/>
-        </w:rPr>
-        <w:t>build.version</w:t>
-      </w:r>
-      <w:proofErr w:type="spellEnd"/>
-      <w:proofErr w:type="gramEnd"/>
-      <w:r>
-        <w:rPr>
-          <w:strike/>
-        </w:rPr>
-        <w:t>=3.0</w:t>
-      </w:r>
-    </w:p>
-    <w:p>
-      <w:pPr>
-        <w:pStyle w:val="NoSpacing"/>
-        <w:rPr>
-          <w:strike/>
-        </w:rPr>
-      </w:pPr>
-      <w:r>
-        <w:rPr>
-          <w:strike/>
-        </w:rPr>
-        <w:t># For @ConfigurationProperties</w:t>
-      </w:r>
-    </w:p>
-    <w:p>
-      <w:pPr>
-        <w:pStyle w:val="NoSpacing"/>
-        <w:rPr>
-          <w:strike/>
-        </w:rPr>
-      </w:pPr>
-      <w:proofErr w:type="spellStart"/>
-      <w:proofErr w:type="gramStart"/>
-      <w:r>
-        <w:rPr>
-          <w:strike/>
-        </w:rPr>
-        <w:t>accounts.message</w:t>
-      </w:r>
-      <w:proofErr w:type="spellEnd"/>
-      <w:proofErr w:type="gramEnd"/>
-      <w:r>
-        <w:rPr>
-          <w:strike/>
-        </w:rPr>
-        <w:t xml:space="preserve">=Welcome to </w:t>
-      </w:r>
-      <w:proofErr w:type="spellStart"/>
-      <w:r>
-        <w:rPr>
-          <w:strike/>
-        </w:rPr>
-        <w:t>EazyBank</w:t>
-      </w:r>
-      <w:proofErr w:type="spellEnd"/>
-      <w:r>
-        <w:rPr>
-          <w:strike/>
-        </w:rPr>
-        <w:t xml:space="preserve"> accounts related local APIs</w:t>
-      </w:r>
-    </w:p>
-    <w:p>
-      <w:pPr>
-        <w:pStyle w:val="NoSpacing"/>
-        <w:rPr>
-          <w:strike/>
-        </w:rPr>
-      </w:pPr>
-      <w:r>
-        <w:rPr>
-          <w:strike/>
-        </w:rPr>
-        <w:t>accounts.contactDetails.name=John Joe - Developer</w:t>
-      </w:r>
-    </w:p>
-    <w:p>
-      <w:pPr>
-        <w:pStyle w:val="NoSpacing"/>
-        <w:rPr>
-          <w:strike/>
-        </w:rPr>
-      </w:pPr>
-      <w:r>
-        <w:rPr>
-          <w:strike/>
-        </w:rPr>
-        <w:t>accounts.contactDetails.email=john@eazybank.com</w:t>
-      </w:r>
-    </w:p>
-    <w:p>
-      <w:pPr>
-        <w:pStyle w:val="NoSpacing"/>
-        <w:rPr>
-          <w:strike/>
-        </w:rPr>
-      </w:pPr>
-      <w:proofErr w:type="spellStart"/>
-      <w:proofErr w:type="gramStart"/>
-      <w:r>
-        <w:rPr>
-          <w:strike/>
-        </w:rPr>
-        <w:t>accounts.onCallSupport</w:t>
-      </w:r>
-      <w:proofErr w:type="spellEnd"/>
-      <w:proofErr w:type="gramEnd"/>
-      <w:r>
-        <w:rPr>
-          <w:strike/>
-        </w:rPr>
-        <w:t>=-(555)555-1234, -(555)523-1345</w:t>
-      </w:r>
-    </w:p>
-    <w:p/>
-    <w:p>
-      <w:r>
-        <w:t xml:space="preserve">Add this property file </w:t>
-      </w:r>
-      <w:r>
-        <w:br/>
-      </w:r>
-      <w:r>
-        <w:rPr>
-          <w:sz w:val="20"/>
-          <w:szCs w:val="20"/>
-        </w:rPr>
-        <w:t>D:\Experiments\Microservices\sb-bank-application\accounts\src\main\resources\application.properties</w:t>
-      </w:r>
-      <w:r>
-        <w:br/>
-      </w:r>
-      <w:r>
-        <w:t>spring.application.name=accounts</w:t>
-      </w:r>
-      <w:r>
-        <w:br/>
-      </w:r>
-      <w:proofErr w:type="spellStart"/>
-      <w:r>
-        <w:t>spring.profiles.active</w:t>
-      </w:r>
-      <w:proofErr w:type="spellEnd"/>
-      <w:r>
-        <w:t>=prod</w:t>
-      </w:r>
-      <w:r>
-        <w:br/>
-      </w:r>
-      <w:r>
-        <w:t xml:space="preserve"># </w:t>
-      </w:r>
-      <w:proofErr w:type="spellStart"/>
-      <w:r>
-        <w:t>spring.config.import</w:t>
-      </w:r>
-      <w:proofErr w:type="spellEnd"/>
-      <w:r>
-        <w:t>=http://localhost:8071/</w:t>
-      </w:r>
-      <w:r>
-        <w:br/>
-      </w:r>
-      <w:r>
-        <w:t>spring.config.import=</w:t>
-      </w:r>
-      <w:proofErr w:type="gramStart"/>
-      <w:r>
-        <w:t>optional:configserver</w:t>
-      </w:r>
-      <w:proofErr w:type="gramEnd"/>
-      <w:r>
         <w:t>:http://localhost:8071/</w:t>
       </w:r>
     </w:p>
     <w:p>
       <w:proofErr w:type="spellStart"/>
-      <w:proofErr w:type="gramStart"/>
       <w:r>
         <w:rPr>
           <w:sz w:val="14"/>
           <w:szCs w:val="14"/>
           <w:highlight w:val="cyan"/>
         </w:rPr>
-        <w:t>spring.profiles</w:t>
-      </w:r>
-      <w:proofErr w:type="gramEnd"/>
+        <w:t>spring.profiles.active</w:t>
+      </w:r>
+      <w:proofErr w:type="spellEnd"/>
       <w:r>
         <w:rPr>
           <w:sz w:val="14"/>
           <w:szCs w:val="14"/>
           <w:highlight w:val="cyan"/>
         </w:rPr>
-        <w:t>.active</w:t>
-      </w:r>
-      <w:proofErr w:type="spellEnd"/>
+        <w:t xml:space="preserve"> This property and its value can be externalized using </w:t>
+      </w:r>
       <w:r>
         <w:rPr>
           <w:sz w:val="14"/>
           <w:szCs w:val="14"/>
           <w:highlight w:val="cyan"/>
         </w:rPr>
-        <w:t xml:space="preserve"> This property and its value can be externalized using </w:t>
+        <w:br/>
+        <w:t>* command line argument</w:t>
       </w:r>
       <w:r>
         <w:rPr>
@@ -20136,7 +20129,7 @@
           <w:highlight w:val="cyan"/>
         </w:rPr>
         <w:br/>
-        <w:t>* command line argument</w:t>
+        <w:t>* program argument</w:t>
       </w:r>
       <w:r>
         <w:rPr>
@@ -20145,15 +20138,6 @@
           <w:highlight w:val="cyan"/>
         </w:rPr>
         <w:br/>
-        <w:t>* program argument</w:t>
-      </w:r>
-      <w:r>
-        <w:rPr>
-          <w:sz w:val="14"/>
-          <w:szCs w:val="14"/>
-          <w:highlight w:val="cyan"/>
-        </w:rPr>
-        <w:br/>
         <w:t>* environment variable</w:t>
       </w:r>
       <w:r>
@@ -20778,6 +20762,9 @@
         <w:br/>
       </w:r>
       <w:r>
+        <w:rPr>
+          <w:noProof/>
+        </w:rPr>
         <w:drawing>
           <wp:inline distT="0" distB="0" distL="0" distR="0" wp14:anchorId="30B83C84" wp14:editId="451AC96A">
             <wp:extent cx="4436828" cy="1679663"/>
@@ -20820,6 +20807,9 @@
         <w:pStyle w:val="NoSpacing"/>
       </w:pPr>
       <w:r>
+        <w:rPr>
+          <w:noProof/>
+        </w:rPr>
         <w:drawing>
           <wp:inline distT="0" distB="0" distL="0" distR="0" wp14:anchorId="5AA14534" wp14:editId="3F793EC5">
             <wp:extent cx="4460682" cy="950847"/>
@@ -21253,6 +21243,9 @@
         <w:br/>
       </w:r>
       <w:r>
+        <w:rPr>
+          <w:noProof/>
+        </w:rPr>
         <w:drawing>
           <wp:inline distT="0" distB="0" distL="0" distR="0" wp14:anchorId="7132F89C" wp14:editId="5C685C04">
             <wp:extent cx="4540195" cy="1698172"/>
@@ -21295,6 +21288,9 @@
         <w:pStyle w:val="NoSpacing"/>
       </w:pPr>
       <w:r>
+        <w:rPr>
+          <w:noProof/>
+        </w:rPr>
         <w:drawing>
           <wp:inline distT="0" distB="0" distL="0" distR="0" wp14:anchorId="3AA4CAB6" wp14:editId="0870EC86">
             <wp:extent cx="4738977" cy="920914"/>
@@ -21416,557 +21412,550 @@
           <w:szCs w:val="20"/>
         </w:rPr>
         <w:br/>
+        <w:t>D:\Experiments\Microservices\sb-bank-application\loans\src\main\resources\application</w:t>
       </w:r>
       <w:r>
         <w:rPr>
           <w:sz w:val="20"/>
           <w:szCs w:val="20"/>
         </w:rPr>
-        <w:t>D:\Experiments\Microservices\sb-bank-application\loans\src\main\resources\application</w:t>
+        <w:t>-qa</w:t>
       </w:r>
       <w:r>
         <w:rPr>
           <w:sz w:val="20"/>
           <w:szCs w:val="20"/>
         </w:rPr>
-        <w:t>-qa</w:t>
+        <w:t>.properties</w:t>
+      </w:r>
+      <w:r>
+        <w:br/>
+      </w:r>
+      <w:r>
+        <w:br/>
+      </w:r>
+      <w:r>
+        <w:t>Delete the configuration related to profile activation and config import and properties</w:t>
+      </w:r>
+      <w:r>
+        <w:br/>
       </w:r>
       <w:r>
         <w:rPr>
           <w:sz w:val="20"/>
           <w:szCs w:val="20"/>
         </w:rPr>
-        <w:t>.properties</w:t>
-      </w:r>
-      <w:r>
-        <w:br/>
-      </w:r>
-      <w:r>
-        <w:br/>
-      </w:r>
-      <w:r>
-        <w:t>Delete the configuration related to profile activation and config import and properties</w:t>
-      </w:r>
-      <w:r>
-        <w:br/>
+        <w:t>D:\Experiments\Microservices\sb-bank-application\</w:t>
       </w:r>
       <w:r>
         <w:rPr>
           <w:sz w:val="20"/>
           <w:szCs w:val="20"/>
         </w:rPr>
-        <w:t>D:\Experiments\Microservices\sb-bank-application\</w:t>
+        <w:t>loans</w:t>
       </w:r>
       <w:r>
         <w:rPr>
           <w:sz w:val="20"/>
           <w:szCs w:val="20"/>
         </w:rPr>
-        <w:t>loans</w:t>
-      </w:r>
-      <w:r>
+        <w:t>\src\main\resources\application.properties</w:t>
+      </w:r>
+      <w:r>
+        <w:br/>
+      </w:r>
+      <w:r>
+        <w:rPr>
+          <w:strike/>
+          <w:sz w:val="18"/>
+          <w:szCs w:val="18"/>
+        </w:rPr>
+        <w:t># Spring Profile related changes</w:t>
+      </w:r>
+    </w:p>
+    <w:p>
+      <w:pPr>
+        <w:pStyle w:val="NoSpacing"/>
+        <w:rPr>
+          <w:strike/>
+          <w:sz w:val="18"/>
+          <w:szCs w:val="18"/>
+        </w:rPr>
+      </w:pPr>
+      <w:proofErr w:type="spellStart"/>
+      <w:r>
+        <w:rPr>
+          <w:strike/>
+          <w:sz w:val="18"/>
+          <w:szCs w:val="18"/>
+        </w:rPr>
+        <w:t>spring.</w:t>
+      </w:r>
+      <w:proofErr w:type="gramStart"/>
+      <w:r>
+        <w:rPr>
+          <w:strike/>
+          <w:sz w:val="18"/>
+          <w:szCs w:val="18"/>
+        </w:rPr>
+        <w:t>config.import</w:t>
+      </w:r>
+      <w:proofErr w:type="spellEnd"/>
+      <w:proofErr w:type="gramEnd"/>
+      <w:r>
+        <w:rPr>
+          <w:strike/>
+          <w:sz w:val="18"/>
+          <w:szCs w:val="18"/>
+        </w:rPr>
+        <w:t>=application</w:t>
+      </w:r>
+      <w:r>
+        <w:rPr>
+          <w:strike/>
+          <w:sz w:val="18"/>
+          <w:szCs w:val="18"/>
+        </w:rPr>
+        <w:t>-</w:t>
+      </w:r>
+      <w:proofErr w:type="spellStart"/>
+      <w:r>
+        <w:rPr>
+          <w:strike/>
+          <w:sz w:val="18"/>
+          <w:szCs w:val="18"/>
+        </w:rPr>
+        <w:t>qa.properties</w:t>
+      </w:r>
+      <w:proofErr w:type="spellEnd"/>
+      <w:r>
+        <w:rPr>
+          <w:strike/>
+          <w:sz w:val="18"/>
+          <w:szCs w:val="18"/>
+        </w:rPr>
+        <w:t>, application</w:t>
+      </w:r>
+      <w:r>
+        <w:rPr>
+          <w:strike/>
+          <w:sz w:val="18"/>
+          <w:szCs w:val="18"/>
+        </w:rPr>
+        <w:t>-</w:t>
+      </w:r>
+      <w:proofErr w:type="spellStart"/>
+      <w:r>
+        <w:rPr>
+          <w:strike/>
+          <w:sz w:val="18"/>
+          <w:szCs w:val="18"/>
+        </w:rPr>
+        <w:t>prod.properties</w:t>
+      </w:r>
+      <w:proofErr w:type="spellEnd"/>
+    </w:p>
+    <w:p>
+      <w:pPr>
+        <w:pStyle w:val="NoSpacing"/>
+        <w:rPr>
+          <w:strike/>
+          <w:sz w:val="18"/>
+          <w:szCs w:val="18"/>
+        </w:rPr>
+      </w:pPr>
+      <w:proofErr w:type="spellStart"/>
+      <w:proofErr w:type="gramStart"/>
+      <w:r>
+        <w:rPr>
+          <w:strike/>
+          <w:sz w:val="18"/>
+          <w:szCs w:val="18"/>
+        </w:rPr>
+        <w:t>spring.profiles</w:t>
+      </w:r>
+      <w:proofErr w:type="gramEnd"/>
+      <w:r>
+        <w:rPr>
+          <w:strike/>
+          <w:sz w:val="18"/>
+          <w:szCs w:val="18"/>
+        </w:rPr>
+        <w:t>.active</w:t>
+      </w:r>
+      <w:proofErr w:type="spellEnd"/>
+      <w:r>
+        <w:rPr>
+          <w:strike/>
+          <w:sz w:val="18"/>
+          <w:szCs w:val="18"/>
+        </w:rPr>
+        <w:t>=</w:t>
+      </w:r>
+      <w:proofErr w:type="spellStart"/>
+      <w:r>
+        <w:rPr>
+          <w:strike/>
+          <w:sz w:val="18"/>
+          <w:szCs w:val="18"/>
+        </w:rPr>
+        <w:t>qa</w:t>
+      </w:r>
+      <w:proofErr w:type="spellEnd"/>
+    </w:p>
+    <w:p>
+      <w:pPr>
+        <w:pStyle w:val="NoSpacing"/>
+        <w:rPr>
+          <w:strike/>
+          <w:sz w:val="18"/>
+          <w:szCs w:val="18"/>
+        </w:rPr>
+      </w:pPr>
+      <w:r>
+        <w:rPr>
+          <w:strike/>
+          <w:sz w:val="18"/>
+          <w:szCs w:val="18"/>
+        </w:rPr>
+        <w:t xml:space="preserve"># All demo purpose </w:t>
+      </w:r>
+    </w:p>
+    <w:p>
+      <w:pPr>
+        <w:pStyle w:val="NoSpacing"/>
+        <w:rPr>
+          <w:strike/>
+          <w:sz w:val="18"/>
+          <w:szCs w:val="18"/>
+        </w:rPr>
+      </w:pPr>
+      <w:r>
+        <w:rPr>
+          <w:strike/>
+          <w:sz w:val="18"/>
+          <w:szCs w:val="18"/>
+        </w:rPr>
+        <w:t># For @Value annotation</w:t>
+      </w:r>
+    </w:p>
+    <w:p>
+      <w:pPr>
+        <w:pStyle w:val="NoSpacing"/>
+        <w:rPr>
+          <w:strike/>
+          <w:sz w:val="18"/>
+          <w:szCs w:val="18"/>
+        </w:rPr>
+      </w:pPr>
+      <w:proofErr w:type="spellStart"/>
+      <w:proofErr w:type="gramStart"/>
+      <w:r>
+        <w:rPr>
+          <w:strike/>
+          <w:sz w:val="18"/>
+          <w:szCs w:val="18"/>
+        </w:rPr>
+        <w:t>build.version</w:t>
+      </w:r>
+      <w:proofErr w:type="spellEnd"/>
+      <w:proofErr w:type="gramEnd"/>
+      <w:r>
+        <w:rPr>
+          <w:strike/>
+          <w:sz w:val="18"/>
+          <w:szCs w:val="18"/>
+        </w:rPr>
+        <w:t>=5.0</w:t>
+      </w:r>
+    </w:p>
+    <w:p>
+      <w:pPr>
+        <w:pStyle w:val="NoSpacing"/>
+        <w:rPr>
+          <w:strike/>
+          <w:sz w:val="18"/>
+          <w:szCs w:val="18"/>
+        </w:rPr>
+      </w:pPr>
+      <w:r>
+        <w:rPr>
+          <w:strike/>
+          <w:sz w:val="18"/>
+          <w:szCs w:val="18"/>
+        </w:rPr>
+        <w:t># For @ConfigurationProperties</w:t>
+      </w:r>
+    </w:p>
+    <w:p>
+      <w:pPr>
+        <w:pStyle w:val="NoSpacing"/>
+        <w:rPr>
+          <w:strike/>
+          <w:sz w:val="18"/>
+          <w:szCs w:val="18"/>
+        </w:rPr>
+      </w:pPr>
+      <w:proofErr w:type="spellStart"/>
+      <w:proofErr w:type="gramStart"/>
+      <w:r>
+        <w:rPr>
+          <w:strike/>
+          <w:sz w:val="18"/>
+          <w:szCs w:val="18"/>
+        </w:rPr>
+        <w:t>loans.message</w:t>
+      </w:r>
+      <w:proofErr w:type="spellEnd"/>
+      <w:proofErr w:type="gramEnd"/>
+      <w:r>
+        <w:rPr>
+          <w:strike/>
+          <w:sz w:val="18"/>
+          <w:szCs w:val="18"/>
+        </w:rPr>
+        <w:t xml:space="preserve">=Welcome to </w:t>
+      </w:r>
+      <w:proofErr w:type="spellStart"/>
+      <w:r>
+        <w:rPr>
+          <w:strike/>
+          <w:sz w:val="18"/>
+          <w:szCs w:val="18"/>
+        </w:rPr>
+        <w:t>EazyBank</w:t>
+      </w:r>
+      <w:proofErr w:type="spellEnd"/>
+      <w:r>
+        <w:rPr>
+          <w:strike/>
+          <w:sz w:val="18"/>
+          <w:szCs w:val="18"/>
+        </w:rPr>
+        <w:t xml:space="preserve"> loans related local APIs</w:t>
+      </w:r>
+    </w:p>
+    <w:p>
+      <w:pPr>
+        <w:pStyle w:val="NoSpacing"/>
+        <w:rPr>
+          <w:strike/>
+          <w:sz w:val="18"/>
+          <w:szCs w:val="18"/>
+        </w:rPr>
+      </w:pPr>
+      <w:r>
+        <w:rPr>
+          <w:strike/>
+          <w:sz w:val="18"/>
+          <w:szCs w:val="18"/>
+        </w:rPr>
+        <w:t>loans.contactDetails.name=Lopez Derick - Developer</w:t>
+      </w:r>
+    </w:p>
+    <w:p>
+      <w:pPr>
+        <w:pStyle w:val="NoSpacing"/>
+        <w:rPr>
+          <w:strike/>
+          <w:sz w:val="18"/>
+          <w:szCs w:val="18"/>
+        </w:rPr>
+      </w:pPr>
+      <w:r>
+        <w:rPr>
+          <w:strike/>
+          <w:sz w:val="18"/>
+          <w:szCs w:val="18"/>
+        </w:rPr>
+        <w:t>loans.contactDetails.email=lopez@eazybank.com</w:t>
+      </w:r>
+    </w:p>
+    <w:p>
+      <w:pPr>
+        <w:pStyle w:val="NoSpacing"/>
+        <w:rPr>
+          <w:strike/>
+          <w:sz w:val="18"/>
+          <w:szCs w:val="18"/>
+        </w:rPr>
+      </w:pPr>
+      <w:proofErr w:type="spellStart"/>
+      <w:proofErr w:type="gramStart"/>
+      <w:r>
+        <w:rPr>
+          <w:strike/>
+          <w:sz w:val="18"/>
+          <w:szCs w:val="18"/>
+        </w:rPr>
+        <w:t>loans.onCallSupport</w:t>
+      </w:r>
+      <w:proofErr w:type="spellEnd"/>
+      <w:proofErr w:type="gramEnd"/>
+      <w:r>
+        <w:rPr>
+          <w:strike/>
+          <w:sz w:val="18"/>
+          <w:szCs w:val="18"/>
+        </w:rPr>
+        <w:t>=-(555)555-2222, -(555)523-3333</w:t>
+      </w:r>
+    </w:p>
+    <w:p>
+      <w:pPr>
+        <w:pStyle w:val="NoSpacing"/>
+      </w:pPr>
+    </w:p>
+    <w:p>
+      <w:pPr>
         <w:rPr>
           <w:sz w:val="20"/>
           <w:szCs w:val="20"/>
         </w:rPr>
-        <w:t>\src\main\resources\application.properties</w:t>
-      </w:r>
-      <w:r>
-        <w:br/>
-      </w:r>
-      <w:r>
-        <w:rPr>
-          <w:strike/>
-          <w:sz w:val="18"/>
-          <w:szCs w:val="18"/>
-        </w:rPr>
-        <w:t># Spring Profile related changes</w:t>
-      </w:r>
-    </w:p>
-    <w:p>
-      <w:pPr>
-        <w:pStyle w:val="NoSpacing"/>
-        <w:rPr>
-          <w:strike/>
-          <w:sz w:val="18"/>
-          <w:szCs w:val="18"/>
-        </w:rPr>
-      </w:pPr>
-      <w:proofErr w:type="spellStart"/>
-      <w:r>
-        <w:rPr>
-          <w:strike/>
-          <w:sz w:val="18"/>
-          <w:szCs w:val="18"/>
-        </w:rPr>
-        <w:t>spring.</w:t>
-      </w:r>
-      <w:proofErr w:type="gramStart"/>
-      <w:r>
-        <w:rPr>
-          <w:strike/>
-          <w:sz w:val="18"/>
-          <w:szCs w:val="18"/>
-        </w:rPr>
-        <w:t>config.import</w:t>
-      </w:r>
-      <w:proofErr w:type="spellEnd"/>
-      <w:proofErr w:type="gramEnd"/>
-      <w:r>
-        <w:rPr>
-          <w:strike/>
-          <w:sz w:val="18"/>
-          <w:szCs w:val="18"/>
-        </w:rPr>
-        <w:t>=application</w:t>
-      </w:r>
-      <w:r>
-        <w:rPr>
-          <w:strike/>
-          <w:sz w:val="18"/>
-          <w:szCs w:val="18"/>
-        </w:rPr>
-        <w:t>-</w:t>
-      </w:r>
-      <w:proofErr w:type="spellStart"/>
-      <w:r>
-        <w:rPr>
-          <w:strike/>
-          <w:sz w:val="18"/>
-          <w:szCs w:val="18"/>
-        </w:rPr>
-        <w:t>qa.properties</w:t>
-      </w:r>
-      <w:proofErr w:type="spellEnd"/>
-      <w:r>
-        <w:rPr>
-          <w:strike/>
-          <w:sz w:val="18"/>
-          <w:szCs w:val="18"/>
-        </w:rPr>
-        <w:t>, application</w:t>
-      </w:r>
-      <w:r>
-        <w:rPr>
-          <w:strike/>
-          <w:sz w:val="18"/>
-          <w:szCs w:val="18"/>
-        </w:rPr>
-        <w:t>-</w:t>
-      </w:r>
-      <w:proofErr w:type="spellStart"/>
-      <w:r>
-        <w:rPr>
-          <w:strike/>
-          <w:sz w:val="18"/>
-          <w:szCs w:val="18"/>
-        </w:rPr>
-        <w:t>prod.properties</w:t>
-      </w:r>
-      <w:proofErr w:type="spellEnd"/>
-    </w:p>
-    <w:p>
-      <w:pPr>
-        <w:pStyle w:val="NoSpacing"/>
-        <w:rPr>
-          <w:strike/>
-          <w:sz w:val="18"/>
-          <w:szCs w:val="18"/>
-        </w:rPr>
-      </w:pPr>
-      <w:proofErr w:type="spellStart"/>
-      <w:proofErr w:type="gramStart"/>
-      <w:r>
-        <w:rPr>
-          <w:strike/>
-          <w:sz w:val="18"/>
-          <w:szCs w:val="18"/>
-        </w:rPr>
-        <w:t>spring.profiles</w:t>
-      </w:r>
-      <w:proofErr w:type="gramEnd"/>
-      <w:r>
-        <w:rPr>
-          <w:strike/>
-          <w:sz w:val="18"/>
-          <w:szCs w:val="18"/>
-        </w:rPr>
-        <w:t>.active</w:t>
-      </w:r>
-      <w:proofErr w:type="spellEnd"/>
-      <w:r>
-        <w:rPr>
-          <w:strike/>
-          <w:sz w:val="18"/>
-          <w:szCs w:val="18"/>
-        </w:rPr>
-        <w:t>=</w:t>
-      </w:r>
-      <w:proofErr w:type="spellStart"/>
-      <w:r>
-        <w:rPr>
-          <w:strike/>
-          <w:sz w:val="18"/>
-          <w:szCs w:val="18"/>
-        </w:rPr>
-        <w:t>qa</w:t>
-      </w:r>
-      <w:proofErr w:type="spellEnd"/>
-    </w:p>
-    <w:p>
-      <w:pPr>
-        <w:pStyle w:val="NoSpacing"/>
-        <w:rPr>
-          <w:strike/>
-          <w:sz w:val="18"/>
-          <w:szCs w:val="18"/>
-        </w:rPr>
-      </w:pPr>
-      <w:r>
-        <w:rPr>
-          <w:strike/>
-          <w:sz w:val="18"/>
-          <w:szCs w:val="18"/>
-        </w:rPr>
-        <w:t xml:space="preserve"># All demo purpose </w:t>
-      </w:r>
-    </w:p>
-    <w:p>
-      <w:pPr>
-        <w:pStyle w:val="NoSpacing"/>
-        <w:rPr>
-          <w:strike/>
-          <w:sz w:val="18"/>
-          <w:szCs w:val="18"/>
-        </w:rPr>
-      </w:pPr>
-      <w:r>
-        <w:rPr>
-          <w:strike/>
-          <w:sz w:val="18"/>
-          <w:szCs w:val="18"/>
-        </w:rPr>
-        <w:t># For @Value annotation</w:t>
-      </w:r>
-    </w:p>
-    <w:p>
-      <w:pPr>
-        <w:pStyle w:val="NoSpacing"/>
-        <w:rPr>
-          <w:strike/>
-          <w:sz w:val="18"/>
-          <w:szCs w:val="18"/>
-        </w:rPr>
-      </w:pPr>
-      <w:proofErr w:type="spellStart"/>
-      <w:proofErr w:type="gramStart"/>
-      <w:r>
-        <w:rPr>
-          <w:strike/>
-          <w:sz w:val="18"/>
-          <w:szCs w:val="18"/>
-        </w:rPr>
-        <w:t>build.version</w:t>
-      </w:r>
-      <w:proofErr w:type="spellEnd"/>
-      <w:proofErr w:type="gramEnd"/>
-      <w:r>
-        <w:rPr>
-          <w:strike/>
-          <w:sz w:val="18"/>
-          <w:szCs w:val="18"/>
-        </w:rPr>
-        <w:t>=5.0</w:t>
-      </w:r>
-    </w:p>
-    <w:p>
-      <w:pPr>
-        <w:pStyle w:val="NoSpacing"/>
-        <w:rPr>
-          <w:strike/>
-          <w:sz w:val="18"/>
-          <w:szCs w:val="18"/>
-        </w:rPr>
-      </w:pPr>
-      <w:r>
-        <w:rPr>
-          <w:strike/>
-          <w:sz w:val="18"/>
-          <w:szCs w:val="18"/>
-        </w:rPr>
-        <w:t># For @ConfigurationProperties</w:t>
-      </w:r>
-    </w:p>
-    <w:p>
-      <w:pPr>
-        <w:pStyle w:val="NoSpacing"/>
-        <w:rPr>
-          <w:strike/>
-          <w:sz w:val="18"/>
-          <w:szCs w:val="18"/>
-        </w:rPr>
-      </w:pPr>
-      <w:proofErr w:type="spellStart"/>
-      <w:proofErr w:type="gramStart"/>
-      <w:r>
-        <w:rPr>
-          <w:strike/>
-          <w:sz w:val="18"/>
-          <w:szCs w:val="18"/>
-        </w:rPr>
-        <w:t>loans.message</w:t>
-      </w:r>
-      <w:proofErr w:type="spellEnd"/>
-      <w:proofErr w:type="gramEnd"/>
-      <w:r>
-        <w:rPr>
-          <w:strike/>
-          <w:sz w:val="18"/>
-          <w:szCs w:val="18"/>
-        </w:rPr>
-        <w:t xml:space="preserve">=Welcome to </w:t>
-      </w:r>
-      <w:proofErr w:type="spellStart"/>
-      <w:r>
-        <w:rPr>
-          <w:strike/>
-          <w:sz w:val="18"/>
-          <w:szCs w:val="18"/>
-        </w:rPr>
-        <w:t>EazyBank</w:t>
-      </w:r>
-      <w:proofErr w:type="spellEnd"/>
-      <w:r>
-        <w:rPr>
-          <w:strike/>
-          <w:sz w:val="18"/>
-          <w:szCs w:val="18"/>
-        </w:rPr>
-        <w:t xml:space="preserve"> loans related local APIs</w:t>
-      </w:r>
-    </w:p>
-    <w:p>
-      <w:pPr>
-        <w:pStyle w:val="NoSpacing"/>
-        <w:rPr>
-          <w:strike/>
-          <w:sz w:val="18"/>
-          <w:szCs w:val="18"/>
-        </w:rPr>
-      </w:pPr>
-      <w:r>
-        <w:rPr>
-          <w:strike/>
-          <w:sz w:val="18"/>
-          <w:szCs w:val="18"/>
-        </w:rPr>
-        <w:t>loans.contactDetails.name=Lopez Derick - Developer</w:t>
-      </w:r>
-    </w:p>
-    <w:p>
-      <w:pPr>
-        <w:pStyle w:val="NoSpacing"/>
-        <w:rPr>
-          <w:strike/>
-          <w:sz w:val="18"/>
-          <w:szCs w:val="18"/>
-        </w:rPr>
-      </w:pPr>
-      <w:r>
-        <w:rPr>
-          <w:strike/>
-          <w:sz w:val="18"/>
-          <w:szCs w:val="18"/>
-        </w:rPr>
-        <w:t>loans.contactDetails.email=lopez@eazybank.com</w:t>
-      </w:r>
-    </w:p>
-    <w:p>
-      <w:pPr>
-        <w:pStyle w:val="NoSpacing"/>
-        <w:rPr>
-          <w:strike/>
-          <w:sz w:val="18"/>
-          <w:szCs w:val="18"/>
-        </w:rPr>
-      </w:pPr>
-      <w:proofErr w:type="spellStart"/>
-      <w:proofErr w:type="gramStart"/>
-      <w:r>
-        <w:rPr>
-          <w:strike/>
-          <w:sz w:val="18"/>
-          <w:szCs w:val="18"/>
-        </w:rPr>
-        <w:t>loans.onCallSupport</w:t>
-      </w:r>
-      <w:proofErr w:type="spellEnd"/>
-      <w:proofErr w:type="gramEnd"/>
-      <w:r>
-        <w:rPr>
-          <w:strike/>
-          <w:sz w:val="18"/>
-          <w:szCs w:val="18"/>
-        </w:rPr>
-        <w:t>=-(555)555-2222, -(555)523-3333</w:t>
-      </w:r>
-    </w:p>
-    <w:p>
-      <w:pPr>
-        <w:pStyle w:val="NoSpacing"/>
-      </w:pPr>
-    </w:p>
-    <w:p>
-      <w:pPr>
+      </w:pPr>
+      <w:r>
+        <w:t xml:space="preserve">Add this property file </w:t>
+      </w:r>
+      <w:r>
+        <w:br/>
+      </w:r>
+      <w:r>
         <w:rPr>
           <w:sz w:val="20"/>
           <w:szCs w:val="20"/>
         </w:rPr>
-      </w:pPr>
-      <w:r>
-        <w:t xml:space="preserve">Add this property file </w:t>
-      </w:r>
-      <w:r>
-        <w:br/>
+        <w:t>D:\Experiments\Microservices\sb-bank-application\</w:t>
       </w:r>
       <w:r>
         <w:rPr>
           <w:sz w:val="20"/>
           <w:szCs w:val="20"/>
         </w:rPr>
-        <w:t>D:\Experiments\Microservices\sb-bank-application\</w:t>
+        <w:t>loans</w:t>
       </w:r>
       <w:r>
         <w:rPr>
           <w:sz w:val="20"/>
           <w:szCs w:val="20"/>
         </w:rPr>
-        <w:t>loans</w:t>
+        <w:t>\src\main\resources\application.properties</w:t>
+      </w:r>
+      <w:r>
+        <w:br/>
       </w:r>
       <w:r>
         <w:rPr>
           <w:sz w:val="20"/>
           <w:szCs w:val="20"/>
         </w:rPr>
-        <w:t>\src\main\resources\application.properties</w:t>
-      </w:r>
-      <w:r>
-        <w:br/>
+        <w:t>spring.application.name=</w:t>
       </w:r>
       <w:r>
         <w:rPr>
           <w:sz w:val="20"/>
           <w:szCs w:val="20"/>
         </w:rPr>
-        <w:t>spring.application.name=</w:t>
+        <w:t>loans</w:t>
       </w:r>
       <w:r>
         <w:rPr>
           <w:sz w:val="20"/>
           <w:szCs w:val="20"/>
         </w:rPr>
-        <w:t>loans</w:t>
-      </w:r>
+        <w:br/>
+      </w:r>
+      <w:proofErr w:type="spellStart"/>
       <w:r>
         <w:rPr>
           <w:sz w:val="20"/>
           <w:szCs w:val="20"/>
         </w:rPr>
-        <w:br/>
-      </w:r>
-      <w:proofErr w:type="spellStart"/>
+        <w:t>spring.profiles.active</w:t>
+      </w:r>
+      <w:proofErr w:type="spellEnd"/>
       <w:r>
         <w:rPr>
           <w:sz w:val="20"/>
           <w:szCs w:val="20"/>
         </w:rPr>
-        <w:t>spring.profiles.active</w:t>
-      </w:r>
-      <w:proofErr w:type="spellEnd"/>
+        <w:t>=prod</w:t>
+      </w:r>
       <w:r>
         <w:rPr>
           <w:sz w:val="20"/>
           <w:szCs w:val="20"/>
         </w:rPr>
-        <w:t>=prod</w:t>
-      </w:r>
+        <w:br/>
+        <w:t xml:space="preserve"># </w:t>
+      </w:r>
+      <w:proofErr w:type="spellStart"/>
       <w:r>
         <w:rPr>
           <w:sz w:val="20"/>
           <w:szCs w:val="20"/>
         </w:rPr>
-        <w:br/>
-        <w:t xml:space="preserve"># </w:t>
-      </w:r>
-      <w:proofErr w:type="spellStart"/>
+        <w:t>spring.config.import</w:t>
+      </w:r>
+      <w:proofErr w:type="spellEnd"/>
       <w:r>
         <w:rPr>
           <w:sz w:val="20"/>
           <w:szCs w:val="20"/>
         </w:rPr>
-        <w:t>spring.config.import</w:t>
-      </w:r>
-      <w:proofErr w:type="spellEnd"/>
+        <w:t>=http://localhost:8071/</w:t>
+      </w:r>
       <w:r>
         <w:rPr>
           <w:sz w:val="20"/>
           <w:szCs w:val="20"/>
         </w:rPr>
-        <w:t>=http://localhost:8071/</w:t>
-      </w:r>
+        <w:br/>
+        <w:t>spring.config.import=</w:t>
+      </w:r>
+      <w:proofErr w:type="gramStart"/>
       <w:r>
         <w:rPr>
           <w:sz w:val="20"/>
           <w:szCs w:val="20"/>
         </w:rPr>
-        <w:br/>
-        <w:t>spring.config.import=</w:t>
-      </w:r>
-      <w:proofErr w:type="gramStart"/>
+        <w:t>optional:configserver</w:t>
+      </w:r>
+      <w:proofErr w:type="gramEnd"/>
       <w:r>
         <w:rPr>
           <w:sz w:val="20"/>
           <w:szCs w:val="20"/>
         </w:rPr>
-        <w:t>optional:configserver</w:t>
-      </w:r>
-      <w:proofErr w:type="gramEnd"/>
-      <w:r>
-        <w:rPr>
-          <w:sz w:val="20"/>
-          <w:szCs w:val="20"/>
-        </w:rPr>
         <w:t>:http://localhost:8071/</w:t>
       </w:r>
     </w:p>
     <w:p>
       <w:proofErr w:type="spellStart"/>
-      <w:proofErr w:type="gramStart"/>
       <w:r>
         <w:rPr>
           <w:sz w:val="14"/>
           <w:szCs w:val="14"/>
           <w:highlight w:val="cyan"/>
         </w:rPr>
-        <w:t>spring.profiles</w:t>
-      </w:r>
-      <w:proofErr w:type="gramEnd"/>
+        <w:t>spring.profiles.active</w:t>
+      </w:r>
+      <w:proofErr w:type="spellEnd"/>
       <w:r>
         <w:rPr>
           <w:sz w:val="14"/>
           <w:szCs w:val="14"/>
           <w:highlight w:val="cyan"/>
         </w:rPr>
-        <w:t>.active</w:t>
-      </w:r>
-      <w:proofErr w:type="spellEnd"/>
+        <w:t xml:space="preserve"> This property and its value can be externalized using </w:t>
+      </w:r>
       <w:r>
         <w:rPr>
           <w:sz w:val="14"/>
           <w:szCs w:val="14"/>
           <w:highlight w:val="cyan"/>
         </w:rPr>
-        <w:t xml:space="preserve"> This property and its value can be externalized using </w:t>
+        <w:br/>
+        <w:t>* command line argument</w:t>
       </w:r>
       <w:r>
         <w:rPr>
@@ -21975,7 +21964,7 @@
           <w:highlight w:val="cyan"/>
         </w:rPr>
         <w:br/>
-        <w:t>* command line argument</w:t>
+        <w:t>* program argument</w:t>
       </w:r>
       <w:r>
         <w:rPr>
@@ -21984,15 +21973,6 @@
           <w:highlight w:val="cyan"/>
         </w:rPr>
         <w:br/>
-        <w:t>* program argument</w:t>
-      </w:r>
-      <w:r>
-        <w:rPr>
-          <w:sz w:val="14"/>
-          <w:szCs w:val="14"/>
-          <w:highlight w:val="cyan"/>
-        </w:rPr>
-        <w:br/>
         <w:t>* environment variable</w:t>
       </w:r>
       <w:r>
@@ -22603,13 +22583,7 @@
     <w:p>
       <w:r>
         <w:lastRenderedPageBreak/>
-        <w:t>Start config</w:t>
-      </w:r>
-      <w:r>
-        <w:t xml:space="preserve"> </w:t>
-      </w:r>
-      <w:r>
-        <w:t xml:space="preserve">server and the </w:t>
+        <w:t xml:space="preserve">Start config server and the </w:t>
       </w:r>
       <w:r>
         <w:t>loans</w:t>
@@ -22621,6 +22595,9 @@
         <w:br/>
       </w:r>
       <w:r>
+        <w:rPr>
+          <w:noProof/>
+        </w:rPr>
         <w:drawing>
           <wp:inline distT="0" distB="0" distL="0" distR="0" wp14:anchorId="12B4D446" wp14:editId="31802E2F">
             <wp:extent cx="4643562" cy="1734776"/>
@@ -22660,6 +22637,9 @@
     </w:p>
     <w:p>
       <w:r>
+        <w:rPr>
+          <w:noProof/>
+        </w:rPr>
         <w:drawing>
           <wp:inline distT="0" distB="0" distL="0" distR="0" wp14:anchorId="39945134" wp14:editId="6445ED10">
             <wp:extent cx="5731510" cy="1105535"/>
@@ -24022,6 +24002,9 @@
         <w:br/>
       </w:r>
       <w:r>
+        <w:rPr>
+          <w:noProof/>
+        </w:rPr>
         <w:drawing>
           <wp:inline distT="0" distB="0" distL="0" distR="0" wp14:anchorId="5A818AAE" wp14:editId="47887A54">
             <wp:extent cx="4667416" cy="1744722"/>
@@ -24062,6 +24045,9 @@
     <w:p/>
     <w:p>
       <w:r>
+        <w:rPr>
+          <w:noProof/>
+        </w:rPr>
         <w:drawing>
           <wp:inline distT="0" distB="0" distL="0" distR="0" wp14:anchorId="58853518" wp14:editId="797D36D6">
             <wp:extent cx="4667250" cy="911629"/>
@@ -24107,6 +24093,9 @@
     <w:p/>
     <w:p/>
     <w:p>
+      <w:pPr>
+        <w:pStyle w:val="NoSpacing"/>
+      </w:pPr>
       <w:r>
         <w:rPr>
           <w:highlight w:val="yellow"/>
@@ -24114,6 +24103,1530 @@
         <w:lastRenderedPageBreak/>
         <w:t>Reading configurations from a file systems location</w:t>
       </w:r>
+      <w:r>
+        <w:br/>
+      </w:r>
+    </w:p>
+    <w:p>
+      <w:pPr>
+        <w:pStyle w:val="NoSpacing"/>
+      </w:pPr>
+      <w:r>
+        <w:t xml:space="preserve">Copy all the config files from </w:t>
+      </w:r>
+      <w:r>
+        <w:br/>
+      </w:r>
+      <w:r>
+        <w:t>D:\Experiments\Microservices\sb-bank-application\configserver\src\main\resources\config\</w:t>
+      </w:r>
+      <w:r>
+        <w:br/>
+        <w:t xml:space="preserve">to </w:t>
+      </w:r>
+      <w:r>
+        <w:br/>
+      </w:r>
+      <w:r>
+        <w:t>D:\local-file-system\config</w:t>
+      </w:r>
+    </w:p>
+    <w:p>
+      <w:pPr>
+        <w:pStyle w:val="NoSpacing"/>
+      </w:pPr>
+    </w:p>
+    <w:p>
+      <w:pPr>
+        <w:pStyle w:val="NoSpacing"/>
+        <w:rPr>
+          <w:sz w:val="16"/>
+          <w:szCs w:val="16"/>
+        </w:rPr>
+      </w:pPr>
+      <w:proofErr w:type="spellStart"/>
+      <w:proofErr w:type="gramStart"/>
+      <w:r>
+        <w:t>launch.json</w:t>
+      </w:r>
+      <w:proofErr w:type="spellEnd"/>
+      <w:proofErr w:type="gramEnd"/>
+      <w:r>
+        <w:br/>
+      </w:r>
+      <w:r>
+        <w:rPr>
+          <w:sz w:val="16"/>
+          <w:szCs w:val="16"/>
+        </w:rPr>
+        <w:t>{</w:t>
+      </w:r>
+    </w:p>
+    <w:p>
+      <w:pPr>
+        <w:pStyle w:val="NoSpacing"/>
+        <w:rPr>
+          <w:sz w:val="16"/>
+          <w:szCs w:val="16"/>
+        </w:rPr>
+      </w:pPr>
+      <w:r>
+        <w:rPr>
+          <w:sz w:val="16"/>
+          <w:szCs w:val="16"/>
+        </w:rPr>
+        <w:t>...</w:t>
+      </w:r>
+    </w:p>
+    <w:p>
+      <w:pPr>
+        <w:pStyle w:val="NoSpacing"/>
+        <w:rPr>
+          <w:sz w:val="16"/>
+          <w:szCs w:val="16"/>
+        </w:rPr>
+      </w:pPr>
+      <w:r>
+        <w:rPr>
+          <w:sz w:val="16"/>
+          <w:szCs w:val="16"/>
+        </w:rPr>
+        <w:t xml:space="preserve">        {</w:t>
+      </w:r>
+    </w:p>
+    <w:p>
+      <w:pPr>
+        <w:pStyle w:val="NoSpacing"/>
+        <w:rPr>
+          <w:sz w:val="16"/>
+          <w:szCs w:val="16"/>
+        </w:rPr>
+      </w:pPr>
+      <w:r>
+        <w:rPr>
+          <w:sz w:val="16"/>
+          <w:szCs w:val="16"/>
+        </w:rPr>
+        <w:t xml:space="preserve">            "type": "java",</w:t>
+      </w:r>
+    </w:p>
+    <w:p>
+      <w:pPr>
+        <w:pStyle w:val="NoSpacing"/>
+        <w:rPr>
+          <w:sz w:val="16"/>
+          <w:szCs w:val="16"/>
+        </w:rPr>
+      </w:pPr>
+      <w:r>
+        <w:rPr>
+          <w:sz w:val="16"/>
+          <w:szCs w:val="16"/>
+        </w:rPr>
+        <w:t xml:space="preserve">            "name": "</w:t>
+      </w:r>
+      <w:proofErr w:type="spellStart"/>
+      <w:r>
+        <w:rPr>
+          <w:sz w:val="16"/>
+          <w:szCs w:val="16"/>
+        </w:rPr>
+        <w:t>AccountsApplication</w:t>
+      </w:r>
+      <w:proofErr w:type="spellEnd"/>
+      <w:r>
+        <w:rPr>
+          <w:sz w:val="16"/>
+          <w:szCs w:val="16"/>
+        </w:rPr>
+        <w:t>",</w:t>
+      </w:r>
+    </w:p>
+    <w:p>
+      <w:pPr>
+        <w:pStyle w:val="NoSpacing"/>
+        <w:rPr>
+          <w:sz w:val="16"/>
+          <w:szCs w:val="16"/>
+        </w:rPr>
+      </w:pPr>
+      <w:r>
+        <w:rPr>
+          <w:sz w:val="16"/>
+          <w:szCs w:val="16"/>
+        </w:rPr>
+        <w:t xml:space="preserve">            "request": "launch",</w:t>
+      </w:r>
+    </w:p>
+    <w:p>
+      <w:pPr>
+        <w:pStyle w:val="NoSpacing"/>
+        <w:rPr>
+          <w:sz w:val="16"/>
+          <w:szCs w:val="16"/>
+        </w:rPr>
+      </w:pPr>
+      <w:r>
+        <w:rPr>
+          <w:sz w:val="16"/>
+          <w:szCs w:val="16"/>
+        </w:rPr>
+        <w:t xml:space="preserve">            "</w:t>
+      </w:r>
+      <w:proofErr w:type="spellStart"/>
+      <w:r>
+        <w:rPr>
+          <w:sz w:val="16"/>
+          <w:szCs w:val="16"/>
+        </w:rPr>
+        <w:t>mainClass</w:t>
+      </w:r>
+      <w:proofErr w:type="spellEnd"/>
+      <w:r>
+        <w:rPr>
+          <w:sz w:val="16"/>
+          <w:szCs w:val="16"/>
+        </w:rPr>
+        <w:t>": "</w:t>
+      </w:r>
+      <w:proofErr w:type="spellStart"/>
+      <w:proofErr w:type="gramStart"/>
+      <w:r>
+        <w:rPr>
+          <w:sz w:val="16"/>
+          <w:szCs w:val="16"/>
+        </w:rPr>
+        <w:t>com.eazybytes</w:t>
+      </w:r>
+      <w:proofErr w:type="gramEnd"/>
+      <w:r>
+        <w:rPr>
+          <w:sz w:val="16"/>
+          <w:szCs w:val="16"/>
+        </w:rPr>
+        <w:t>.accounts.AccountsApplication</w:t>
+      </w:r>
+      <w:proofErr w:type="spellEnd"/>
+      <w:r>
+        <w:rPr>
+          <w:sz w:val="16"/>
+          <w:szCs w:val="16"/>
+        </w:rPr>
+        <w:t>",</w:t>
+      </w:r>
+    </w:p>
+    <w:p>
+      <w:pPr>
+        <w:pStyle w:val="NoSpacing"/>
+        <w:rPr>
+          <w:sz w:val="16"/>
+          <w:szCs w:val="16"/>
+        </w:rPr>
+      </w:pPr>
+      <w:r>
+        <w:rPr>
+          <w:sz w:val="16"/>
+          <w:szCs w:val="16"/>
+        </w:rPr>
+        <w:t xml:space="preserve">            "</w:t>
+      </w:r>
+      <w:proofErr w:type="spellStart"/>
+      <w:r>
+        <w:rPr>
+          <w:sz w:val="16"/>
+          <w:szCs w:val="16"/>
+        </w:rPr>
+        <w:t>projectName</w:t>
+      </w:r>
+      <w:proofErr w:type="spellEnd"/>
+      <w:r>
+        <w:rPr>
+          <w:sz w:val="16"/>
+          <w:szCs w:val="16"/>
+        </w:rPr>
+        <w:t>": "accounts",</w:t>
+      </w:r>
+    </w:p>
+    <w:p>
+      <w:pPr>
+        <w:pStyle w:val="NoSpacing"/>
+        <w:rPr>
+          <w:b/>
+          <w:bCs/>
+          <w:sz w:val="16"/>
+          <w:szCs w:val="16"/>
+        </w:rPr>
+      </w:pPr>
+      <w:r>
+        <w:rPr>
+          <w:b/>
+          <w:bCs/>
+          <w:sz w:val="16"/>
+          <w:szCs w:val="16"/>
+        </w:rPr>
+        <w:t xml:space="preserve">            </w:t>
+      </w:r>
+      <w:r>
+        <w:rPr>
+          <w:b/>
+          <w:bCs/>
+          <w:sz w:val="16"/>
+          <w:szCs w:val="16"/>
+          <w:highlight w:val="cyan"/>
+        </w:rPr>
+        <w:t>"</w:t>
+      </w:r>
+      <w:proofErr w:type="spellStart"/>
+      <w:r>
+        <w:rPr>
+          <w:b/>
+          <w:bCs/>
+          <w:sz w:val="16"/>
+          <w:szCs w:val="16"/>
+          <w:highlight w:val="cyan"/>
+        </w:rPr>
+        <w:t>args</w:t>
+      </w:r>
+      <w:proofErr w:type="spellEnd"/>
+      <w:r>
+        <w:rPr>
+          <w:b/>
+          <w:bCs/>
+          <w:sz w:val="16"/>
+          <w:szCs w:val="16"/>
+          <w:highlight w:val="cyan"/>
+        </w:rPr>
+        <w:t>": "--</w:t>
+      </w:r>
+      <w:proofErr w:type="spellStart"/>
+      <w:proofErr w:type="gramStart"/>
+      <w:r>
+        <w:rPr>
+          <w:b/>
+          <w:bCs/>
+          <w:sz w:val="16"/>
+          <w:szCs w:val="16"/>
+          <w:highlight w:val="cyan"/>
+        </w:rPr>
+        <w:t>spring.profiles</w:t>
+      </w:r>
+      <w:proofErr w:type="gramEnd"/>
+      <w:r>
+        <w:rPr>
+          <w:b/>
+          <w:bCs/>
+          <w:sz w:val="16"/>
+          <w:szCs w:val="16"/>
+          <w:highlight w:val="cyan"/>
+        </w:rPr>
+        <w:t>.active</w:t>
+      </w:r>
+      <w:proofErr w:type="spellEnd"/>
+      <w:r>
+        <w:rPr>
+          <w:b/>
+          <w:bCs/>
+          <w:sz w:val="16"/>
+          <w:szCs w:val="16"/>
+          <w:highlight w:val="cyan"/>
+        </w:rPr>
+        <w:t>=</w:t>
+      </w:r>
+      <w:proofErr w:type="spellStart"/>
+      <w:r>
+        <w:rPr>
+          <w:b/>
+          <w:bCs/>
+          <w:sz w:val="16"/>
+          <w:szCs w:val="16"/>
+          <w:highlight w:val="cyan"/>
+        </w:rPr>
+        <w:t>qa</w:t>
+      </w:r>
+      <w:proofErr w:type="spellEnd"/>
+      <w:r>
+        <w:rPr>
+          <w:b/>
+          <w:bCs/>
+          <w:sz w:val="16"/>
+          <w:szCs w:val="16"/>
+          <w:highlight w:val="cyan"/>
+        </w:rPr>
+        <w:t>"</w:t>
+      </w:r>
+    </w:p>
+    <w:p>
+      <w:pPr>
+        <w:pStyle w:val="NoSpacing"/>
+        <w:rPr>
+          <w:sz w:val="16"/>
+          <w:szCs w:val="16"/>
+        </w:rPr>
+      </w:pPr>
+      <w:r>
+        <w:rPr>
+          <w:sz w:val="16"/>
+          <w:szCs w:val="16"/>
+        </w:rPr>
+        <w:t xml:space="preserve">        },</w:t>
+      </w:r>
+    </w:p>
+    <w:p>
+      <w:pPr>
+        <w:pStyle w:val="NoSpacing"/>
+        <w:rPr>
+          <w:sz w:val="16"/>
+          <w:szCs w:val="16"/>
+        </w:rPr>
+      </w:pPr>
+      <w:r>
+        <w:rPr>
+          <w:sz w:val="16"/>
+          <w:szCs w:val="16"/>
+        </w:rPr>
+        <w:t xml:space="preserve"> ...</w:t>
+      </w:r>
+    </w:p>
+    <w:p>
+      <w:pPr>
+        <w:pStyle w:val="NoSpacing"/>
+        <w:rPr>
+          <w:sz w:val="16"/>
+          <w:szCs w:val="16"/>
+        </w:rPr>
+      </w:pPr>
+      <w:r>
+        <w:rPr>
+          <w:sz w:val="16"/>
+          <w:szCs w:val="16"/>
+        </w:rPr>
+        <w:t>}</w:t>
+      </w:r>
+    </w:p>
+    <w:p>
+      <w:pPr>
+        <w:pStyle w:val="NoSpacing"/>
+        <w:rPr>
+          <w:sz w:val="16"/>
+          <w:szCs w:val="16"/>
+        </w:rPr>
+      </w:pPr>
+    </w:p>
+    <w:p>
+      <w:pPr>
+        <w:pStyle w:val="NoSpacing"/>
+        <w:rPr>
+          <w:sz w:val="20"/>
+          <w:szCs w:val="20"/>
+        </w:rPr>
+      </w:pPr>
+      <w:r>
+        <w:rPr>
+          <w:sz w:val="20"/>
+          <w:szCs w:val="20"/>
+        </w:rPr>
+        <w:t>D:\Experiments\Microservices\sb-bank-application\configserver\src\main\resources\application.properties</w:t>
+      </w:r>
+    </w:p>
+    <w:p>
+      <w:pPr>
+        <w:pStyle w:val="NoSpacing"/>
+      </w:pPr>
+      <w:r>
+        <w:t xml:space="preserve"># </w:t>
+      </w:r>
+      <w:proofErr w:type="gramStart"/>
+      <w:r>
+        <w:t>spring.cloud</w:t>
+      </w:r>
+      <w:proofErr w:type="gramEnd"/>
+      <w:r>
+        <w:t>.config.server.native.search-locations=classpath:/config</w:t>
+      </w:r>
+    </w:p>
+    <w:p>
+      <w:pPr>
+        <w:pStyle w:val="NoSpacing"/>
+      </w:pPr>
+      <w:proofErr w:type="gramStart"/>
+      <w:r>
+        <w:t>spring.cloud</w:t>
+      </w:r>
+      <w:proofErr w:type="gramEnd"/>
+      <w:r>
+        <w:t>.config.server.native.search-locations=file:///D://local-file-system//config</w:t>
+      </w:r>
+    </w:p>
+    <w:p>
+      <w:pPr>
+        <w:pStyle w:val="NoSpacing"/>
+      </w:pPr>
+    </w:p>
+    <w:p>
+      <w:pPr>
+        <w:pStyle w:val="NoSpacing"/>
+      </w:pPr>
+      <w:r>
+        <w:t>Note: To test delete the files from for time being</w:t>
+      </w:r>
+      <w:r>
+        <w:br/>
+      </w:r>
+      <w:r>
+        <w:t>D:\Experiments\Microservices\sb-bank-application\configserver\src\main\resources\config\</w:t>
+      </w:r>
+      <w:r>
+        <w:br/>
+      </w:r>
+    </w:p>
+    <w:p>
+      <w:pPr>
+        <w:pStyle w:val="NoSpacing"/>
+      </w:pPr>
+      <w:r>
+        <w:t>Start config server</w:t>
+      </w:r>
+      <w:r>
+        <w:t xml:space="preserve">, </w:t>
+      </w:r>
+      <w:proofErr w:type="gramStart"/>
+      <w:r>
+        <w:t>Start</w:t>
+      </w:r>
+      <w:proofErr w:type="gramEnd"/>
+      <w:r>
+        <w:t xml:space="preserve"> accounts service, </w:t>
+      </w:r>
+      <w:r>
+        <w:t xml:space="preserve">Start </w:t>
+      </w:r>
+      <w:r>
+        <w:t>loans</w:t>
+      </w:r>
+      <w:r>
+        <w:t xml:space="preserve"> service</w:t>
+      </w:r>
+      <w:r>
+        <w:t xml:space="preserve">, </w:t>
+      </w:r>
+      <w:r>
+        <w:t xml:space="preserve">Start </w:t>
+      </w:r>
+      <w:r>
+        <w:t>cards</w:t>
+      </w:r>
+      <w:r>
+        <w:t xml:space="preserve"> service</w:t>
+      </w:r>
+    </w:p>
+    <w:p>
+      <w:pPr>
+        <w:pStyle w:val="NoSpacing"/>
+      </w:pPr>
+      <w:hyperlink r:id="rId30" w:history="1">
+        <w:r>
+          <w:rPr>
+            <w:rStyle w:val="Hyperlink"/>
+          </w:rPr>
+          <w:t>http://localhost:8071/accounts/qa</w:t>
+        </w:r>
+      </w:hyperlink>
+      <w:r>
+        <w:br/>
+      </w:r>
+      <w:hyperlink r:id="rId31" w:history="1">
+        <w:r>
+          <w:rPr>
+            <w:rStyle w:val="Hyperlink"/>
+          </w:rPr>
+          <w:t>http://localhost:8071/loans/qa</w:t>
+        </w:r>
+      </w:hyperlink>
+      <w:r>
+        <w:br/>
+      </w:r>
+      <w:hyperlink r:id="rId32" w:history="1">
+        <w:r>
+          <w:rPr>
+            <w:rStyle w:val="Hyperlink"/>
+          </w:rPr>
+          <w:t>http://localhost:8071/cards/qa</w:t>
+        </w:r>
+      </w:hyperlink>
+    </w:p>
+    <w:p>
+      <w:pPr>
+        <w:pStyle w:val="NoSpacing"/>
+      </w:pPr>
+    </w:p>
+    <w:p>
+      <w:pPr>
+        <w:pStyle w:val="NoSpacing"/>
+      </w:pPr>
+      <w:r>
+        <w:drawing>
+          <wp:inline distT="0" distB="0" distL="0" distR="0" wp14:anchorId="377D4E1E" wp14:editId="182FBAEE">
+            <wp:extent cx="4405023" cy="1622723"/>
+            <wp:effectExtent l="0" t="0" r="0" b="0"/>
+            <wp:docPr id="1790093103" name="Picture 1"/>
+            <wp:cNvGraphicFramePr>
+              <a:graphicFrameLocks xmlns:a="http://schemas.openxmlformats.org/drawingml/2006/main" noChangeAspect="1"/>
+            </wp:cNvGraphicFramePr>
+            <a:graphic xmlns:a="http://schemas.openxmlformats.org/drawingml/2006/main">
+              <a:graphicData uri="http://schemas.openxmlformats.org/drawingml/2006/picture">
+                <pic:pic xmlns:pic="http://schemas.openxmlformats.org/drawingml/2006/picture">
+                  <pic:nvPicPr>
+                    <pic:cNvPr id="1790093103" name=""/>
+                    <pic:cNvPicPr/>
+                  </pic:nvPicPr>
+                  <pic:blipFill>
+                    <a:blip r:embed="rId33"/>
+                    <a:stretch>
+                      <a:fillRect/>
+                    </a:stretch>
+                  </pic:blipFill>
+                  <pic:spPr>
+                    <a:xfrm>
+                      <a:off x="0" y="0"/>
+                      <a:ext cx="4410947" cy="1624905"/>
+                    </a:xfrm>
+                    <a:prstGeom prst="rect">
+                      <a:avLst/>
+                    </a:prstGeom>
+                  </pic:spPr>
+                </pic:pic>
+              </a:graphicData>
+            </a:graphic>
+          </wp:inline>
+        </w:drawing>
+      </w:r>
+    </w:p>
+    <w:p>
+      <w:pPr>
+        <w:pStyle w:val="NoSpacing"/>
+      </w:pPr>
+    </w:p>
+    <w:p>
+      <w:pPr>
+        <w:pStyle w:val="NoSpacing"/>
+        <w:rPr>
+          <w:sz w:val="16"/>
+          <w:szCs w:val="16"/>
+        </w:rPr>
+      </w:pPr>
+      <w:r>
+        <w:t xml:space="preserve">Update </w:t>
+      </w:r>
+      <w:proofErr w:type="spellStart"/>
+      <w:proofErr w:type="gramStart"/>
+      <w:r>
+        <w:t>launch.json</w:t>
+      </w:r>
+      <w:proofErr w:type="spellEnd"/>
+      <w:proofErr w:type="gramEnd"/>
+      <w:r>
+        <w:br/>
+      </w:r>
+      <w:r>
+        <w:rPr>
+          <w:sz w:val="16"/>
+          <w:szCs w:val="16"/>
+        </w:rPr>
+        <w:t>{</w:t>
+      </w:r>
+    </w:p>
+    <w:p>
+      <w:pPr>
+        <w:pStyle w:val="NoSpacing"/>
+        <w:rPr>
+          <w:sz w:val="16"/>
+          <w:szCs w:val="16"/>
+        </w:rPr>
+      </w:pPr>
+      <w:r>
+        <w:rPr>
+          <w:sz w:val="16"/>
+          <w:szCs w:val="16"/>
+        </w:rPr>
+        <w:t>...</w:t>
+      </w:r>
+    </w:p>
+    <w:p>
+      <w:pPr>
+        <w:pStyle w:val="NoSpacing"/>
+        <w:rPr>
+          <w:sz w:val="16"/>
+          <w:szCs w:val="16"/>
+        </w:rPr>
+      </w:pPr>
+      <w:r>
+        <w:rPr>
+          <w:sz w:val="16"/>
+          <w:szCs w:val="16"/>
+        </w:rPr>
+        <w:t xml:space="preserve">               {</w:t>
+      </w:r>
+    </w:p>
+    <w:p>
+      <w:pPr>
+        <w:pStyle w:val="NoSpacing"/>
+        <w:rPr>
+          <w:sz w:val="16"/>
+          <w:szCs w:val="16"/>
+        </w:rPr>
+      </w:pPr>
+      <w:r>
+        <w:rPr>
+          <w:sz w:val="16"/>
+          <w:szCs w:val="16"/>
+        </w:rPr>
+        <w:t xml:space="preserve">            "type": "java",</w:t>
+      </w:r>
+    </w:p>
+    <w:p>
+      <w:pPr>
+        <w:pStyle w:val="NoSpacing"/>
+        <w:rPr>
+          <w:sz w:val="16"/>
+          <w:szCs w:val="16"/>
+        </w:rPr>
+      </w:pPr>
+      <w:r>
+        <w:rPr>
+          <w:sz w:val="16"/>
+          <w:szCs w:val="16"/>
+        </w:rPr>
+        <w:t xml:space="preserve">            "name": "</w:t>
+      </w:r>
+      <w:proofErr w:type="spellStart"/>
+      <w:r>
+        <w:rPr>
+          <w:sz w:val="16"/>
+          <w:szCs w:val="16"/>
+        </w:rPr>
+        <w:t>LoansApplication</w:t>
+      </w:r>
+      <w:proofErr w:type="spellEnd"/>
+      <w:r>
+        <w:rPr>
+          <w:sz w:val="16"/>
+          <w:szCs w:val="16"/>
+        </w:rPr>
+        <w:t>",</w:t>
+      </w:r>
+    </w:p>
+    <w:p>
+      <w:pPr>
+        <w:pStyle w:val="NoSpacing"/>
+        <w:rPr>
+          <w:sz w:val="16"/>
+          <w:szCs w:val="16"/>
+        </w:rPr>
+      </w:pPr>
+      <w:r>
+        <w:rPr>
+          <w:sz w:val="16"/>
+          <w:szCs w:val="16"/>
+        </w:rPr>
+        <w:t xml:space="preserve">            "request": "launch",</w:t>
+      </w:r>
+    </w:p>
+    <w:p>
+      <w:pPr>
+        <w:pStyle w:val="NoSpacing"/>
+        <w:rPr>
+          <w:sz w:val="16"/>
+          <w:szCs w:val="16"/>
+        </w:rPr>
+      </w:pPr>
+      <w:r>
+        <w:rPr>
+          <w:sz w:val="16"/>
+          <w:szCs w:val="16"/>
+        </w:rPr>
+        <w:t xml:space="preserve">            "</w:t>
+      </w:r>
+      <w:proofErr w:type="spellStart"/>
+      <w:r>
+        <w:rPr>
+          <w:sz w:val="16"/>
+          <w:szCs w:val="16"/>
+        </w:rPr>
+        <w:t>mainClass</w:t>
+      </w:r>
+      <w:proofErr w:type="spellEnd"/>
+      <w:r>
+        <w:rPr>
+          <w:sz w:val="16"/>
+          <w:szCs w:val="16"/>
+        </w:rPr>
+        <w:t>": "</w:t>
+      </w:r>
+      <w:proofErr w:type="spellStart"/>
+      <w:proofErr w:type="gramStart"/>
+      <w:r>
+        <w:rPr>
+          <w:sz w:val="16"/>
+          <w:szCs w:val="16"/>
+        </w:rPr>
+        <w:t>com.eazybytes</w:t>
+      </w:r>
+      <w:proofErr w:type="gramEnd"/>
+      <w:r>
+        <w:rPr>
+          <w:sz w:val="16"/>
+          <w:szCs w:val="16"/>
+        </w:rPr>
+        <w:t>.loans.LoansApplication</w:t>
+      </w:r>
+      <w:proofErr w:type="spellEnd"/>
+      <w:r>
+        <w:rPr>
+          <w:sz w:val="16"/>
+          <w:szCs w:val="16"/>
+        </w:rPr>
+        <w:t>",</w:t>
+      </w:r>
+    </w:p>
+    <w:p>
+      <w:pPr>
+        <w:pStyle w:val="NoSpacing"/>
+        <w:rPr>
+          <w:sz w:val="16"/>
+          <w:szCs w:val="16"/>
+        </w:rPr>
+      </w:pPr>
+      <w:r>
+        <w:rPr>
+          <w:sz w:val="16"/>
+          <w:szCs w:val="16"/>
+        </w:rPr>
+        <w:t xml:space="preserve">            "</w:t>
+      </w:r>
+      <w:proofErr w:type="spellStart"/>
+      <w:r>
+        <w:rPr>
+          <w:sz w:val="16"/>
+          <w:szCs w:val="16"/>
+        </w:rPr>
+        <w:t>projectName</w:t>
+      </w:r>
+      <w:proofErr w:type="spellEnd"/>
+      <w:r>
+        <w:rPr>
+          <w:sz w:val="16"/>
+          <w:szCs w:val="16"/>
+        </w:rPr>
+        <w:t>": "loans",</w:t>
+      </w:r>
+    </w:p>
+    <w:p>
+      <w:pPr>
+        <w:pStyle w:val="NoSpacing"/>
+        <w:rPr>
+          <w:sz w:val="16"/>
+          <w:szCs w:val="16"/>
+        </w:rPr>
+      </w:pPr>
+      <w:r>
+        <w:rPr>
+          <w:sz w:val="16"/>
+          <w:szCs w:val="16"/>
+        </w:rPr>
+        <w:t xml:space="preserve">            "</w:t>
+      </w:r>
+      <w:proofErr w:type="spellStart"/>
+      <w:r>
+        <w:rPr>
+          <w:sz w:val="16"/>
+          <w:szCs w:val="16"/>
+        </w:rPr>
+        <w:t>args</w:t>
+      </w:r>
+      <w:proofErr w:type="spellEnd"/>
+      <w:r>
+        <w:rPr>
+          <w:sz w:val="16"/>
+          <w:szCs w:val="16"/>
+        </w:rPr>
+        <w:t>": "--</w:t>
+      </w:r>
+      <w:proofErr w:type="spellStart"/>
+      <w:proofErr w:type="gramStart"/>
+      <w:r>
+        <w:rPr>
+          <w:sz w:val="16"/>
+          <w:szCs w:val="16"/>
+        </w:rPr>
+        <w:t>spring.profiles</w:t>
+      </w:r>
+      <w:proofErr w:type="gramEnd"/>
+      <w:r>
+        <w:rPr>
+          <w:sz w:val="16"/>
+          <w:szCs w:val="16"/>
+        </w:rPr>
+        <w:t>.active</w:t>
+      </w:r>
+      <w:proofErr w:type="spellEnd"/>
+      <w:r>
+        <w:rPr>
+          <w:sz w:val="16"/>
+          <w:szCs w:val="16"/>
+        </w:rPr>
+        <w:t>=</w:t>
+      </w:r>
+      <w:proofErr w:type="spellStart"/>
+      <w:r>
+        <w:rPr>
+          <w:sz w:val="16"/>
+          <w:szCs w:val="16"/>
+        </w:rPr>
+        <w:t>qa</w:t>
+      </w:r>
+      <w:proofErr w:type="spellEnd"/>
+      <w:r>
+        <w:rPr>
+          <w:sz w:val="16"/>
+          <w:szCs w:val="16"/>
+        </w:rPr>
+        <w:t>"</w:t>
+      </w:r>
+    </w:p>
+    <w:p>
+      <w:pPr>
+        <w:pStyle w:val="NoSpacing"/>
+        <w:rPr>
+          <w:sz w:val="16"/>
+          <w:szCs w:val="16"/>
+        </w:rPr>
+      </w:pPr>
+      <w:r>
+        <w:rPr>
+          <w:sz w:val="16"/>
+          <w:szCs w:val="16"/>
+        </w:rPr>
+        <w:t xml:space="preserve">        },</w:t>
+      </w:r>
+    </w:p>
+    <w:p>
+      <w:pPr>
+        <w:pStyle w:val="NoSpacing"/>
+        <w:rPr>
+          <w:sz w:val="16"/>
+          <w:szCs w:val="16"/>
+        </w:rPr>
+      </w:pPr>
+      <w:r>
+        <w:rPr>
+          <w:sz w:val="16"/>
+          <w:szCs w:val="16"/>
+        </w:rPr>
+        <w:t xml:space="preserve"> ...</w:t>
+      </w:r>
+    </w:p>
+    <w:p>
+      <w:pPr>
+        <w:pStyle w:val="NoSpacing"/>
+        <w:rPr>
+          <w:sz w:val="16"/>
+          <w:szCs w:val="16"/>
+        </w:rPr>
+      </w:pPr>
+      <w:r>
+        <w:rPr>
+          <w:sz w:val="16"/>
+          <w:szCs w:val="16"/>
+        </w:rPr>
+        <w:t>}</w:t>
+      </w:r>
+      <w:r>
+        <w:rPr>
+          <w:sz w:val="16"/>
+          <w:szCs w:val="16"/>
+        </w:rPr>
+        <w:br/>
+      </w:r>
+    </w:p>
+    <w:p>
+      <w:pPr>
+        <w:pStyle w:val="NoSpacing"/>
+      </w:pPr>
+    </w:p>
+    <w:p>
+      <w:pPr>
+        <w:pStyle w:val="NoSpacing"/>
+      </w:pPr>
+      <w:r>
+        <w:lastRenderedPageBreak/>
+        <w:drawing>
+          <wp:inline distT="0" distB="0" distL="0" distR="0" wp14:anchorId="275F6F6E" wp14:editId="786AFFE1">
+            <wp:extent cx="5731510" cy="2165350"/>
+            <wp:effectExtent l="0" t="0" r="2540" b="6350"/>
+            <wp:docPr id="77067781" name="Picture 1"/>
+            <wp:cNvGraphicFramePr>
+              <a:graphicFrameLocks xmlns:a="http://schemas.openxmlformats.org/drawingml/2006/main" noChangeAspect="1"/>
+            </wp:cNvGraphicFramePr>
+            <a:graphic xmlns:a="http://schemas.openxmlformats.org/drawingml/2006/main">
+              <a:graphicData uri="http://schemas.openxmlformats.org/drawingml/2006/picture">
+                <pic:pic xmlns:pic="http://schemas.openxmlformats.org/drawingml/2006/picture">
+                  <pic:nvPicPr>
+                    <pic:cNvPr id="77067781" name=""/>
+                    <pic:cNvPicPr/>
+                  </pic:nvPicPr>
+                  <pic:blipFill>
+                    <a:blip r:embed="rId34"/>
+                    <a:stretch>
+                      <a:fillRect/>
+                    </a:stretch>
+                  </pic:blipFill>
+                  <pic:spPr>
+                    <a:xfrm>
+                      <a:off x="0" y="0"/>
+                      <a:ext cx="5731510" cy="2165350"/>
+                    </a:xfrm>
+                    <a:prstGeom prst="rect">
+                      <a:avLst/>
+                    </a:prstGeom>
+                  </pic:spPr>
+                </pic:pic>
+              </a:graphicData>
+            </a:graphic>
+          </wp:inline>
+        </w:drawing>
+      </w:r>
+    </w:p>
+    <w:p>
+      <w:pPr>
+        <w:pStyle w:val="NoSpacing"/>
+      </w:pPr>
+    </w:p>
+    <w:p>
+      <w:pPr>
+        <w:pStyle w:val="NoSpacing"/>
+        <w:rPr>
+          <w:sz w:val="16"/>
+          <w:szCs w:val="16"/>
+        </w:rPr>
+      </w:pPr>
+      <w:r>
+        <w:t xml:space="preserve">Update </w:t>
+      </w:r>
+      <w:proofErr w:type="spellStart"/>
+      <w:proofErr w:type="gramStart"/>
+      <w:r>
+        <w:t>launch.json</w:t>
+      </w:r>
+      <w:proofErr w:type="spellEnd"/>
+      <w:proofErr w:type="gramEnd"/>
+      <w:r>
+        <w:br/>
+      </w:r>
+      <w:r>
+        <w:rPr>
+          <w:sz w:val="16"/>
+          <w:szCs w:val="16"/>
+        </w:rPr>
+        <w:t>{</w:t>
+      </w:r>
+    </w:p>
+    <w:p>
+      <w:pPr>
+        <w:pStyle w:val="NoSpacing"/>
+        <w:rPr>
+          <w:sz w:val="16"/>
+          <w:szCs w:val="16"/>
+        </w:rPr>
+      </w:pPr>
+      <w:r>
+        <w:rPr>
+          <w:sz w:val="16"/>
+          <w:szCs w:val="16"/>
+        </w:rPr>
+        <w:t>...</w:t>
+      </w:r>
+    </w:p>
+    <w:p>
+      <w:pPr>
+        <w:pStyle w:val="NoSpacing"/>
+        <w:rPr>
+          <w:sz w:val="16"/>
+          <w:szCs w:val="16"/>
+        </w:rPr>
+      </w:pPr>
+      <w:r>
+        <w:rPr>
+          <w:sz w:val="16"/>
+          <w:szCs w:val="16"/>
+        </w:rPr>
+        <w:t xml:space="preserve">        {</w:t>
+      </w:r>
+    </w:p>
+    <w:p>
+      <w:pPr>
+        <w:pStyle w:val="NoSpacing"/>
+        <w:rPr>
+          <w:sz w:val="16"/>
+          <w:szCs w:val="16"/>
+        </w:rPr>
+      </w:pPr>
+      <w:r>
+        <w:rPr>
+          <w:sz w:val="16"/>
+          <w:szCs w:val="16"/>
+        </w:rPr>
+        <w:t xml:space="preserve">            "type": "java",</w:t>
+      </w:r>
+    </w:p>
+    <w:p>
+      <w:pPr>
+        <w:pStyle w:val="NoSpacing"/>
+        <w:rPr>
+          <w:sz w:val="16"/>
+          <w:szCs w:val="16"/>
+        </w:rPr>
+      </w:pPr>
+      <w:r>
+        <w:rPr>
+          <w:sz w:val="16"/>
+          <w:szCs w:val="16"/>
+        </w:rPr>
+        <w:t xml:space="preserve">            "name": "</w:t>
+      </w:r>
+      <w:proofErr w:type="spellStart"/>
+      <w:r>
+        <w:rPr>
+          <w:sz w:val="16"/>
+          <w:szCs w:val="16"/>
+        </w:rPr>
+        <w:t>CardsApplication</w:t>
+      </w:r>
+      <w:proofErr w:type="spellEnd"/>
+      <w:r>
+        <w:rPr>
+          <w:sz w:val="16"/>
+          <w:szCs w:val="16"/>
+        </w:rPr>
+        <w:t>",</w:t>
+      </w:r>
+    </w:p>
+    <w:p>
+      <w:pPr>
+        <w:pStyle w:val="NoSpacing"/>
+        <w:rPr>
+          <w:sz w:val="16"/>
+          <w:szCs w:val="16"/>
+        </w:rPr>
+      </w:pPr>
+      <w:r>
+        <w:rPr>
+          <w:sz w:val="16"/>
+          <w:szCs w:val="16"/>
+        </w:rPr>
+        <w:t xml:space="preserve">            "request": "launch",</w:t>
+      </w:r>
+    </w:p>
+    <w:p>
+      <w:pPr>
+        <w:pStyle w:val="NoSpacing"/>
+        <w:rPr>
+          <w:sz w:val="16"/>
+          <w:szCs w:val="16"/>
+        </w:rPr>
+      </w:pPr>
+      <w:r>
+        <w:rPr>
+          <w:sz w:val="16"/>
+          <w:szCs w:val="16"/>
+        </w:rPr>
+        <w:t xml:space="preserve">            "</w:t>
+      </w:r>
+      <w:proofErr w:type="spellStart"/>
+      <w:r>
+        <w:rPr>
+          <w:sz w:val="16"/>
+          <w:szCs w:val="16"/>
+        </w:rPr>
+        <w:t>mainClass</w:t>
+      </w:r>
+      <w:proofErr w:type="spellEnd"/>
+      <w:r>
+        <w:rPr>
+          <w:sz w:val="16"/>
+          <w:szCs w:val="16"/>
+        </w:rPr>
+        <w:t>": "</w:t>
+      </w:r>
+      <w:proofErr w:type="spellStart"/>
+      <w:proofErr w:type="gramStart"/>
+      <w:r>
+        <w:rPr>
+          <w:sz w:val="16"/>
+          <w:szCs w:val="16"/>
+        </w:rPr>
+        <w:t>com.eazybytes</w:t>
+      </w:r>
+      <w:proofErr w:type="gramEnd"/>
+      <w:r>
+        <w:rPr>
+          <w:sz w:val="16"/>
+          <w:szCs w:val="16"/>
+        </w:rPr>
+        <w:t>.cards.CardsApplication</w:t>
+      </w:r>
+      <w:proofErr w:type="spellEnd"/>
+      <w:r>
+        <w:rPr>
+          <w:sz w:val="16"/>
+          <w:szCs w:val="16"/>
+        </w:rPr>
+        <w:t>",</w:t>
+      </w:r>
+    </w:p>
+    <w:p>
+      <w:pPr>
+        <w:pStyle w:val="NoSpacing"/>
+        <w:rPr>
+          <w:sz w:val="16"/>
+          <w:szCs w:val="16"/>
+        </w:rPr>
+      </w:pPr>
+      <w:r>
+        <w:rPr>
+          <w:sz w:val="16"/>
+          <w:szCs w:val="16"/>
+        </w:rPr>
+        <w:t xml:space="preserve">            "</w:t>
+      </w:r>
+      <w:proofErr w:type="spellStart"/>
+      <w:r>
+        <w:rPr>
+          <w:sz w:val="16"/>
+          <w:szCs w:val="16"/>
+        </w:rPr>
+        <w:t>projectName</w:t>
+      </w:r>
+      <w:proofErr w:type="spellEnd"/>
+      <w:r>
+        <w:rPr>
+          <w:sz w:val="16"/>
+          <w:szCs w:val="16"/>
+        </w:rPr>
+        <w:t>": "cards",</w:t>
+      </w:r>
+    </w:p>
+    <w:p>
+      <w:pPr>
+        <w:pStyle w:val="NoSpacing"/>
+        <w:rPr>
+          <w:sz w:val="16"/>
+          <w:szCs w:val="16"/>
+        </w:rPr>
+      </w:pPr>
+      <w:r>
+        <w:rPr>
+          <w:sz w:val="16"/>
+          <w:szCs w:val="16"/>
+        </w:rPr>
+        <w:t xml:space="preserve">            "</w:t>
+      </w:r>
+      <w:proofErr w:type="spellStart"/>
+      <w:r>
+        <w:rPr>
+          <w:sz w:val="16"/>
+          <w:szCs w:val="16"/>
+        </w:rPr>
+        <w:t>args</w:t>
+      </w:r>
+      <w:proofErr w:type="spellEnd"/>
+      <w:r>
+        <w:rPr>
+          <w:sz w:val="16"/>
+          <w:szCs w:val="16"/>
+        </w:rPr>
+        <w:t>": "--</w:t>
+      </w:r>
+      <w:proofErr w:type="spellStart"/>
+      <w:proofErr w:type="gramStart"/>
+      <w:r>
+        <w:rPr>
+          <w:sz w:val="16"/>
+          <w:szCs w:val="16"/>
+        </w:rPr>
+        <w:t>spring.profiles</w:t>
+      </w:r>
+      <w:proofErr w:type="gramEnd"/>
+      <w:r>
+        <w:rPr>
+          <w:sz w:val="16"/>
+          <w:szCs w:val="16"/>
+        </w:rPr>
+        <w:t>.active</w:t>
+      </w:r>
+      <w:proofErr w:type="spellEnd"/>
+      <w:r>
+        <w:rPr>
+          <w:sz w:val="16"/>
+          <w:szCs w:val="16"/>
+        </w:rPr>
+        <w:t>=</w:t>
+      </w:r>
+      <w:proofErr w:type="spellStart"/>
+      <w:r>
+        <w:rPr>
+          <w:sz w:val="16"/>
+          <w:szCs w:val="16"/>
+        </w:rPr>
+        <w:t>qa</w:t>
+      </w:r>
+      <w:proofErr w:type="spellEnd"/>
+      <w:r>
+        <w:rPr>
+          <w:sz w:val="16"/>
+          <w:szCs w:val="16"/>
+        </w:rPr>
+        <w:t>"</w:t>
+      </w:r>
+    </w:p>
+    <w:p>
+      <w:pPr>
+        <w:pStyle w:val="NoSpacing"/>
+        <w:rPr>
+          <w:sz w:val="16"/>
+          <w:szCs w:val="16"/>
+        </w:rPr>
+      </w:pPr>
+      <w:r>
+        <w:rPr>
+          <w:sz w:val="16"/>
+          <w:szCs w:val="16"/>
+        </w:rPr>
+        <w:t xml:space="preserve">        },</w:t>
+      </w:r>
+    </w:p>
+    <w:p>
+      <w:pPr>
+        <w:pStyle w:val="NoSpacing"/>
+        <w:rPr>
+          <w:sz w:val="16"/>
+          <w:szCs w:val="16"/>
+        </w:rPr>
+      </w:pPr>
+      <w:r>
+        <w:rPr>
+          <w:sz w:val="16"/>
+          <w:szCs w:val="16"/>
+        </w:rPr>
+        <w:t xml:space="preserve"> ...</w:t>
+      </w:r>
+    </w:p>
+    <w:p>
+      <w:pPr>
+        <w:pStyle w:val="NoSpacing"/>
+        <w:rPr>
+          <w:sz w:val="16"/>
+          <w:szCs w:val="16"/>
+        </w:rPr>
+      </w:pPr>
+      <w:r>
+        <w:rPr>
+          <w:sz w:val="16"/>
+          <w:szCs w:val="16"/>
+        </w:rPr>
+        <w:t>}</w:t>
+      </w:r>
+    </w:p>
+    <w:p>
+      <w:pPr>
+        <w:pStyle w:val="NoSpacing"/>
+        <w:rPr>
+          <w:sz w:val="16"/>
+          <w:szCs w:val="16"/>
+        </w:rPr>
+      </w:pPr>
+    </w:p>
+    <w:p>
+      <w:pPr>
+        <w:pStyle w:val="NoSpacing"/>
+        <w:rPr>
+          <w:sz w:val="16"/>
+          <w:szCs w:val="16"/>
+        </w:rPr>
+      </w:pPr>
+      <w:r>
+        <w:rPr>
+          <w:sz w:val="16"/>
+          <w:szCs w:val="16"/>
+        </w:rPr>
+        <w:drawing>
+          <wp:inline distT="0" distB="0" distL="0" distR="0" wp14:anchorId="5B8403FA" wp14:editId="6E702B30">
+            <wp:extent cx="5731510" cy="2181860"/>
+            <wp:effectExtent l="0" t="0" r="2540" b="8890"/>
+            <wp:docPr id="1361601396" name="Picture 1"/>
+            <wp:cNvGraphicFramePr>
+              <a:graphicFrameLocks xmlns:a="http://schemas.openxmlformats.org/drawingml/2006/main" noChangeAspect="1"/>
+            </wp:cNvGraphicFramePr>
+            <a:graphic xmlns:a="http://schemas.openxmlformats.org/drawingml/2006/main">
+              <a:graphicData uri="http://schemas.openxmlformats.org/drawingml/2006/picture">
+                <pic:pic xmlns:pic="http://schemas.openxmlformats.org/drawingml/2006/picture">
+                  <pic:nvPicPr>
+                    <pic:cNvPr id="1361601396" name=""/>
+                    <pic:cNvPicPr/>
+                  </pic:nvPicPr>
+                  <pic:blipFill>
+                    <a:blip r:embed="rId35"/>
+                    <a:stretch>
+                      <a:fillRect/>
+                    </a:stretch>
+                  </pic:blipFill>
+                  <pic:spPr>
+                    <a:xfrm>
+                      <a:off x="0" y="0"/>
+                      <a:ext cx="5731510" cy="2181860"/>
+                    </a:xfrm>
+                    <a:prstGeom prst="rect">
+                      <a:avLst/>
+                    </a:prstGeom>
+                  </pic:spPr>
+                </pic:pic>
+              </a:graphicData>
+            </a:graphic>
+          </wp:inline>
+        </w:drawing>
+      </w:r>
+    </w:p>
+    <w:p>
+      <w:pPr>
+        <w:pStyle w:val="NoSpacing"/>
+      </w:pPr>
+    </w:p>
+    <w:p>
+      <w:pPr>
+        <w:pStyle w:val="NoSpacing"/>
+      </w:pPr>
+    </w:p>
+    <w:p>
+      <w:pPr>
+        <w:pStyle w:val="NoSpacing"/>
+      </w:pPr>
+    </w:p>
+    <w:p>
+      <w:pPr>
+        <w:pStyle w:val="NoSpacing"/>
+      </w:pPr>
+    </w:p>
+    <w:p>
+      <w:pPr>
+        <w:pStyle w:val="NoSpacing"/>
+      </w:pPr>
+    </w:p>
+    <w:p>
+      <w:pPr>
+        <w:pStyle w:val="NoSpacing"/>
+      </w:pPr>
+    </w:p>
+    <w:p>
+      <w:pPr>
+        <w:pStyle w:val="NoSpacing"/>
+      </w:pPr>
+    </w:p>
+    <w:p>
+      <w:pPr>
+        <w:pStyle w:val="NoSpacing"/>
+      </w:pPr>
+    </w:p>
+    <w:p>
+      <w:pPr>
+        <w:pStyle w:val="NoSpacing"/>
+      </w:pPr>
+    </w:p>
+    <w:p>
+      <w:pPr>
+        <w:pStyle w:val="NoSpacing"/>
+      </w:pPr>
+    </w:p>
+    <w:p>
+      <w:pPr>
+        <w:pStyle w:val="NoSpacing"/>
+      </w:pPr>
+    </w:p>
+    <w:p>
+      <w:pPr>
+        <w:pStyle w:val="NoSpacing"/>
+      </w:pPr>
+    </w:p>
+    <w:p>
+      <w:pPr>
+        <w:pStyle w:val="NoSpacing"/>
+      </w:pPr>
+    </w:p>
+    <w:p>
+      <w:pPr>
+        <w:pStyle w:val="NoSpacing"/>
+      </w:pPr>
+    </w:p>
+    <w:p>
+      <w:pPr>
+        <w:pStyle w:val="NoSpacing"/>
+      </w:pPr>
+      <w:r>
+        <w:rPr>
+          <w:highlight w:val="yellow"/>
+        </w:rPr>
+        <w:lastRenderedPageBreak/>
+        <w:t>Reading configurations from a GitHub repository</w:t>
+      </w:r>
+      <w:r>
+        <w:br/>
+      </w:r>
+      <w:r>
+        <w:rPr>
+          <w:b/>
+          <w:bCs/>
+        </w:rPr>
+        <w:t>Note: Most recommended approach</w:t>
+      </w:r>
+      <w:r>
+        <w:rPr>
+          <w:b/>
+          <w:bCs/>
+        </w:rPr>
+        <w:br/>
+      </w:r>
+    </w:p>
+    <w:p>
+      <w:pPr>
+        <w:pStyle w:val="NoSpacing"/>
+      </w:pPr>
+    </w:p>
+    <w:p>
+      <w:pPr>
+        <w:pStyle w:val="NoSpacing"/>
+      </w:pPr>
+    </w:p>
+    <w:p>
+      <w:pPr>
+        <w:pStyle w:val="NoSpacing"/>
+      </w:pPr>
+    </w:p>
+    <w:p>
+      <w:pPr>
+        <w:pStyle w:val="NoSpacing"/>
+      </w:pPr>
+    </w:p>
+    <w:p>
+      <w:r>
+        <w:rPr>
+          <w:highlight w:val="yellow"/>
+        </w:rPr>
+        <w:t xml:space="preserve">Encryption and Decryption </w:t>
+      </w:r>
+      <w:r>
+        <w:rPr>
+          <w:highlight w:val="yellow"/>
+        </w:rPr>
+        <w:t>of properties inside Config server</w:t>
+      </w:r>
     </w:p>
     <w:p/>
     <w:p/>
@@ -24122,7 +25635,28 @@
         <w:rPr>
           <w:highlight w:val="yellow"/>
         </w:rPr>
-        <w:t>Reading configurations from a GitHub repository</w:t>
+        <w:t>Refresh configurations at runtime using Spring Cloud Bus</w:t>
+      </w:r>
+    </w:p>
+    <w:p/>
+    <w:p/>
+    <w:p/>
+    <w:p>
+      <w:r>
+        <w:rPr>
+          <w:highlight w:val="yellow"/>
+        </w:rPr>
+        <w:t>Refresh config at runtime using Spring Cloud Bus &amp; Spring Cloud Config monitor</w:t>
+      </w:r>
+    </w:p>
+    <w:p/>
+    <w:p/>
+    <w:p>
+      <w:r>
+        <w:rPr>
+          <w:highlight w:val="yellow"/>
+        </w:rPr>
+        <w:t>Updating Docker compose file to adapt Config Server changes – Part 1</w:t>
       </w:r>
     </w:p>
     <w:p/>
@@ -24134,13 +25668,7 @@
         <w:rPr>
           <w:highlight w:val="yellow"/>
         </w:rPr>
-        <w:t xml:space="preserve">Encryption and Decryption </w:t>
-      </w:r>
-      <w:r>
-        <w:rPr>
-          <w:highlight w:val="yellow"/>
-        </w:rPr>
-        <w:t>of properties inside Config server</w:t>
+        <w:t>Introduction to Liveness and Readiness probes</w:t>
       </w:r>
     </w:p>
     <w:p/>
@@ -24150,28 +25678,13 @@
         <w:rPr>
           <w:highlight w:val="yellow"/>
         </w:rPr>
-        <w:t>Refresh configurations at runtime using Spring Cloud Bus</w:t>
-      </w:r>
-    </w:p>
-    <w:p/>
-    <w:p/>
-    <w:p/>
-    <w:p>
+        <w:t xml:space="preserve">Updating Docker compose file to adapt Config Server changes – Part </w:t>
+      </w:r>
       <w:r>
         <w:rPr>
           <w:highlight w:val="yellow"/>
         </w:rPr>
-        <w:t>Refresh config at runtime using Spring Cloud Bus &amp; Spring Cloud Config monitor</w:t>
-      </w:r>
-    </w:p>
-    <w:p/>
-    <w:p/>
-    <w:p>
-      <w:r>
-        <w:rPr>
-          <w:highlight w:val="yellow"/>
-        </w:rPr>
-        <w:t>Updating Docker compose file to adapt Config Server changes – Part 1</w:t>
+        <w:t>2</w:t>
       </w:r>
     </w:p>
     <w:p/>
@@ -24183,35 +25696,6 @@
         <w:rPr>
           <w:highlight w:val="yellow"/>
         </w:rPr>
-        <w:t>Introduction to Liveness and Readiness probes</w:t>
-      </w:r>
-    </w:p>
-    <w:p/>
-    <w:p/>
-    <w:p>
-      <w:r>
-        <w:rPr>
-          <w:highlight w:val="yellow"/>
-        </w:rPr>
-        <w:t xml:space="preserve">Updating Docker compose file to adapt Config Server changes – Part </w:t>
-      </w:r>
-      <w:r>
-        <w:rPr>
-          <w:highlight w:val="yellow"/>
-        </w:rPr>
-        <w:t>2</w:t>
-      </w:r>
-    </w:p>
-    <w:p/>
-    <w:p/>
-    <w:p/>
-    <w:p/>
-    <w:p>
-      <w:r>
-        <w:rPr>
-          <w:highlight w:val="yellow"/>
-        </w:rPr>
-        <w:lastRenderedPageBreak/>
         <w:t>Optimizing Docker Compose file</w:t>
       </w:r>
     </w:p>

</xml_diff>